<commit_message>
Improved the details,added better details,and enhanced repeated details
</commit_message>
<xml_diff>
--- a/urk24cs6003 srithar.docx
+++ b/urk24cs6003 srithar.docx
@@ -1,6 +1,6 @@
 
 <file path=word/document.xml><?xml version="1.0" encoding="utf-8"?>
-<w:document xmlns:mc="http://schemas.openxmlformats.org/markup-compatibility/2006" xmlns:ve="http://schemas.openxmlformats.org/markup-compatibility/2006" xmlns:o="urn:schemas-microsoft-com:office:office" xmlns:r="http://schemas.openxmlformats.org/officeDocument/2006/relationships" xmlns:m="http://schemas.openxmlformats.org/officeDocument/2006/math" xmlns:v="urn:schemas-microsoft-com:vml" xmlns:wp="http://schemas.openxmlformats.org/drawingml/2006/wordprocessingDrawing" xmlns:w10="urn:schemas-microsoft-com:office:word" xmlns:w="http://schemas.openxmlformats.org/wordprocessingml/2006/main" xmlns:wne="http://schemas.microsoft.com/office/word/2006/wordml" xmlns:a="http://schemas.openxmlformats.org/drawingml/2006/main" xmlns:pic="http://schemas.openxmlformats.org/drawingml/2006/picture" xmlns:wpg="http://schemas.microsoft.com/office/word/2010/wordprocessingGroup" xmlns:wps="http://schemas.microsoft.com/office/word/2010/wordprocessingShape" xmlns:w14="http://schemas.microsoft.com/office/word/2010/wordml" mc:Ignorable="w14" xml:space="preserve">
+<w:document xmlns:wpc="http://schemas.microsoft.com/office/word/2010/wordprocessingCanvas" xmlns:cx="http://schemas.microsoft.com/office/drawing/2014/chartex" xmlns:mc="http://schemas.openxmlformats.org/markup-compatibility/2006" xmlns:o="urn:schemas-microsoft-com:office:office" xmlns:r="http://schemas.openxmlformats.org/officeDocument/2006/relationships" xmlns:m="http://schemas.openxmlformats.org/officeDocument/2006/math" xmlns:v="urn:schemas-microsoft-com:vml" xmlns:wp14="http://schemas.microsoft.com/office/word/2010/wordprocessingDrawing" xmlns:wp="http://schemas.openxmlformats.org/drawingml/2006/wordprocessingDrawing" xmlns:w10="urn:schemas-microsoft-com:office:word" xmlns:w="http://schemas.openxmlformats.org/wordprocessingml/2006/main" xmlns:w14="http://schemas.microsoft.com/office/word/2010/wordml" xmlns:w15="http://schemas.microsoft.com/office/word/2012/wordml" xmlns:w16se="http://schemas.microsoft.com/office/word/2015/wordml/symex" xmlns:wpg="http://schemas.microsoft.com/office/word/2010/wordprocessingGroup" xmlns:wpi="http://schemas.microsoft.com/office/word/2010/wordprocessingInk" xmlns:wne="http://schemas.microsoft.com/office/word/2006/wordml" xmlns:wps="http://schemas.microsoft.com/office/word/2010/wordprocessingShape" mc:Ignorable="w14 w15 w16se wp14">
   <w:body>
     <w:p>
       <w:pPr>
@@ -24,8 +24,7 @@
     <w:p>
       <w:pPr>
         <w:spacing w:before="1"/>
-        <w:ind w:left="2950" w:right="0" w:firstLine="0"/>
-        <w:jc w:val="left"/>
+        <w:ind w:left="2950"/>
         <w:rPr>
           <w:rFonts w:ascii="Trebuchet MS"/>
           <w:position w:val="1"/>
@@ -35,13 +34,15 @@
       <w:r>
         <w:rPr>
           <w:rFonts w:ascii="Trebuchet MS"/>
+          <w:noProof/>
           <w:position w:val="1"/>
           <w:sz w:val="21"/>
+          <w:lang w:val="en-IN" w:eastAsia="en-IN"/>
         </w:rPr>
         <mc:AlternateContent>
           <mc:Choice Requires="wps">
             <w:drawing>
-              <wp:anchor distT="0" distB="0" distL="0" distR="0" allowOverlap="1" layoutInCell="1" locked="0" behindDoc="0" simplePos="0" relativeHeight="15732224">
+              <wp:anchor distT="0" distB="0" distL="0" distR="0" simplePos="0" relativeHeight="15732224" behindDoc="0" locked="0" layoutInCell="1" allowOverlap="1">
                 <wp:simplePos x="0" y="0"/>
                 <wp:positionH relativeFrom="page">
                   <wp:posOffset>2114433</wp:posOffset>
@@ -54,13 +55,14 @@
                 <wp:wrapNone/>
                 <wp:docPr id="6" name="Graphic 6"/>
                 <wp:cNvGraphicFramePr>
-                  <a:graphicFrameLocks/>
+                  <a:graphicFrameLocks xmlns:a="http://schemas.openxmlformats.org/drawingml/2006/main"/>
                 </wp:cNvGraphicFramePr>
-                <a:graphic>
+                <a:graphic xmlns:a="http://schemas.openxmlformats.org/drawingml/2006/main">
                   <a:graphicData uri="http://schemas.microsoft.com/office/word/2010/wordprocessingShape">
                     <wps:wsp>
-                      <wps:cNvPr id="6" name="Graphic 6"/>
-                      <wps:cNvSpPr/>
+                      <wps:cNvSpPr>
+                        <a:spLocks/>
+                      </wps:cNvSpPr>
                       <wps:spPr>
                         <a:xfrm>
                           <a:off x="0" y="0"/>
@@ -132,10 +134,9 @@
           </mc:Choice>
           <mc:Fallback>
             <w:pict>
-              <v:shape style="position:absolute;margin-left:166.490814pt;margin-top:-1.796065pt;width:20.25pt;height:17.25pt;mso-position-horizontal-relative:page;mso-position-vertical-relative:paragraph;z-index:15732224" id="docshape4" coordorigin="3330,-36" coordsize="405,345" path="m3674,309l3573,309,3573,187,3492,187,3492,309,3391,309,3391,147,3330,147,3532,-36,3735,147,3674,147,3674,309xe" filled="true" fillcolor="#000000" stroked="false">
+              <v:shape w14:anchorId="2F894218" id="Graphic 6" o:spid="_x0000_s1026" style="position:absolute;margin-left:166.5pt;margin-top:-1.8pt;width:20.25pt;height:17.25pt;z-index:15732224;visibility:visible;mso-wrap-style:square;mso-wrap-distance-left:0;mso-wrap-distance-top:0;mso-wrap-distance-right:0;mso-wrap-distance-bottom:0;mso-position-horizontal:absolute;mso-position-horizontal-relative:page;mso-position-vertical:absolute;mso-position-vertical-relative:text;v-text-anchor:top" coordsize="257175,219075" o:gfxdata="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" path="m218554,219074r-64280,l154274,141754r-51425,l102849,219074r-64281,l38568,115980,,115980,128561,,257123,115980r-38569,l218554,219074xe" fillcolor="black" stroked="f">
                 <v:path arrowok="t"/>
-                <v:fill type="solid"/>
-                <w10:wrap type="none"/>
+                <w10:wrap anchorx="page"/>
               </v:shape>
             </w:pict>
           </mc:Fallback>
@@ -155,24 +156,37 @@
           <w:spacing w:val="-13"/>
           <w:sz w:val="21"/>
         </w:rPr>
-        <w:t> </w:t>
-      </w:r>
+        <w:t xml:space="preserve"> </w:t>
+      </w:r>
+      <w:proofErr w:type="spellStart"/>
       <w:r>
         <w:rPr>
           <w:rFonts w:ascii="Trebuchet MS"/>
           <w:spacing w:val="-2"/>
           <w:sz w:val="21"/>
         </w:rPr>
-        <w:t>M.G.R.nagar</w:t>
-      </w:r>
+        <w:t>M.G.</w:t>
+      </w:r>
+      <w:proofErr w:type="gramStart"/>
+      <w:r>
+        <w:rPr>
+          <w:rFonts w:ascii="Trebuchet MS"/>
+          <w:spacing w:val="-2"/>
+          <w:sz w:val="21"/>
+        </w:rPr>
+        <w:t>R.nagar</w:t>
+      </w:r>
+      <w:proofErr w:type="spellEnd"/>
+      <w:proofErr w:type="gramEnd"/>
       <w:r>
         <w:rPr>
           <w:rFonts w:ascii="Trebuchet MS"/>
           <w:spacing w:val="-13"/>
           <w:sz w:val="21"/>
         </w:rPr>
-        <w:t> </w:t>
-      </w:r>
+        <w:t xml:space="preserve"> </w:t>
+      </w:r>
+      <w:proofErr w:type="spellStart"/>
       <w:r>
         <w:rPr>
           <w:rFonts w:ascii="Trebuchet MS"/>
@@ -181,13 +195,14 @@
         </w:rPr>
         <w:t>surulipatti</w:t>
       </w:r>
+      <w:proofErr w:type="spellEnd"/>
       <w:r>
         <w:rPr>
           <w:rFonts w:ascii="Trebuchet MS"/>
           <w:spacing w:val="65"/>
           <w:sz w:val="21"/>
         </w:rPr>
-        <w:t> </w:t>
+        <w:t xml:space="preserve"> </w:t>
       </w:r>
       <w:r>
         <w:rPr>
@@ -264,27 +279,31 @@
       <w:r>
         <w:rPr>
           <w:rFonts w:ascii="Trebuchet MS"/>
+          <w:noProof/>
           <w:sz w:val="2"/>
+          <w:lang w:val="en-IN" w:eastAsia="en-IN"/>
         </w:rPr>
         <mc:AlternateContent>
-          <mc:Choice Requires="wps">
+          <mc:Choice Requires="wpg">
             <w:drawing>
               <wp:inline distT="0" distB="0" distL="0" distR="0">
                 <wp:extent cx="6235065" cy="9525"/>
                 <wp:effectExtent l="9525" t="0" r="3810" b="0"/>
                 <wp:docPr id="7" name="Group 7"/>
                 <wp:cNvGraphicFramePr>
-                  <a:graphicFrameLocks/>
+                  <a:graphicFrameLocks xmlns:a="http://schemas.openxmlformats.org/drawingml/2006/main"/>
                 </wp:cNvGraphicFramePr>
-                <a:graphic>
+                <a:graphic xmlns:a="http://schemas.openxmlformats.org/drawingml/2006/main">
                   <a:graphicData uri="http://schemas.microsoft.com/office/word/2010/wordprocessingGroup">
                     <wpg:wgp>
-                      <wpg:cNvPr id="7" name="Group 7"/>
-                      <wpg:cNvGrpSpPr/>
+                      <wpg:cNvGrpSpPr>
+                        <a:grpSpLocks/>
+                      </wpg:cNvGrpSpPr>
                       <wpg:grpSpPr>
                         <a:xfrm>
                           <a:off x="0" y="0"/>
                           <a:ext cx="6235065" cy="9525"/>
+                          <a:chOff x="0" y="0"/>
                           <a:chExt cx="6235065" cy="9525"/>
                         </a:xfrm>
                       </wpg:grpSpPr>
@@ -303,7 +322,7 @@
                             <a:cxnLst/>
                             <a:rect l="l" t="t" r="r" b="b"/>
                             <a:pathLst>
-                              <a:path w="6235065" h="0">
+                              <a:path w="6235065">
                                 <a:moveTo>
                                   <a:pt x="6235007" y="0"/>
                                 </a:moveTo>
@@ -335,531 +354,480 @@
           </mc:Choice>
           <mc:Fallback>
             <w:pict>
-              <v:group style="width:490.95pt;height:.75pt;mso-position-horizontal-relative:char;mso-position-vertical-relative:line" id="docshapegroup5" coordorigin="0,0" coordsize="9819,15">
-                <v:line style="position:absolute" from="9819,7" to="0,7" stroked="true" strokeweight=".75pt" strokecolor="#000000">
-                  <v:stroke dashstyle="solid"/>
-                </v:line>
+              <v:group w14:anchorId="06E26873" id="Group 7" o:spid="_x0000_s1026" style="width:490.95pt;height:.75pt;mso-position-horizontal-relative:char;mso-position-vertical-relative:line" coordsize="62350,95" o:gfxdata="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">
+                <v:shape id="Graphic 8" o:spid="_x0000_s1027" style="position:absolute;top:47;width:62350;height:13;visibility:visible;mso-wrap-style:square;v-text-anchor:top" coordsize="6235065,1270" o:gfxdata="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" path="m6235007,l,e" filled="f" strokeweight=".26456mm">
+                  <v:path arrowok="t"/>
+                </v:shape>
+                <w10:anchorlock/>
               </v:group>
             </w:pict>
           </mc:Fallback>
         </mc:AlternateContent>
       </w:r>
-      <w:r>
-        <w:rPr>
-          <w:rFonts w:ascii="Trebuchet MS"/>
-          <w:sz w:val="2"/>
-        </w:rPr>
-      </w:r>
     </w:p>
     <w:p>
       <w:pPr>
         <w:pStyle w:val="BodyText"/>
-        <w:spacing w:line="348" w:lineRule="auto" w:before="111"/>
+        <w:spacing w:before="111" w:line="348" w:lineRule="auto"/>
         <w:ind w:left="192" w:right="260"/>
         <w:jc w:val="both"/>
       </w:pPr>
       <w:r>
-        <w:rPr/>
         <w:t>Result-oriented</w:t>
       </w:r>
       <w:r>
         <w:rPr>
           <w:spacing w:val="40"/>
         </w:rPr>
-        <w:t> </w:t>
-      </w:r>
-      <w:r>
-        <w:rPr/>
+        <w:t xml:space="preserve"> </w:t>
+      </w:r>
+      <w:r>
         <w:t>Computer</w:t>
       </w:r>
       <w:r>
         <w:rPr>
           <w:spacing w:val="-2"/>
         </w:rPr>
-        <w:t> </w:t>
-      </w:r>
-      <w:r>
-        <w:rPr/>
+        <w:t xml:space="preserve"> </w:t>
+      </w:r>
+      <w:r>
         <w:t>Science</w:t>
       </w:r>
       <w:r>
         <w:rPr>
           <w:spacing w:val="-2"/>
         </w:rPr>
-        <w:t> </w:t>
-      </w:r>
-      <w:r>
-        <w:rPr/>
+        <w:t xml:space="preserve"> </w:t>
+      </w:r>
+      <w:r>
         <w:t>Engineering</w:t>
       </w:r>
       <w:r>
         <w:rPr>
           <w:spacing w:val="-2"/>
         </w:rPr>
-        <w:t> </w:t>
-      </w:r>
-      <w:r>
-        <w:rPr/>
+        <w:t xml:space="preserve"> </w:t>
+      </w:r>
+      <w:r>
         <w:t>student</w:t>
       </w:r>
       <w:r>
         <w:rPr>
           <w:spacing w:val="-2"/>
         </w:rPr>
-        <w:t> </w:t>
-      </w:r>
-      <w:r>
-        <w:rPr/>
+        <w:t xml:space="preserve"> </w:t>
+      </w:r>
+      <w:r>
         <w:t>with</w:t>
       </w:r>
       <w:r>
         <w:rPr>
           <w:spacing w:val="-2"/>
         </w:rPr>
-        <w:t> </w:t>
-      </w:r>
-      <w:r>
-        <w:rPr/>
+        <w:t xml:space="preserve"> </w:t>
+      </w:r>
+      <w:r>
         <w:t>a</w:t>
       </w:r>
       <w:r>
         <w:rPr>
           <w:spacing w:val="-2"/>
         </w:rPr>
-        <w:t> </w:t>
-      </w:r>
-      <w:r>
-        <w:rPr/>
+        <w:t xml:space="preserve"> </w:t>
+      </w:r>
+      <w:r>
         <w:t>strong</w:t>
       </w:r>
       <w:r>
         <w:rPr>
           <w:spacing w:val="-2"/>
         </w:rPr>
-        <w:t> </w:t>
-      </w:r>
-      <w:r>
-        <w:rPr/>
+        <w:t xml:space="preserve"> </w:t>
+      </w:r>
+      <w:r>
         <w:t>passion</w:t>
       </w:r>
       <w:r>
         <w:rPr>
           <w:spacing w:val="-2"/>
         </w:rPr>
-        <w:t> </w:t>
-      </w:r>
-      <w:r>
-        <w:rPr/>
+        <w:t xml:space="preserve"> </w:t>
+      </w:r>
+      <w:r>
         <w:t>for</w:t>
       </w:r>
       <w:r>
         <w:rPr>
           <w:spacing w:val="-2"/>
         </w:rPr>
-        <w:t> </w:t>
-      </w:r>
-      <w:r>
-        <w:rPr/>
+        <w:t xml:space="preserve"> </w:t>
+      </w:r>
+      <w:r>
         <w:t>programming</w:t>
       </w:r>
       <w:r>
         <w:rPr>
           <w:spacing w:val="-2"/>
         </w:rPr>
-        <w:t> </w:t>
-      </w:r>
-      <w:r>
-        <w:rPr/>
+        <w:t xml:space="preserve"> </w:t>
+      </w:r>
+      <w:r>
         <w:t>and</w:t>
       </w:r>
       <w:r>
         <w:rPr>
           <w:spacing w:val="-2"/>
         </w:rPr>
-        <w:t> </w:t>
-      </w:r>
-      <w:r>
-        <w:rPr/>
+        <w:t xml:space="preserve"> </w:t>
+      </w:r>
+      <w:r>
         <w:t>software</w:t>
       </w:r>
       <w:r>
         <w:rPr>
           <w:spacing w:val="-2"/>
         </w:rPr>
-        <w:t> </w:t>
-      </w:r>
-      <w:r>
-        <w:rPr/>
+        <w:t xml:space="preserve"> </w:t>
+      </w:r>
+      <w:r>
         <w:t>development. Skilled</w:t>
       </w:r>
       <w:r>
         <w:rPr>
           <w:spacing w:val="-13"/>
         </w:rPr>
-        <w:t> </w:t>
-      </w:r>
-      <w:r>
-        <w:rPr/>
+        <w:t xml:space="preserve"> </w:t>
+      </w:r>
+      <w:r>
         <w:t>in</w:t>
       </w:r>
       <w:r>
         <w:rPr>
           <w:spacing w:val="-13"/>
         </w:rPr>
-        <w:t> </w:t>
-      </w:r>
-      <w:r>
-        <w:rPr/>
+        <w:t xml:space="preserve"> </w:t>
+      </w:r>
+      <w:r>
         <w:t>various</w:t>
       </w:r>
       <w:r>
         <w:rPr>
           <w:spacing w:val="-13"/>
         </w:rPr>
-        <w:t> </w:t>
-      </w:r>
-      <w:r>
-        <w:rPr/>
+        <w:t xml:space="preserve"> </w:t>
+      </w:r>
+      <w:r>
         <w:t>programming</w:t>
       </w:r>
       <w:r>
         <w:rPr>
           <w:spacing w:val="-13"/>
         </w:rPr>
-        <w:t> </w:t>
-      </w:r>
-      <w:r>
-        <w:rPr/>
+        <w:t xml:space="preserve"> </w:t>
+      </w:r>
+      <w:r>
         <w:t>languages</w:t>
       </w:r>
       <w:r>
         <w:rPr>
           <w:spacing w:val="-13"/>
         </w:rPr>
-        <w:t> </w:t>
-      </w:r>
-      <w:r>
-        <w:rPr/>
+        <w:t xml:space="preserve"> </w:t>
+      </w:r>
+      <w:r>
         <w:t>and</w:t>
       </w:r>
       <w:r>
         <w:rPr>
           <w:spacing w:val="-13"/>
         </w:rPr>
-        <w:t> </w:t>
-      </w:r>
-      <w:r>
-        <w:rPr/>
+        <w:t xml:space="preserve"> </w:t>
+      </w:r>
+      <w:r>
         <w:t>technologies,</w:t>
       </w:r>
       <w:r>
         <w:rPr>
           <w:spacing w:val="-13"/>
         </w:rPr>
-        <w:t> </w:t>
-      </w:r>
-      <w:r>
-        <w:rPr/>
+        <w:t xml:space="preserve"> </w:t>
+      </w:r>
+      <w:r>
         <w:t>I</w:t>
       </w:r>
       <w:r>
         <w:rPr>
           <w:spacing w:val="-13"/>
         </w:rPr>
-        <w:t> </w:t>
-      </w:r>
-      <w:r>
-        <w:rPr/>
+        <w:t xml:space="preserve"> </w:t>
+      </w:r>
+      <w:r>
         <w:t>excel</w:t>
       </w:r>
       <w:r>
         <w:rPr>
           <w:spacing w:val="-13"/>
         </w:rPr>
-        <w:t> </w:t>
-      </w:r>
-      <w:r>
-        <w:rPr/>
+        <w:t xml:space="preserve"> </w:t>
+      </w:r>
+      <w:r>
         <w:t>in</w:t>
       </w:r>
       <w:r>
         <w:rPr>
           <w:spacing w:val="-13"/>
         </w:rPr>
-        <w:t> </w:t>
-      </w:r>
-      <w:r>
-        <w:rPr/>
+        <w:t xml:space="preserve"> </w:t>
+      </w:r>
+      <w:r>
         <w:t>problem-solving</w:t>
       </w:r>
       <w:r>
         <w:rPr>
           <w:spacing w:val="-13"/>
         </w:rPr>
-        <w:t> </w:t>
-      </w:r>
-      <w:r>
-        <w:rPr/>
+        <w:t xml:space="preserve"> </w:t>
+      </w:r>
+      <w:r>
         <w:t>and</w:t>
       </w:r>
       <w:r>
         <w:rPr>
           <w:spacing w:val="-13"/>
         </w:rPr>
-        <w:t> </w:t>
-      </w:r>
-      <w:r>
-        <w:rPr/>
+        <w:t xml:space="preserve"> </w:t>
+      </w:r>
+      <w:r>
         <w:t>creating</w:t>
       </w:r>
       <w:r>
         <w:rPr>
           <w:spacing w:val="-13"/>
         </w:rPr>
-        <w:t> </w:t>
-      </w:r>
-      <w:r>
-        <w:rPr/>
+        <w:t xml:space="preserve"> </w:t>
+      </w:r>
+      <w:r>
         <w:t>efficient</w:t>
       </w:r>
       <w:r>
         <w:rPr>
           <w:spacing w:val="-13"/>
         </w:rPr>
-        <w:t> </w:t>
-      </w:r>
-      <w:r>
-        <w:rPr/>
-        <w:t>solutions.</w:t>
+        <w:t xml:space="preserve"> </w:t>
+      </w:r>
+      <w:r>
+        <w:t>solutions</w:t>
+      </w:r>
+      <w:proofErr w:type="gramStart"/>
+      <w:r>
+        <w:t>.</w:t>
       </w:r>
       <w:r>
         <w:rPr>
           <w:spacing w:val="-13"/>
         </w:rPr>
-        <w:t> </w:t>
-      </w:r>
-      <w:r>
-        <w:rPr/>
+        <w:t xml:space="preserve"> </w:t>
+      </w:r>
+      <w:r>
         <w:t>.</w:t>
       </w:r>
+      <w:proofErr w:type="gramEnd"/>
       <w:r>
         <w:rPr>
           <w:spacing w:val="-13"/>
         </w:rPr>
-        <w:t> </w:t>
-      </w:r>
-      <w:r>
-        <w:rPr/>
+        <w:t xml:space="preserve"> </w:t>
+      </w:r>
+      <w:r>
         <w:t>I</w:t>
       </w:r>
       <w:r>
         <w:rPr>
           <w:spacing w:val="-13"/>
         </w:rPr>
-        <w:t> </w:t>
-      </w:r>
-      <w:r>
-        <w:rPr/>
+        <w:t xml:space="preserve"> </w:t>
+      </w:r>
+      <w:r>
         <w:t>am always</w:t>
       </w:r>
       <w:r>
         <w:rPr>
           <w:spacing w:val="-3"/>
         </w:rPr>
-        <w:t> </w:t>
-      </w:r>
-      <w:r>
-        <w:rPr/>
+        <w:t xml:space="preserve"> </w:t>
+      </w:r>
+      <w:r>
         <w:t>eager</w:t>
       </w:r>
       <w:r>
         <w:rPr>
           <w:spacing w:val="-3"/>
         </w:rPr>
-        <w:t> </w:t>
-      </w:r>
-      <w:r>
-        <w:rPr/>
+        <w:t xml:space="preserve"> </w:t>
+      </w:r>
+      <w:r>
         <w:t>to</w:t>
       </w:r>
       <w:r>
         <w:rPr>
           <w:spacing w:val="-3"/>
         </w:rPr>
-        <w:t> </w:t>
-      </w:r>
-      <w:r>
-        <w:rPr/>
+        <w:t xml:space="preserve"> </w:t>
+      </w:r>
+      <w:r>
         <w:t>learn</w:t>
       </w:r>
       <w:r>
         <w:rPr>
           <w:spacing w:val="-3"/>
         </w:rPr>
-        <w:t> </w:t>
-      </w:r>
-      <w:r>
-        <w:rPr/>
+        <w:t xml:space="preserve"> </w:t>
+      </w:r>
+      <w:r>
         <w:t>new</w:t>
       </w:r>
       <w:r>
         <w:rPr>
           <w:spacing w:val="-3"/>
         </w:rPr>
-        <w:t> </w:t>
-      </w:r>
-      <w:r>
-        <w:rPr/>
+        <w:t xml:space="preserve"> </w:t>
+      </w:r>
+      <w:r>
         <w:t>skills</w:t>
       </w:r>
       <w:r>
         <w:rPr>
           <w:spacing w:val="-3"/>
         </w:rPr>
-        <w:t> </w:t>
-      </w:r>
-      <w:r>
-        <w:rPr/>
+        <w:t xml:space="preserve"> </w:t>
+      </w:r>
+      <w:r>
         <w:t>and</w:t>
       </w:r>
       <w:r>
         <w:rPr>
           <w:spacing w:val="-3"/>
         </w:rPr>
-        <w:t> </w:t>
-      </w:r>
-      <w:r>
-        <w:rPr/>
+        <w:t xml:space="preserve"> </w:t>
+      </w:r>
+      <w:r>
         <w:t>take</w:t>
       </w:r>
       <w:r>
         <w:rPr>
           <w:spacing w:val="-3"/>
         </w:rPr>
-        <w:t> </w:t>
-      </w:r>
-      <w:r>
-        <w:rPr/>
+        <w:t xml:space="preserve"> </w:t>
+      </w:r>
+      <w:r>
         <w:t>on</w:t>
       </w:r>
       <w:r>
         <w:rPr>
           <w:spacing w:val="-3"/>
         </w:rPr>
-        <w:t> </w:t>
-      </w:r>
-      <w:r>
-        <w:rPr/>
+        <w:t xml:space="preserve"> </w:t>
+      </w:r>
+      <w:r>
         <w:t>new</w:t>
       </w:r>
       <w:r>
         <w:rPr>
           <w:spacing w:val="-3"/>
         </w:rPr>
-        <w:t> </w:t>
-      </w:r>
-      <w:r>
-        <w:rPr/>
+        <w:t xml:space="preserve"> </w:t>
+      </w:r>
+      <w:r>
         <w:t>challenges,</w:t>
       </w:r>
       <w:r>
         <w:rPr>
           <w:spacing w:val="-3"/>
         </w:rPr>
-        <w:t> </w:t>
-      </w:r>
-      <w:r>
-        <w:rPr/>
+        <w:t xml:space="preserve"> </w:t>
+      </w:r>
+      <w:r>
         <w:t>aiming</w:t>
       </w:r>
       <w:r>
         <w:rPr>
           <w:spacing w:val="-3"/>
         </w:rPr>
-        <w:t> </w:t>
-      </w:r>
-      <w:r>
-        <w:rPr/>
+        <w:t xml:space="preserve"> </w:t>
+      </w:r>
+      <w:r>
         <w:t>to</w:t>
       </w:r>
       <w:r>
         <w:rPr>
           <w:spacing w:val="-3"/>
         </w:rPr>
-        <w:t> </w:t>
-      </w:r>
-      <w:r>
-        <w:rPr/>
+        <w:t xml:space="preserve"> </w:t>
+      </w:r>
+      <w:r>
         <w:t>make</w:t>
       </w:r>
       <w:r>
         <w:rPr>
           <w:spacing w:val="-3"/>
         </w:rPr>
-        <w:t> </w:t>
-      </w:r>
-      <w:r>
-        <w:rPr/>
+        <w:t xml:space="preserve"> </w:t>
+      </w:r>
+      <w:r>
         <w:t>a</w:t>
       </w:r>
       <w:r>
         <w:rPr>
           <w:spacing w:val="-3"/>
         </w:rPr>
-        <w:t> </w:t>
-      </w:r>
-      <w:r>
-        <w:rPr/>
+        <w:t xml:space="preserve"> </w:t>
+      </w:r>
+      <w:r>
         <w:t>positive</w:t>
       </w:r>
       <w:r>
         <w:rPr>
           <w:spacing w:val="-3"/>
         </w:rPr>
-        <w:t> </w:t>
-      </w:r>
-      <w:r>
-        <w:rPr/>
+        <w:t xml:space="preserve"> </w:t>
+      </w:r>
+      <w:r>
         <w:t>impact</w:t>
       </w:r>
       <w:r>
         <w:rPr>
           <w:spacing w:val="-3"/>
         </w:rPr>
-        <w:t> </w:t>
-      </w:r>
-      <w:r>
-        <w:rPr/>
+        <w:t xml:space="preserve"> </w:t>
+      </w:r>
+      <w:r>
         <w:t>in</w:t>
       </w:r>
       <w:r>
         <w:rPr>
           <w:spacing w:val="-3"/>
         </w:rPr>
-        <w:t> </w:t>
-      </w:r>
-      <w:r>
-        <w:rPr/>
+        <w:t xml:space="preserve"> </w:t>
+      </w:r>
+      <w:r>
         <w:t>the</w:t>
       </w:r>
       <w:r>
         <w:rPr>
           <w:spacing w:val="-3"/>
         </w:rPr>
-        <w:t> </w:t>
-      </w:r>
-      <w:r>
-        <w:rPr/>
+        <w:t xml:space="preserve"> </w:t>
+      </w:r>
+      <w:r>
         <w:t>tech</w:t>
       </w:r>
       <w:r>
         <w:rPr>
           <w:spacing w:val="-3"/>
         </w:rPr>
-        <w:t> </w:t>
-      </w:r>
-      <w:r>
-        <w:rPr/>
+        <w:t xml:space="preserve"> </w:t>
+      </w:r>
+      <w:r>
         <w:t>industry.</w:t>
       </w:r>
     </w:p>
@@ -908,27 +876,31 @@
       <w:r>
         <w:rPr>
           <w:rFonts w:ascii="Trebuchet MS"/>
+          <w:noProof/>
           <w:sz w:val="2"/>
+          <w:lang w:val="en-IN" w:eastAsia="en-IN"/>
         </w:rPr>
         <mc:AlternateContent>
-          <mc:Choice Requires="wps">
+          <mc:Choice Requires="wpg">
             <w:drawing>
               <wp:inline distT="0" distB="0" distL="0" distR="0">
                 <wp:extent cx="6235065" cy="9525"/>
                 <wp:effectExtent l="9525" t="0" r="3810" b="0"/>
                 <wp:docPr id="9" name="Group 9"/>
                 <wp:cNvGraphicFramePr>
-                  <a:graphicFrameLocks/>
+                  <a:graphicFrameLocks xmlns:a="http://schemas.openxmlformats.org/drawingml/2006/main"/>
                 </wp:cNvGraphicFramePr>
-                <a:graphic>
+                <a:graphic xmlns:a="http://schemas.openxmlformats.org/drawingml/2006/main">
                   <a:graphicData uri="http://schemas.microsoft.com/office/word/2010/wordprocessingGroup">
                     <wpg:wgp>
-                      <wpg:cNvPr id="9" name="Group 9"/>
-                      <wpg:cNvGrpSpPr/>
+                      <wpg:cNvGrpSpPr>
+                        <a:grpSpLocks/>
+                      </wpg:cNvGrpSpPr>
                       <wpg:grpSpPr>
                         <a:xfrm>
                           <a:off x="0" y="0"/>
                           <a:ext cx="6235065" cy="9525"/>
+                          <a:chOff x="0" y="0"/>
                           <a:chExt cx="6235065" cy="9525"/>
                         </a:xfrm>
                       </wpg:grpSpPr>
@@ -947,7 +919,7 @@
                             <a:cxnLst/>
                             <a:rect l="l" t="t" r="r" b="b"/>
                             <a:pathLst>
-                              <a:path w="6235065" h="0">
+                              <a:path w="6235065">
                                 <a:moveTo>
                                   <a:pt x="6235007" y="0"/>
                                 </a:moveTo>
@@ -979,21 +951,16 @@
           </mc:Choice>
           <mc:Fallback>
             <w:pict>
-              <v:group style="width:490.95pt;height:.75pt;mso-position-horizontal-relative:char;mso-position-vertical-relative:line" id="docshapegroup6" coordorigin="0,0" coordsize="9819,15">
-                <v:line style="position:absolute" from="9819,7" to="0,7" stroked="true" strokeweight=".75pt" strokecolor="#000000">
-                  <v:stroke dashstyle="solid"/>
-                </v:line>
+              <v:group w14:anchorId="34CC33E5" id="Group 9" o:spid="_x0000_s1026" style="width:490.95pt;height:.75pt;mso-position-horizontal-relative:char;mso-position-vertical-relative:line" coordsize="62350,95" o:gfxdata="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">
+                <v:shape id="Graphic 10" o:spid="_x0000_s1027" style="position:absolute;top:47;width:62350;height:13;visibility:visible;mso-wrap-style:square;v-text-anchor:top" coordsize="6235065,1270" o:gfxdata="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" path="m6235007,l,e" filled="f" strokeweight=".26456mm">
+                  <v:path arrowok="t"/>
+                </v:shape>
+                <w10:anchorlock/>
               </v:group>
             </w:pict>
           </mc:Fallback>
         </mc:AlternateContent>
       </w:r>
-      <w:r>
-        <w:rPr>
-          <w:rFonts w:ascii="Trebuchet MS"/>
-          <w:sz w:val="2"/>
-        </w:rPr>
-      </w:r>
     </w:p>
     <w:p>
       <w:pPr>
@@ -1009,18 +976,18 @@
     <w:p>
       <w:pPr>
         <w:pStyle w:val="BodyText"/>
-        <w:spacing w:after="0"/>
         <w:rPr>
           <w:rFonts w:ascii="Trebuchet MS"/>
           <w:b/>
           <w:sz w:val="13"/>
         </w:rPr>
         <w:sectPr>
-          <w:headerReference w:type="default" r:id="rId5"/>
+          <w:headerReference w:type="default" r:id="rId6"/>
           <w:type w:val="continuous"/>
           <w:pgSz w:w="11910" w:h="16850"/>
-          <w:pgMar w:header="225" w:footer="0" w:top="2000" w:bottom="0" w:left="992" w:right="141"/>
+          <w:pgMar w:top="2000" w:right="141" w:bottom="0" w:left="992" w:header="225" w:footer="0" w:gutter="0"/>
           <w:pgNumType w:start="1"/>
+          <w:cols w:space="720"/>
         </w:sectPr>
       </w:pPr>
     </w:p>
@@ -1039,14 +1006,14 @@
           <w:spacing w:val="15"/>
           <w:w w:val="110"/>
         </w:rPr>
+        <w:lastRenderedPageBreak/>
         <w:t>SCHOOLING</w:t>
       </w:r>
     </w:p>
     <w:p>
       <w:pPr>
         <w:spacing w:before="195"/>
-        <w:ind w:left="130" w:right="0" w:firstLine="0"/>
-        <w:jc w:val="left"/>
+        <w:ind w:left="130"/>
         <w:rPr>
           <w:rFonts w:ascii="Trebuchet MS"/>
           <w:b/>
@@ -1054,7 +1021,6 @@
         </w:rPr>
       </w:pPr>
       <w:r>
-        <w:rPr/>
         <w:br w:type="column"/>
       </w:r>
       <w:r>
@@ -1065,6 +1031,7 @@
           <w:w w:val="105"/>
           <w:sz w:val="18"/>
         </w:rPr>
+        <w:lastRenderedPageBreak/>
         <w:t>Sri</w:t>
       </w:r>
       <w:r>
@@ -1076,8 +1043,9 @@
           <w:w w:val="105"/>
           <w:sz w:val="18"/>
         </w:rPr>
-        <w:t> </w:t>
-      </w:r>
+        <w:t xml:space="preserve"> </w:t>
+      </w:r>
+      <w:proofErr w:type="spellStart"/>
       <w:r>
         <w:rPr>
           <w:rFonts w:ascii="Trebuchet MS"/>
@@ -1088,6 +1056,7 @@
         </w:rPr>
         <w:t>Sakthi</w:t>
       </w:r>
+      <w:proofErr w:type="spellEnd"/>
       <w:r>
         <w:rPr>
           <w:rFonts w:ascii="Trebuchet MS"/>
@@ -1097,8 +1066,9 @@
           <w:w w:val="105"/>
           <w:sz w:val="18"/>
         </w:rPr>
-        <w:t> </w:t>
-      </w:r>
+        <w:t xml:space="preserve"> </w:t>
+      </w:r>
+      <w:proofErr w:type="spellStart"/>
       <w:r>
         <w:rPr>
           <w:rFonts w:ascii="Trebuchet MS"/>
@@ -1109,6 +1079,7 @@
         </w:rPr>
         <w:t>Vinayagar</w:t>
       </w:r>
+      <w:proofErr w:type="spellEnd"/>
       <w:r>
         <w:rPr>
           <w:rFonts w:ascii="Trebuchet MS"/>
@@ -1118,7 +1089,7 @@
           <w:w w:val="105"/>
           <w:sz w:val="18"/>
         </w:rPr>
-        <w:t> </w:t>
+        <w:t xml:space="preserve"> </w:t>
       </w:r>
       <w:r>
         <w:rPr>
@@ -1139,8 +1110,9 @@
           <w:w w:val="105"/>
           <w:sz w:val="18"/>
         </w:rPr>
-        <w:t> </w:t>
-      </w:r>
+        <w:t xml:space="preserve"> </w:t>
+      </w:r>
+      <w:proofErr w:type="spellStart"/>
       <w:r>
         <w:rPr>
           <w:rFonts w:ascii="Trebuchet MS"/>
@@ -1151,6 +1123,7 @@
         </w:rPr>
         <w:t>Hr</w:t>
       </w:r>
+      <w:proofErr w:type="spellEnd"/>
       <w:r>
         <w:rPr>
           <w:rFonts w:ascii="Trebuchet MS"/>
@@ -1160,7 +1133,7 @@
           <w:w w:val="105"/>
           <w:sz w:val="18"/>
         </w:rPr>
-        <w:t> </w:t>
+        <w:t xml:space="preserve"> </w:t>
       </w:r>
       <w:r>
         <w:rPr>
@@ -1181,7 +1154,7 @@
           <w:w w:val="105"/>
           <w:sz w:val="18"/>
         </w:rPr>
-        <w:t> </w:t>
+        <w:t xml:space="preserve"> </w:t>
       </w:r>
       <w:r>
         <w:rPr>
@@ -1214,6 +1187,7 @@
         <w:rPr>
           <w:rFonts w:ascii="Trebuchet MS"/>
         </w:rPr>
+        <w:lastRenderedPageBreak/>
         <w:t>2009-</w:t>
       </w:r>
       <w:r>
@@ -1227,15 +1201,14 @@
     <w:p>
       <w:pPr>
         <w:pStyle w:val="Heading2"/>
-        <w:spacing w:after="0"/>
         <w:rPr>
           <w:rFonts w:ascii="Trebuchet MS"/>
         </w:rPr>
         <w:sectPr>
           <w:type w:val="continuous"/>
           <w:pgSz w:w="11910" w:h="16850"/>
-          <w:pgMar w:header="225" w:footer="0" w:top="2000" w:bottom="0" w:left="992" w:right="141"/>
-          <w:cols w:num="3" w:equalWidth="0">
+          <w:pgMar w:top="2000" w:right="141" w:bottom="0" w:left="992" w:header="225" w:footer="0" w:gutter="0"/>
+          <w:cols w:num="3" w:space="720" w:equalWidth="0">
             <w:col w:w="1560" w:space="40"/>
             <w:col w:w="3808" w:space="94"/>
             <w:col w:w="5275"/>
@@ -1256,9 +1229,7 @@
     </w:p>
     <w:p>
       <w:pPr>
-        <w:spacing w:before="0"/>
-        <w:ind w:left="184" w:right="0" w:firstLine="0"/>
-        <w:jc w:val="left"/>
+        <w:ind w:left="184"/>
         <w:rPr>
           <w:rFonts w:ascii="Trebuchet MS"/>
           <w:b/>
@@ -1270,13 +1241,15 @@
         <w:rPr>
           <w:rFonts w:ascii="Trebuchet MS"/>
           <w:b/>
+          <w:noProof/>
           <w:position w:val="1"/>
           <w:sz w:val="20"/>
+          <w:lang w:val="en-IN" w:eastAsia="en-IN"/>
         </w:rPr>
         <mc:AlternateContent>
           <mc:Choice Requires="wps">
             <w:drawing>
-              <wp:anchor distT="0" distB="0" distL="0" distR="0" allowOverlap="1" layoutInCell="1" locked="0" behindDoc="0" simplePos="0" relativeHeight="15732736">
+              <wp:anchor distT="0" distB="0" distL="0" distR="0" simplePos="0" relativeHeight="15732736" behindDoc="0" locked="0" layoutInCell="1" allowOverlap="1">
                 <wp:simplePos x="0" y="0"/>
                 <wp:positionH relativeFrom="page">
                   <wp:posOffset>4102579</wp:posOffset>
@@ -1289,13 +1262,14 @@
                 <wp:wrapNone/>
                 <wp:docPr id="11" name="Graphic 11"/>
                 <wp:cNvGraphicFramePr>
-                  <a:graphicFrameLocks/>
+                  <a:graphicFrameLocks xmlns:a="http://schemas.openxmlformats.org/drawingml/2006/main"/>
                 </wp:cNvGraphicFramePr>
-                <a:graphic>
+                <a:graphic xmlns:a="http://schemas.openxmlformats.org/drawingml/2006/main">
                   <a:graphicData uri="http://schemas.microsoft.com/office/word/2010/wordprocessingShape">
                     <wps:wsp>
-                      <wps:cNvPr id="11" name="Graphic 11"/>
-                      <wps:cNvSpPr/>
+                      <wps:cNvSpPr>
+                        <a:spLocks/>
+                      </wps:cNvSpPr>
                       <wps:spPr>
                         <a:xfrm>
                           <a:off x="0" y="0"/>
@@ -1361,10 +1335,9 @@
           </mc:Choice>
           <mc:Fallback>
             <w:pict>
-              <v:shape style="position:absolute;margin-left:323.037720pt;margin-top:-24.450686pt;width:3pt;height:3pt;mso-position-horizontal-relative:page;mso-position-vertical-relative:paragraph;z-index:15732736" id="docshape7" coordorigin="6461,-489" coordsize="60,60" path="m6495,-429l6487,-429,6483,-430,6461,-455,6461,-463,6487,-489,6495,-489,6521,-459,6521,-455,6495,-429xe" filled="true" fillcolor="#000000" stroked="false">
+              <v:shape w14:anchorId="53F542F0" id="Graphic 11" o:spid="_x0000_s1026" style="position:absolute;margin-left:323.05pt;margin-top:-24.45pt;width:3pt;height:3pt;z-index:15732736;visibility:visible;mso-wrap-style:square;mso-wrap-distance-left:0;mso-wrap-distance-top:0;mso-wrap-distance-right:0;mso-wrap-distance-bottom:0;mso-position-horizontal:absolute;mso-position-horizontal-relative:page;mso-position-vertical:absolute;mso-position-vertical-relative:text;v-text-anchor:top" coordsize="38100,38100" o:gfxdata="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" path="m21576,38099r-5053,l14093,37616,,21576,,16523,16523,r5053,l38099,19049r,2527l21576,38099xe" fillcolor="black" stroked="f">
                 <v:path arrowok="t"/>
-                <v:fill type="solid"/>
-                <w10:wrap type="none"/>
+                <w10:wrap anchorx="page"/>
               </v:shape>
             </w:pict>
           </mc:Fallback>
@@ -1390,7 +1363,7 @@
           <w:position w:val="1"/>
           <w:sz w:val="20"/>
         </w:rPr>
-        <w:t> </w:t>
+        <w:t xml:space="preserve"> </w:t>
       </w:r>
       <w:r>
         <w:rPr>
@@ -1412,8 +1385,9 @@
           <w:position w:val="1"/>
           <w:sz w:val="20"/>
         </w:rPr>
-        <w:t> </w:t>
-      </w:r>
+        <w:t xml:space="preserve"> </w:t>
+      </w:r>
+      <w:proofErr w:type="spellStart"/>
       <w:r>
         <w:rPr>
           <w:rFonts w:ascii="Trebuchet MS"/>
@@ -1424,6 +1398,7 @@
         </w:rPr>
         <w:t>Karunya</w:t>
       </w:r>
+      <w:proofErr w:type="spellEnd"/>
       <w:r>
         <w:rPr>
           <w:rFonts w:ascii="Trebuchet MS"/>
@@ -1433,7 +1408,7 @@
           <w:w w:val="110"/>
           <w:sz w:val="18"/>
         </w:rPr>
-        <w:t> </w:t>
+        <w:t xml:space="preserve"> </w:t>
       </w:r>
       <w:r>
         <w:rPr>
@@ -1454,7 +1429,7 @@
           <w:w w:val="110"/>
           <w:sz w:val="18"/>
         </w:rPr>
-        <w:t> </w:t>
+        <w:t xml:space="preserve"> </w:t>
       </w:r>
       <w:r>
         <w:rPr>
@@ -1475,7 +1450,7 @@
           <w:w w:val="110"/>
           <w:sz w:val="18"/>
         </w:rPr>
-        <w:t> </w:t>
+        <w:t xml:space="preserve"> </w:t>
       </w:r>
       <w:r>
         <w:rPr>
@@ -1496,7 +1471,7 @@
           <w:w w:val="110"/>
           <w:sz w:val="18"/>
         </w:rPr>
-        <w:t> </w:t>
+        <w:t xml:space="preserve"> </w:t>
       </w:r>
       <w:r>
         <w:rPr>
@@ -1517,7 +1492,7 @@
           <w:w w:val="110"/>
           <w:sz w:val="18"/>
         </w:rPr>
-        <w:t> </w:t>
+        <w:t xml:space="preserve"> </w:t>
       </w:r>
       <w:r>
         <w:rPr>
@@ -1538,16 +1513,18 @@
           <w:w w:val="110"/>
           <w:sz w:val="18"/>
         </w:rPr>
-        <w:t> </w:t>
-      </w:r>
-      <w:r>
-        <w:rPr>
-          <w:rFonts w:ascii="Trebuchet MS"/>
-          <w:b/>
+        <w:t xml:space="preserve"> </w:t>
+      </w:r>
+      <w:r>
+        <w:rPr>
+          <w:rFonts w:ascii="Trebuchet MS"/>
+          <w:b/>
+          <w:noProof/>
           <w:color w:val="6F6F6F"/>
           <w:spacing w:val="-18"/>
           <w:position w:val="4"/>
           <w:sz w:val="18"/>
+          <w:lang w:val="en-IN" w:eastAsia="en-IN"/>
         </w:rPr>
         <w:drawing>
           <wp:inline distT="0" distB="0" distL="0" distR="0">
@@ -1555,17 +1532,17 @@
             <wp:effectExtent l="0" t="0" r="0" b="0"/>
             <wp:docPr id="12" name="Image 12"/>
             <wp:cNvGraphicFramePr>
-              <a:graphicFrameLocks/>
+              <a:graphicFrameLocks xmlns:a="http://schemas.openxmlformats.org/drawingml/2006/main"/>
             </wp:cNvGraphicFramePr>
-            <a:graphic>
+            <a:graphic xmlns:a="http://schemas.openxmlformats.org/drawingml/2006/main">
               <a:graphicData uri="http://schemas.openxmlformats.org/drawingml/2006/picture">
-                <pic:pic>
+                <pic:pic xmlns:pic="http://schemas.openxmlformats.org/drawingml/2006/picture">
                   <pic:nvPicPr>
                     <pic:cNvPr id="12" name="Image 12"/>
                     <pic:cNvPicPr/>
                   </pic:nvPicPr>
                   <pic:blipFill>
-                    <a:blip r:embed="rId6" cstate="print"/>
+                    <a:blip r:embed="rId7" cstate="print"/>
                     <a:stretch>
                       <a:fillRect/>
                     </a:stretch>
@@ -1587,16 +1564,6 @@
       </w:r>
       <w:r>
         <w:rPr>
-          <w:rFonts w:ascii="Trebuchet MS"/>
-          <w:b/>
-          <w:color w:val="6F6F6F"/>
-          <w:spacing w:val="-18"/>
-          <w:position w:val="4"/>
-          <w:sz w:val="18"/>
-        </w:rPr>
-      </w:r>
-      <w:r>
-        <w:rPr>
           <w:rFonts w:ascii="Times New Roman"/>
           <w:color w:val="6F6F6F"/>
           <w:spacing w:val="73"/>
@@ -1604,7 +1571,7 @@
           <w:position w:val="1"/>
           <w:sz w:val="18"/>
         </w:rPr>
-        <w:t> </w:t>
+        <w:t xml:space="preserve"> </w:t>
       </w:r>
       <w:r>
         <w:rPr>
@@ -1666,27 +1633,31 @@
       <w:r>
         <w:rPr>
           <w:rFonts w:ascii="Trebuchet MS"/>
+          <w:noProof/>
           <w:sz w:val="2"/>
+          <w:lang w:val="en-IN" w:eastAsia="en-IN"/>
         </w:rPr>
         <mc:AlternateContent>
-          <mc:Choice Requires="wps">
+          <mc:Choice Requires="wpg">
             <w:drawing>
               <wp:inline distT="0" distB="0" distL="0" distR="0">
                 <wp:extent cx="6235065" cy="9525"/>
                 <wp:effectExtent l="9525" t="0" r="3810" b="9525"/>
                 <wp:docPr id="13" name="Group 13"/>
                 <wp:cNvGraphicFramePr>
-                  <a:graphicFrameLocks/>
+                  <a:graphicFrameLocks xmlns:a="http://schemas.openxmlformats.org/drawingml/2006/main"/>
                 </wp:cNvGraphicFramePr>
-                <a:graphic>
+                <a:graphic xmlns:a="http://schemas.openxmlformats.org/drawingml/2006/main">
                   <a:graphicData uri="http://schemas.microsoft.com/office/word/2010/wordprocessingGroup">
                     <wpg:wgp>
-                      <wpg:cNvPr id="13" name="Group 13"/>
-                      <wpg:cNvGrpSpPr/>
+                      <wpg:cNvGrpSpPr>
+                        <a:grpSpLocks/>
+                      </wpg:cNvGrpSpPr>
                       <wpg:grpSpPr>
                         <a:xfrm>
                           <a:off x="0" y="0"/>
                           <a:ext cx="6235065" cy="9525"/>
+                          <a:chOff x="0" y="0"/>
                           <a:chExt cx="6235065" cy="9525"/>
                         </a:xfrm>
                       </wpg:grpSpPr>
@@ -1705,7 +1676,7 @@
                             <a:cxnLst/>
                             <a:rect l="l" t="t" r="r" b="b"/>
                             <a:pathLst>
-                              <a:path w="6235065" h="0">
+                              <a:path w="6235065">
                                 <a:moveTo>
                                   <a:pt x="6235007" y="0"/>
                                 </a:moveTo>
@@ -1737,21 +1708,16 @@
           </mc:Choice>
           <mc:Fallback>
             <w:pict>
-              <v:group style="width:490.95pt;height:.75pt;mso-position-horizontal-relative:char;mso-position-vertical-relative:line" id="docshapegroup8" coordorigin="0,0" coordsize="9819,15">
-                <v:line style="position:absolute" from="9819,8" to="0,7" stroked="true" strokeweight=".75pt" strokecolor="#000000">
-                  <v:stroke dashstyle="solid"/>
-                </v:line>
+              <v:group w14:anchorId="3BFBB2DC" id="Group 13" o:spid="_x0000_s1026" style="width:490.95pt;height:.75pt;mso-position-horizontal-relative:char;mso-position-vertical-relative:line" coordsize="62350,95" o:gfxdata="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">
+                <v:shape id="Graphic 14" o:spid="_x0000_s1027" style="position:absolute;top:47;width:62350;height:13;visibility:visible;mso-wrap-style:square;v-text-anchor:top" coordsize="6235065,1270" o:gfxdata="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" path="m6235007,l,e" filled="f" strokeweight=".26456mm">
+                  <v:path arrowok="t"/>
+                </v:shape>
+                <w10:anchorlock/>
               </v:group>
             </w:pict>
           </mc:Fallback>
         </mc:AlternateContent>
       </w:r>
-      <w:r>
-        <w:rPr>
-          <w:rFonts w:ascii="Trebuchet MS"/>
-          <w:sz w:val="2"/>
-        </w:rPr>
-      </w:r>
     </w:p>
     <w:p>
       <w:pPr>
@@ -1767,7 +1733,6 @@
     <w:p>
       <w:pPr>
         <w:pStyle w:val="BodyText"/>
-        <w:spacing w:after="0"/>
         <w:rPr>
           <w:rFonts w:ascii="Trebuchet MS"/>
           <w:b/>
@@ -1776,7 +1741,8 @@
         <w:sectPr>
           <w:type w:val="continuous"/>
           <w:pgSz w:w="11910" w:h="16850"/>
-          <w:pgMar w:header="225" w:footer="0" w:top="2000" w:bottom="0" w:left="992" w:right="141"/>
+          <w:pgMar w:top="2000" w:right="141" w:bottom="0" w:left="992" w:header="225" w:footer="0" w:gutter="0"/>
+          <w:cols w:space="720"/>
         </w:sectPr>
       </w:pPr>
     </w:p>
@@ -1791,6 +1757,7 @@
           <w:spacing w:val="16"/>
           <w:w w:val="105"/>
         </w:rPr>
+        <w:lastRenderedPageBreak/>
         <w:t>GREAT</w:t>
       </w:r>
       <w:r>
@@ -1799,7 +1766,7 @@
           <w:spacing w:val="18"/>
           <w:w w:val="105"/>
         </w:rPr>
-        <w:t> </w:t>
+        <w:t xml:space="preserve"> </w:t>
       </w:r>
       <w:r>
         <w:rPr>
@@ -1818,7 +1785,9 @@
       </w:pPr>
       <w:r>
         <w:rPr>
+          <w:noProof/>
           <w:position w:val="3"/>
+          <w:lang w:val="en-IN" w:eastAsia="en-IN"/>
         </w:rPr>
         <w:drawing>
           <wp:inline distT="0" distB="0" distL="0" distR="0">
@@ -1826,17 +1795,17 @@
             <wp:effectExtent l="0" t="0" r="0" b="0"/>
             <wp:docPr id="15" name="Image 15"/>
             <wp:cNvGraphicFramePr>
-              <a:graphicFrameLocks/>
+              <a:graphicFrameLocks xmlns:a="http://schemas.openxmlformats.org/drawingml/2006/main"/>
             </wp:cNvGraphicFramePr>
-            <a:graphic>
+            <a:graphic xmlns:a="http://schemas.openxmlformats.org/drawingml/2006/main">
               <a:graphicData uri="http://schemas.openxmlformats.org/drawingml/2006/picture">
-                <pic:pic>
+                <pic:pic xmlns:pic="http://schemas.openxmlformats.org/drawingml/2006/picture">
                   <pic:nvPicPr>
                     <pic:cNvPr id="15" name="Image 15"/>
                     <pic:cNvPicPr/>
                   </pic:nvPicPr>
                   <pic:blipFill>
-                    <a:blip r:embed="rId6" cstate="print"/>
+                    <a:blip r:embed="rId7" cstate="print"/>
                     <a:stretch>
                       <a:fillRect/>
                     </a:stretch>
@@ -1858,20 +1827,14 @@
       </w:r>
       <w:r>
         <w:rPr>
-          <w:position w:val="3"/>
-        </w:rPr>
-      </w:r>
-      <w:r>
-        <w:rPr>
           <w:rFonts w:ascii="Times New Roman"/>
           <w:spacing w:val="80"/>
           <w:w w:val="150"/>
           <w:sz w:val="20"/>
         </w:rPr>
-        <w:t> </w:t>
-      </w:r>
-      <w:r>
-        <w:rPr/>
+        <w:t xml:space="preserve"> </w:t>
+      </w:r>
+      <w:r>
         <w:t>Introduction to cybersecurity</w:t>
       </w:r>
     </w:p>
@@ -1883,7 +1846,9 @@
       </w:pPr>
       <w:r>
         <w:rPr>
+          <w:noProof/>
           <w:position w:val="3"/>
+          <w:lang w:val="en-IN" w:eastAsia="en-IN"/>
         </w:rPr>
         <w:drawing>
           <wp:inline distT="0" distB="0" distL="0" distR="0">
@@ -1891,17 +1856,17 @@
             <wp:effectExtent l="0" t="0" r="0" b="0"/>
             <wp:docPr id="16" name="Image 16"/>
             <wp:cNvGraphicFramePr>
-              <a:graphicFrameLocks/>
+              <a:graphicFrameLocks xmlns:a="http://schemas.openxmlformats.org/drawingml/2006/main"/>
             </wp:cNvGraphicFramePr>
-            <a:graphic>
+            <a:graphic xmlns:a="http://schemas.openxmlformats.org/drawingml/2006/main">
               <a:graphicData uri="http://schemas.openxmlformats.org/drawingml/2006/picture">
-                <pic:pic>
+                <pic:pic xmlns:pic="http://schemas.openxmlformats.org/drawingml/2006/picture">
                   <pic:nvPicPr>
                     <pic:cNvPr id="16" name="Image 16"/>
                     <pic:cNvPicPr/>
                   </pic:nvPicPr>
                   <pic:blipFill>
-                    <a:blip r:embed="rId7" cstate="print"/>
+                    <a:blip r:embed="rId8" cstate="print"/>
                     <a:stretch>
                       <a:fillRect/>
                     </a:stretch>
@@ -1923,50 +1888,41 @@
       </w:r>
       <w:r>
         <w:rPr>
-          <w:position w:val="3"/>
-        </w:rPr>
-      </w:r>
-      <w:r>
-        <w:rPr>
           <w:rFonts w:ascii="Times New Roman"/>
           <w:spacing w:val="75"/>
           <w:w w:val="150"/>
           <w:sz w:val="20"/>
         </w:rPr>
-        <w:t> </w:t>
-      </w:r>
-      <w:r>
-        <w:rPr/>
+        <w:t xml:space="preserve"> </w:t>
+      </w:r>
+      <w:r>
         <w:t>Introduction</w:t>
       </w:r>
       <w:r>
         <w:rPr>
           <w:spacing w:val="-13"/>
         </w:rPr>
-        <w:t> </w:t>
-      </w:r>
-      <w:r>
-        <w:rPr/>
+        <w:t xml:space="preserve"> </w:t>
+      </w:r>
+      <w:r>
         <w:t>to</w:t>
       </w:r>
       <w:r>
         <w:rPr>
           <w:spacing w:val="-13"/>
         </w:rPr>
-        <w:t> </w:t>
-      </w:r>
-      <w:r>
-        <w:rPr/>
+        <w:t xml:space="preserve"> </w:t>
+      </w:r>
+      <w:r>
         <w:t>C</w:t>
       </w:r>
       <w:r>
         <w:rPr>
           <w:spacing w:val="-13"/>
         </w:rPr>
-        <w:t> </w:t>
-      </w:r>
-      <w:r>
-        <w:rPr/>
+        <w:t xml:space="preserve"> </w:t>
+      </w:r>
+      <w:r>
         <w:t>Programming</w:t>
       </w:r>
     </w:p>
@@ -1997,7 +1953,9 @@
       </w:pPr>
       <w:r>
         <w:rPr>
+          <w:noProof/>
           <w:position w:val="3"/>
+          <w:lang w:val="en-IN" w:eastAsia="en-IN"/>
         </w:rPr>
         <w:drawing>
           <wp:inline distT="0" distB="0" distL="0" distR="0">
@@ -2005,17 +1963,17 @@
             <wp:effectExtent l="0" t="0" r="0" b="0"/>
             <wp:docPr id="17" name="Image 17"/>
             <wp:cNvGraphicFramePr>
-              <a:graphicFrameLocks/>
+              <a:graphicFrameLocks xmlns:a="http://schemas.openxmlformats.org/drawingml/2006/main"/>
             </wp:cNvGraphicFramePr>
-            <a:graphic>
+            <a:graphic xmlns:a="http://schemas.openxmlformats.org/drawingml/2006/main">
               <a:graphicData uri="http://schemas.openxmlformats.org/drawingml/2006/picture">
-                <pic:pic>
+                <pic:pic xmlns:pic="http://schemas.openxmlformats.org/drawingml/2006/picture">
                   <pic:nvPicPr>
                     <pic:cNvPr id="17" name="Image 17"/>
                     <pic:cNvPicPr/>
                   </pic:nvPicPr>
                   <pic:blipFill>
-                    <a:blip r:embed="rId7" cstate="print"/>
+                    <a:blip r:embed="rId8" cstate="print"/>
                     <a:stretch>
                       <a:fillRect/>
                     </a:stretch>
@@ -2037,17 +1995,12 @@
       </w:r>
       <w:r>
         <w:rPr>
-          <w:position w:val="3"/>
-        </w:rPr>
-      </w:r>
-      <w:r>
-        <w:rPr>
           <w:rFonts w:ascii="Times New Roman"/>
           <w:spacing w:val="80"/>
           <w:w w:val="150"/>
           <w:sz w:val="20"/>
         </w:rPr>
-        <w:t> </w:t>
+        <w:t xml:space="preserve"> </w:t>
       </w:r>
       <w:r>
         <w:rPr>
@@ -2078,7 +2031,7 @@
           <w:color w:val="6F6F6F"/>
           <w:spacing w:val="20"/>
         </w:rPr>
-        <w:t> </w:t>
+        <w:t xml:space="preserve"> </w:t>
       </w:r>
       <w:r>
         <w:rPr>
@@ -2091,8 +2044,7 @@
     <w:p>
       <w:pPr>
         <w:spacing w:before="127"/>
-        <w:ind w:left="960" w:right="0" w:firstLine="0"/>
-        <w:jc w:val="left"/>
+        <w:ind w:left="960"/>
         <w:rPr>
           <w:rFonts w:ascii="Arial"/>
           <w:b/>
@@ -2100,7 +2052,6 @@
         </w:rPr>
       </w:pPr>
       <w:r>
-        <w:rPr/>
         <w:br w:type="column"/>
       </w:r>
       <w:r>
@@ -2112,6 +2063,7 @@
           <w:w w:val="110"/>
           <w:sz w:val="20"/>
         </w:rPr>
+        <w:lastRenderedPageBreak/>
         <w:t>CISCO</w:t>
       </w:r>
     </w:p>
@@ -2122,11 +2074,14 @@
         <w:ind w:left="712"/>
       </w:pPr>
       <w:r>
-        <w:rPr/>
+        <w:rPr>
+          <w:noProof/>
+          <w:lang w:val="en-IN" w:eastAsia="en-IN"/>
+        </w:rPr>
         <mc:AlternateContent>
           <mc:Choice Requires="wps">
             <w:drawing>
-              <wp:anchor distT="0" distB="0" distL="0" distR="0" allowOverlap="1" layoutInCell="1" locked="0" behindDoc="0" simplePos="0" relativeHeight="15733760">
+              <wp:anchor distT="0" distB="0" distL="0" distR="0" simplePos="0" relativeHeight="15733760" behindDoc="0" locked="0" layoutInCell="1" allowOverlap="1">
                 <wp:simplePos x="0" y="0"/>
                 <wp:positionH relativeFrom="page">
                   <wp:posOffset>3955172</wp:posOffset>
@@ -2139,13 +2094,14 @@
                 <wp:wrapNone/>
                 <wp:docPr id="18" name="Graphic 18"/>
                 <wp:cNvGraphicFramePr>
-                  <a:graphicFrameLocks/>
+                  <a:graphicFrameLocks xmlns:a="http://schemas.openxmlformats.org/drawingml/2006/main"/>
                 </wp:cNvGraphicFramePr>
-                <a:graphic>
+                <a:graphic xmlns:a="http://schemas.openxmlformats.org/drawingml/2006/main">
                   <a:graphicData uri="http://schemas.microsoft.com/office/word/2010/wordprocessingShape">
                     <wps:wsp>
-                      <wps:cNvPr id="18" name="Graphic 18"/>
-                      <wps:cNvSpPr/>
+                      <wps:cNvSpPr>
+                        <a:spLocks/>
+                      </wps:cNvSpPr>
                       <wps:spPr>
                         <a:xfrm>
                           <a:off x="0" y="0"/>
@@ -2211,34 +2167,31 @@
           </mc:Choice>
           <mc:Fallback>
             <w:pict>
-              <v:shape style="position:absolute;margin-left:311.430878pt;margin-top:13.626081pt;width:3pt;height:3pt;mso-position-horizontal-relative:page;mso-position-vertical-relative:paragraph;z-index:15733760" id="docshape9" coordorigin="6229,273" coordsize="60,60" path="m6263,333l6255,333,6251,332,6229,306,6229,299,6255,273,6263,273,6289,303,6289,306,6263,333xe" filled="true" fillcolor="#000000" stroked="false">
+              <v:shape w14:anchorId="7E0A65BF" id="Graphic 18" o:spid="_x0000_s1026" style="position:absolute;margin-left:311.45pt;margin-top:13.65pt;width:3pt;height:3pt;z-index:15733760;visibility:visible;mso-wrap-style:square;mso-wrap-distance-left:0;mso-wrap-distance-top:0;mso-wrap-distance-right:0;mso-wrap-distance-bottom:0;mso-position-horizontal:absolute;mso-position-horizontal-relative:page;mso-position-vertical:absolute;mso-position-vertical-relative:text;v-text-anchor:top" coordsize="38100,38100" o:gfxdata="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" path="m21576,38099r-5053,l14093,37616,,21576,,16523,16523,r5053,l38099,19049r,2527l21576,38099xe" fillcolor="black" stroked="f">
                 <v:path arrowok="t"/>
-                <v:fill type="solid"/>
-                <w10:wrap type="none"/>
+                <w10:wrap anchorx="page"/>
               </v:shape>
             </w:pict>
           </mc:Fallback>
         </mc:AlternateContent>
       </w:r>
       <w:r>
-        <w:rPr/>
         <w:t>Programming</w:t>
       </w:r>
       <w:r>
         <w:rPr>
           <w:spacing w:val="-9"/>
         </w:rPr>
-        <w:t> </w:t>
-      </w:r>
-      <w:r>
-        <w:rPr/>
+        <w:t xml:space="preserve"> </w:t>
+      </w:r>
+      <w:r>
         <w:t>with</w:t>
       </w:r>
       <w:r>
         <w:rPr>
           <w:spacing w:val="-9"/>
         </w:rPr>
-        <w:t> </w:t>
+        <w:t xml:space="preserve"> </w:t>
       </w:r>
       <w:r>
         <w:rPr>
@@ -2269,11 +2222,14 @@
         <w:ind w:left="633"/>
       </w:pPr>
       <w:r>
-        <w:rPr/>
+        <w:rPr>
+          <w:noProof/>
+          <w:lang w:val="en-IN" w:eastAsia="en-IN"/>
+        </w:rPr>
         <mc:AlternateContent>
           <mc:Choice Requires="wps">
             <w:drawing>
-              <wp:anchor distT="0" distB="0" distL="0" distR="0" allowOverlap="1" layoutInCell="1" locked="0" behindDoc="0" simplePos="0" relativeHeight="15734272">
+              <wp:anchor distT="0" distB="0" distL="0" distR="0" simplePos="0" relativeHeight="15734272" behindDoc="0" locked="0" layoutInCell="1" allowOverlap="1">
                 <wp:simplePos x="0" y="0"/>
                 <wp:positionH relativeFrom="page">
                   <wp:posOffset>3905926</wp:posOffset>
@@ -2286,13 +2242,14 @@
                 <wp:wrapNone/>
                 <wp:docPr id="19" name="Graphic 19"/>
                 <wp:cNvGraphicFramePr>
-                  <a:graphicFrameLocks/>
+                  <a:graphicFrameLocks xmlns:a="http://schemas.openxmlformats.org/drawingml/2006/main"/>
                 </wp:cNvGraphicFramePr>
-                <a:graphic>
+                <a:graphic xmlns:a="http://schemas.openxmlformats.org/drawingml/2006/main">
                   <a:graphicData uri="http://schemas.microsoft.com/office/word/2010/wordprocessingShape">
                     <wps:wsp>
-                      <wps:cNvPr id="19" name="Graphic 19"/>
-                      <wps:cNvSpPr/>
+                      <wps:cNvSpPr>
+                        <a:spLocks/>
+                      </wps:cNvSpPr>
                       <wps:spPr>
                         <a:xfrm>
                           <a:off x="0" y="0"/>
@@ -2358,74 +2315,67 @@
           </mc:Choice>
           <mc:Fallback>
             <w:pict>
-              <v:shape style="position:absolute;margin-left:307.553253pt;margin-top:10.606887pt;width:3pt;height:3pt;mso-position-horizontal-relative:page;mso-position-vertical-relative:paragraph;z-index:15734272" id="docshape10" coordorigin="6151,212" coordsize="60,60" path="m6185,272l6177,272,6173,271,6151,246,6151,238,6177,212,6185,212,6210,242,6210,246,6185,272xe" filled="true" fillcolor="#000000" stroked="false">
+              <v:shape w14:anchorId="356DAD9E" id="Graphic 19" o:spid="_x0000_s1026" style="position:absolute;margin-left:307.55pt;margin-top:10.6pt;width:3pt;height:3pt;z-index:15734272;visibility:visible;mso-wrap-style:square;mso-wrap-distance-left:0;mso-wrap-distance-top:0;mso-wrap-distance-right:0;mso-wrap-distance-bottom:0;mso-position-horizontal:absolute;mso-position-horizontal-relative:page;mso-position-vertical:absolute;mso-position-vertical-relative:text;v-text-anchor:top" coordsize="38100,38100" o:gfxdata="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" path="m21368,37733r-5004,l13958,37254,,21368,,16364,16364,r5004,l37733,18866r,2502l21368,37733xe" fillcolor="black" stroked="f">
                 <v:path arrowok="t"/>
-                <v:fill type="solid"/>
-                <w10:wrap type="none"/>
+                <w10:wrap anchorx="page"/>
               </v:shape>
             </w:pict>
           </mc:Fallback>
         </mc:AlternateContent>
       </w:r>
       <w:r>
-        <w:rPr/>
         <w:t>C</w:t>
       </w:r>
       <w:r>
         <w:rPr>
           <w:spacing w:val="-8"/>
         </w:rPr>
-        <w:t> </w:t>
-      </w:r>
-      <w:r>
-        <w:rPr/>
+        <w:t xml:space="preserve"> </w:t>
+      </w:r>
+      <w:r>
         <w:t>Essentials</w:t>
       </w:r>
       <w:r>
         <w:rPr>
           <w:spacing w:val="-7"/>
         </w:rPr>
-        <w:t> </w:t>
-      </w:r>
-      <w:r>
-        <w:rPr/>
+        <w:t xml:space="preserve"> </w:t>
+      </w:r>
+      <w:r>
         <w:t>Part</w:t>
       </w:r>
       <w:r>
         <w:rPr>
           <w:spacing w:val="-8"/>
         </w:rPr>
-        <w:t> </w:t>
-      </w:r>
-      <w:r>
-        <w:rPr/>
+        <w:t xml:space="preserve"> </w:t>
+      </w:r>
+      <w:r>
         <w:t>1</w:t>
       </w:r>
       <w:r>
         <w:rPr>
           <w:spacing w:val="-7"/>
         </w:rPr>
-        <w:t> </w:t>
-      </w:r>
-      <w:r>
-        <w:rPr/>
+        <w:t xml:space="preserve"> </w:t>
+      </w:r>
+      <w:r>
         <w:t>&amp;</w:t>
       </w:r>
       <w:r>
         <w:rPr>
           <w:spacing w:val="-7"/>
         </w:rPr>
-        <w:t> </w:t>
-      </w:r>
-      <w:r>
-        <w:rPr/>
+        <w:t xml:space="preserve"> </w:t>
+      </w:r>
+      <w:r>
         <w:t>Part</w:t>
       </w:r>
       <w:r>
         <w:rPr>
           <w:spacing w:val="-8"/>
         </w:rPr>
-        <w:t> </w:t>
+        <w:t xml:space="preserve"> </w:t>
       </w:r>
       <w:r>
         <w:rPr>
@@ -2437,12 +2387,11 @@
     <w:p>
       <w:pPr>
         <w:pStyle w:val="BodyText"/>
-        <w:spacing w:after="0"/>
         <w:sectPr>
           <w:type w:val="continuous"/>
           <w:pgSz w:w="11910" w:h="16850"/>
-          <w:pgMar w:header="225" w:footer="0" w:top="2000" w:bottom="0" w:left="992" w:right="141"/>
-          <w:cols w:num="2" w:equalWidth="0">
+          <w:pgMar w:top="2000" w:right="141" w:bottom="0" w:left="992" w:header="225" w:footer="0" w:gutter="0"/>
+          <w:cols w:num="2" w:space="720" w:equalWidth="0">
             <w:col w:w="4704" w:space="40"/>
             <w:col w:w="6033"/>
           </w:cols>
@@ -2456,51 +2405,52 @@
         <w:ind w:left="1904"/>
       </w:pPr>
       <w:r>
-        <w:rPr/>
+        <w:lastRenderedPageBreak/>
         <w:t>cybersecurity</w:t>
       </w:r>
       <w:r>
         <w:rPr>
           <w:spacing w:val="-9"/>
         </w:rPr>
-        <w:t> </w:t>
-      </w:r>
-      <w:r>
-        <w:rPr/>
+        <w:t xml:space="preserve"> </w:t>
+      </w:r>
+      <w:r>
         <w:t>and</w:t>
       </w:r>
       <w:r>
         <w:rPr>
           <w:spacing w:val="-9"/>
         </w:rPr>
-        <w:t> </w:t>
-      </w:r>
-      <w:r>
-        <w:rPr/>
+        <w:t xml:space="preserve"> </w:t>
+      </w:r>
+      <w:r>
         <w:t>ethical</w:t>
       </w:r>
       <w:r>
         <w:rPr>
           <w:spacing w:val="-9"/>
         </w:rPr>
-        <w:t> </w:t>
-      </w:r>
-      <w:r>
-        <w:rPr/>
+        <w:t xml:space="preserve"> </w:t>
+      </w:r>
+      <w:proofErr w:type="spellStart"/>
+      <w:r>
         <w:t>haking</w:t>
       </w:r>
+      <w:proofErr w:type="spellEnd"/>
       <w:r>
         <w:rPr>
           <w:spacing w:val="-9"/>
         </w:rPr>
-        <w:t> </w:t>
-      </w:r>
+        <w:t xml:space="preserve"> </w:t>
+      </w:r>
+      <w:proofErr w:type="spellStart"/>
       <w:r>
         <w:rPr>
           <w:spacing w:val="-2"/>
         </w:rPr>
         <w:t>bootcamp</w:t>
       </w:r>
+      <w:proofErr w:type="spellEnd"/>
     </w:p>
     <w:p>
       <w:pPr>
@@ -2524,7 +2474,7 @@
           <w:spacing w:val="64"/>
           <w:w w:val="105"/>
         </w:rPr>
-        <w:t> </w:t>
+        <w:t xml:space="preserve"> </w:t>
       </w:r>
       <w:r>
         <w:rPr>
@@ -2558,27 +2508,31 @@
       <w:r>
         <w:rPr>
           <w:rFonts w:ascii="Trebuchet MS"/>
+          <w:noProof/>
           <w:sz w:val="2"/>
+          <w:lang w:val="en-IN" w:eastAsia="en-IN"/>
         </w:rPr>
         <mc:AlternateContent>
-          <mc:Choice Requires="wps">
+          <mc:Choice Requires="wpg">
             <w:drawing>
               <wp:inline distT="0" distB="0" distL="0" distR="0">
                 <wp:extent cx="6235065" cy="9525"/>
                 <wp:effectExtent l="9525" t="0" r="3810" b="0"/>
                 <wp:docPr id="20" name="Group 20"/>
                 <wp:cNvGraphicFramePr>
-                  <a:graphicFrameLocks/>
+                  <a:graphicFrameLocks xmlns:a="http://schemas.openxmlformats.org/drawingml/2006/main"/>
                 </wp:cNvGraphicFramePr>
-                <a:graphic>
+                <a:graphic xmlns:a="http://schemas.openxmlformats.org/drawingml/2006/main">
                   <a:graphicData uri="http://schemas.microsoft.com/office/word/2010/wordprocessingGroup">
                     <wpg:wgp>
-                      <wpg:cNvPr id="20" name="Group 20"/>
-                      <wpg:cNvGrpSpPr/>
+                      <wpg:cNvGrpSpPr>
+                        <a:grpSpLocks/>
+                      </wpg:cNvGrpSpPr>
                       <wpg:grpSpPr>
                         <a:xfrm>
                           <a:off x="0" y="0"/>
                           <a:ext cx="6235065" cy="9525"/>
+                          <a:chOff x="0" y="0"/>
                           <a:chExt cx="6235065" cy="9525"/>
                         </a:xfrm>
                       </wpg:grpSpPr>
@@ -2597,7 +2551,7 @@
                             <a:cxnLst/>
                             <a:rect l="l" t="t" r="r" b="b"/>
                             <a:pathLst>
-                              <a:path w="6235065" h="0">
+                              <a:path w="6235065">
                                 <a:moveTo>
                                   <a:pt x="6235007" y="0"/>
                                 </a:moveTo>
@@ -2629,21 +2583,16 @@
           </mc:Choice>
           <mc:Fallback>
             <w:pict>
-              <v:group style="width:490.95pt;height:.75pt;mso-position-horizontal-relative:char;mso-position-vertical-relative:line" id="docshapegroup11" coordorigin="0,0" coordsize="9819,15">
-                <v:line style="position:absolute" from="9819,7" to="0,7" stroked="true" strokeweight=".75pt" strokecolor="#000000">
-                  <v:stroke dashstyle="solid"/>
-                </v:line>
+              <v:group w14:anchorId="144C5B7F" id="Group 20" o:spid="_x0000_s1026" style="width:490.95pt;height:.75pt;mso-position-horizontal-relative:char;mso-position-vertical-relative:line" coordsize="62350,95" o:gfxdata="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">
+                <v:shape id="Graphic 21" o:spid="_x0000_s1027" style="position:absolute;top:47;width:62350;height:13;visibility:visible;mso-wrap-style:square;v-text-anchor:top" coordsize="6235065,1270" o:gfxdata="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" path="m6235007,l,e" filled="f" strokeweight=".26456mm">
+                  <v:path arrowok="t"/>
+                </v:shape>
+                <w10:anchorlock/>
               </v:group>
             </w:pict>
           </mc:Fallback>
         </mc:AlternateContent>
       </w:r>
-      <w:r>
-        <w:rPr>
-          <w:rFonts w:ascii="Trebuchet MS"/>
-          <w:sz w:val="2"/>
-        </w:rPr>
-      </w:r>
     </w:p>
     <w:p>
       <w:pPr>
@@ -2666,11 +2615,13 @@
       <w:r>
         <w:rPr>
           <w:rFonts w:ascii="Trebuchet MS"/>
+          <w:noProof/>
+          <w:lang w:val="en-IN" w:eastAsia="en-IN"/>
         </w:rPr>
         <mc:AlternateContent>
           <mc:Choice Requires="wps">
             <w:drawing>
-              <wp:anchor distT="0" distB="0" distL="0" distR="0" allowOverlap="1" layoutInCell="1" locked="0" behindDoc="0" simplePos="0" relativeHeight="15733248">
+              <wp:anchor distT="0" distB="0" distL="0" distR="0" simplePos="0" relativeHeight="15733248" behindDoc="0" locked="0" layoutInCell="1" allowOverlap="1">
                 <wp:simplePos x="0" y="0"/>
                 <wp:positionH relativeFrom="page">
                   <wp:posOffset>688504</wp:posOffset>
@@ -2683,13 +2634,14 @@
                 <wp:wrapNone/>
                 <wp:docPr id="22" name="Graphic 22"/>
                 <wp:cNvGraphicFramePr>
-                  <a:graphicFrameLocks/>
+                  <a:graphicFrameLocks xmlns:a="http://schemas.openxmlformats.org/drawingml/2006/main"/>
                 </wp:cNvGraphicFramePr>
-                <a:graphic>
+                <a:graphic xmlns:a="http://schemas.openxmlformats.org/drawingml/2006/main">
                   <a:graphicData uri="http://schemas.microsoft.com/office/word/2010/wordprocessingShape">
                     <wps:wsp>
-                      <wps:cNvPr id="22" name="Graphic 22"/>
-                      <wps:cNvSpPr/>
+                      <wps:cNvSpPr>
+                        <a:spLocks/>
+                      </wps:cNvSpPr>
                       <wps:spPr>
                         <a:xfrm>
                           <a:off x="0" y="0"/>
@@ -2755,10 +2707,9 @@
           </mc:Choice>
           <mc:Fallback>
             <w:pict>
-              <v:shape style="position:absolute;margin-left:54.212944pt;margin-top:5.375077pt;width:3pt;height:3pt;mso-position-horizontal-relative:page;mso-position-vertical-relative:paragraph;z-index:15733248" id="docshape12" coordorigin="1084,108" coordsize="60,60" path="m1118,168l1110,168,1106,167,1084,141,1084,134,1110,108,1118,108,1144,138,1144,141,1118,168xe" filled="true" fillcolor="#000000" stroked="false">
+              <v:shape w14:anchorId="6C319D45" id="Graphic 22" o:spid="_x0000_s1026" style="position:absolute;margin-left:54.2pt;margin-top:5.4pt;width:3pt;height:3pt;z-index:15733248;visibility:visible;mso-wrap-style:square;mso-wrap-distance-left:0;mso-wrap-distance-top:0;mso-wrap-distance-right:0;mso-wrap-distance-bottom:0;mso-position-horizontal:absolute;mso-position-horizontal-relative:page;mso-position-vertical:absolute;mso-position-vertical-relative:text;v-text-anchor:top" coordsize="38100,38100" o:gfxdata="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" path="m21576,38099r-5053,l14093,37616,,21576,,16523,16523,r5053,l38099,19049r,2527l21576,38099xe" fillcolor="black" stroked="f">
                 <v:path arrowok="t"/>
-                <v:fill type="solid"/>
-                <w10:wrap type="none"/>
+                <w10:wrap anchorx="page"/>
               </v:shape>
             </w:pict>
           </mc:Fallback>
@@ -2781,8 +2732,9 @@
           <w:position w:val="1"/>
           <w:sz w:val="21"/>
         </w:rPr>
-        <w:t> </w:t>
-      </w:r>
+        <w:t xml:space="preserve"> </w:t>
+      </w:r>
+      <w:proofErr w:type="gramStart"/>
       <w:r>
         <w:rPr>
           <w:rFonts w:ascii="Trebuchet MS"/>
@@ -2800,7 +2752,7 @@
           <w:position w:val="1"/>
           <w:sz w:val="21"/>
         </w:rPr>
-        <w:t> </w:t>
+        <w:t xml:space="preserve"> </w:t>
       </w:r>
       <w:r>
         <w:rPr>
@@ -2811,6 +2763,7 @@
         </w:rPr>
         <w:t>:</w:t>
       </w:r>
+      <w:proofErr w:type="gramEnd"/>
       <w:r>
         <w:rPr>
           <w:rFonts w:ascii="Trebuchet MS"/>
@@ -2819,7 +2772,7 @@
           <w:position w:val="1"/>
           <w:sz w:val="21"/>
         </w:rPr>
-        <w:t> </w:t>
+        <w:t xml:space="preserve"> </w:t>
       </w:r>
       <w:r>
         <w:rPr>
@@ -2832,59 +2785,67 @@
           <w:rFonts w:ascii="Trebuchet MS"/>
           <w:spacing w:val="31"/>
         </w:rPr>
-        <w:t> </w:t>
-      </w:r>
+        <w:t xml:space="preserve"> </w:t>
+      </w:r>
+      <w:proofErr w:type="spellStart"/>
       <w:r>
         <w:rPr>
           <w:rFonts w:ascii="Trebuchet MS"/>
         </w:rPr>
         <w:t>management,Group</w:t>
       </w:r>
+      <w:proofErr w:type="spellEnd"/>
       <w:r>
         <w:rPr>
           <w:rFonts w:ascii="Trebuchet MS"/>
           <w:spacing w:val="32"/>
         </w:rPr>
-        <w:t> </w:t>
-      </w:r>
+        <w:t xml:space="preserve"> </w:t>
+      </w:r>
+      <w:proofErr w:type="spellStart"/>
       <w:r>
         <w:rPr>
           <w:rFonts w:ascii="Trebuchet MS"/>
         </w:rPr>
         <w:t>discussion,content</w:t>
       </w:r>
+      <w:proofErr w:type="spellEnd"/>
       <w:r>
         <w:rPr>
           <w:rFonts w:ascii="Trebuchet MS"/>
           <w:spacing w:val="32"/>
         </w:rPr>
-        <w:t> </w:t>
-      </w:r>
+        <w:t xml:space="preserve"> </w:t>
+      </w:r>
+      <w:proofErr w:type="spellStart"/>
       <w:r>
         <w:rPr>
           <w:rFonts w:ascii="Trebuchet MS"/>
         </w:rPr>
         <w:t>creation,time</w:t>
       </w:r>
+      <w:proofErr w:type="spellEnd"/>
       <w:r>
         <w:rPr>
           <w:rFonts w:ascii="Trebuchet MS"/>
           <w:spacing w:val="31"/>
         </w:rPr>
-        <w:t> </w:t>
-      </w:r>
+        <w:t xml:space="preserve"> </w:t>
+      </w:r>
+      <w:proofErr w:type="spellStart"/>
       <w:r>
         <w:rPr>
           <w:rFonts w:ascii="Trebuchet MS"/>
         </w:rPr>
         <w:t>mangaement,communication</w:t>
       </w:r>
+      <w:proofErr w:type="spellEnd"/>
       <w:r>
         <w:rPr>
           <w:rFonts w:ascii="Trebuchet MS"/>
           <w:spacing w:val="32"/>
         </w:rPr>
-        <w:t> </w:t>
+        <w:t xml:space="preserve"> </w:t>
       </w:r>
       <w:r>
         <w:rPr>
@@ -2907,8 +2868,7 @@
     <w:p>
       <w:pPr>
         <w:spacing w:before="1"/>
-        <w:ind w:left="333" w:right="0" w:firstLine="0"/>
-        <w:jc w:val="left"/>
+        <w:ind w:left="333"/>
         <w:rPr>
           <w:rFonts w:ascii="Trebuchet MS"/>
           <w:sz w:val="19"/>
@@ -2917,12 +2877,14 @@
       <w:r>
         <w:rPr>
           <w:rFonts w:ascii="Trebuchet MS"/>
+          <w:noProof/>
           <w:sz w:val="19"/>
+          <w:lang w:val="en-IN" w:eastAsia="en-IN"/>
         </w:rPr>
         <mc:AlternateContent>
           <mc:Choice Requires="wps">
             <w:drawing>
-              <wp:anchor distT="0" distB="0" distL="0" distR="0" allowOverlap="1" layoutInCell="1" locked="0" behindDoc="0" simplePos="0" relativeHeight="15734784">
+              <wp:anchor distT="0" distB="0" distL="0" distR="0" simplePos="0" relativeHeight="15734784" behindDoc="0" locked="0" layoutInCell="1" allowOverlap="1">
                 <wp:simplePos x="0" y="0"/>
                 <wp:positionH relativeFrom="page">
                   <wp:posOffset>690194</wp:posOffset>
@@ -2935,13 +2897,14 @@
                 <wp:wrapNone/>
                 <wp:docPr id="23" name="Graphic 23"/>
                 <wp:cNvGraphicFramePr>
-                  <a:graphicFrameLocks/>
+                  <a:graphicFrameLocks xmlns:a="http://schemas.openxmlformats.org/drawingml/2006/main"/>
                 </wp:cNvGraphicFramePr>
-                <a:graphic>
+                <a:graphic xmlns:a="http://schemas.openxmlformats.org/drawingml/2006/main">
                   <a:graphicData uri="http://schemas.microsoft.com/office/word/2010/wordprocessingShape">
                     <wps:wsp>
-                      <wps:cNvPr id="23" name="Graphic 23"/>
-                      <wps:cNvSpPr/>
+                      <wps:cNvSpPr>
+                        <a:spLocks/>
+                      </wps:cNvSpPr>
                       <wps:spPr>
                         <a:xfrm>
                           <a:off x="0" y="0"/>
@@ -3007,10 +2970,9 @@
           </mc:Choice>
           <mc:Fallback>
             <w:pict>
-              <v:shape style="position:absolute;margin-left:54.346043pt;margin-top:5.611082pt;width:3.2pt;height:3.2pt;mso-position-horizontal-relative:page;mso-position-vertical-relative:paragraph;z-index:15734784" id="docshape13" coordorigin="1087,112" coordsize="64,64" path="m1123,176l1114,176,1110,175,1087,148,1087,140,1114,112,1123,112,1150,144,1150,148,1123,176xe" filled="true" fillcolor="#000000" stroked="false">
+              <v:shape w14:anchorId="2B5C9A0B" id="Graphic 23" o:spid="_x0000_s1026" style="position:absolute;margin-left:54.35pt;margin-top:5.6pt;width:3.2pt;height:3.2pt;z-index:15734784;visibility:visible;mso-wrap-style:square;mso-wrap-distance-left:0;mso-wrap-distance-top:0;mso-wrap-distance-right:0;mso-wrap-distance-bottom:0;mso-position-horizontal:absolute;mso-position-horizontal-relative:page;mso-position-vertical:absolute;mso-position-vertical-relative:text;v-text-anchor:top" coordsize="40640,40640" o:gfxdata="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" path="m22852,40353r-5351,l14927,39841,,22852,,17501,17501,r5351,l40353,20176r,2676l22852,40353xe" fillcolor="black" stroked="f">
                 <v:path arrowok="t"/>
-                <v:fill type="solid"/>
-                <w10:wrap type="none"/>
+                <w10:wrap anchorx="page"/>
               </v:shape>
             </w:pict>
           </mc:Fallback>
@@ -3020,7 +2982,6 @@
         <w:rPr>
           <w:rFonts w:ascii="Trebuchet MS"/>
           <w:b/>
-          <w:sz w:val="22"/>
         </w:rPr>
         <w:t>Programming</w:t>
       </w:r>
@@ -3029,15 +2990,14 @@
           <w:rFonts w:ascii="Trebuchet MS"/>
           <w:b/>
           <w:spacing w:val="19"/>
-          <w:sz w:val="22"/>
-        </w:rPr>
-        <w:t> </w:t>
-      </w:r>
-      <w:r>
-        <w:rPr>
-          <w:rFonts w:ascii="Trebuchet MS"/>
-          <w:b/>
-          <w:sz w:val="22"/>
+        </w:rPr>
+        <w:t xml:space="preserve"> </w:t>
+      </w:r>
+      <w:proofErr w:type="gramStart"/>
+      <w:r>
+        <w:rPr>
+          <w:rFonts w:ascii="Trebuchet MS"/>
+          <w:b/>
         </w:rPr>
         <w:t>Languages</w:t>
       </w:r>
@@ -3046,34 +3006,42 @@
           <w:rFonts w:ascii="Trebuchet MS"/>
           <w:b/>
           <w:spacing w:val="20"/>
-          <w:sz w:val="22"/>
-        </w:rPr>
-        <w:t> </w:t>
-      </w:r>
-      <w:r>
-        <w:rPr>
-          <w:rFonts w:ascii="Trebuchet MS"/>
-          <w:b/>
-          <w:sz w:val="22"/>
+        </w:rPr>
+        <w:t xml:space="preserve"> </w:t>
+      </w:r>
+      <w:r>
+        <w:rPr>
+          <w:rFonts w:ascii="Trebuchet MS"/>
+          <w:b/>
         </w:rPr>
         <w:t>:</w:t>
       </w:r>
+      <w:proofErr w:type="gramEnd"/>
       <w:r>
         <w:rPr>
           <w:rFonts w:ascii="Trebuchet MS"/>
           <w:b/>
           <w:spacing w:val="41"/>
-          <w:sz w:val="22"/>
-        </w:rPr>
-        <w:t>  </w:t>
-      </w:r>
+        </w:rPr>
+        <w:t xml:space="preserve">  </w:t>
+      </w:r>
+      <w:proofErr w:type="spellStart"/>
       <w:r>
         <w:rPr>
           <w:rFonts w:ascii="Trebuchet MS"/>
           <w:spacing w:val="-2"/>
           <w:sz w:val="19"/>
         </w:rPr>
-        <w:t>C,Python,</w:t>
+        <w:t>C,Python</w:t>
+      </w:r>
+      <w:proofErr w:type="spellEnd"/>
+      <w:r>
+        <w:rPr>
+          <w:rFonts w:ascii="Trebuchet MS"/>
+          <w:spacing w:val="-2"/>
+          <w:sz w:val="19"/>
+        </w:rPr>
+        <w:t>,</w:t>
       </w:r>
     </w:p>
     <w:p>
@@ -3096,11 +3064,13 @@
       <w:r>
         <w:rPr>
           <w:rFonts w:ascii="Trebuchet MS"/>
+          <w:noProof/>
+          <w:lang w:val="en-IN" w:eastAsia="en-IN"/>
         </w:rPr>
         <mc:AlternateContent>
           <mc:Choice Requires="wps">
             <w:drawing>
-              <wp:anchor distT="0" distB="0" distL="0" distR="0" allowOverlap="1" layoutInCell="1" locked="0" behindDoc="0" simplePos="0" relativeHeight="15735808">
+              <wp:anchor distT="0" distB="0" distL="0" distR="0" simplePos="0" relativeHeight="15735808" behindDoc="0" locked="0" layoutInCell="1" allowOverlap="1">
                 <wp:simplePos x="0" y="0"/>
                 <wp:positionH relativeFrom="page">
                   <wp:posOffset>716043</wp:posOffset>
@@ -3113,13 +3083,14 @@
                 <wp:wrapNone/>
                 <wp:docPr id="24" name="Graphic 24"/>
                 <wp:cNvGraphicFramePr>
-                  <a:graphicFrameLocks/>
+                  <a:graphicFrameLocks xmlns:a="http://schemas.openxmlformats.org/drawingml/2006/main"/>
                 </wp:cNvGraphicFramePr>
-                <a:graphic>
+                <a:graphic xmlns:a="http://schemas.openxmlformats.org/drawingml/2006/main">
                   <a:graphicData uri="http://schemas.microsoft.com/office/word/2010/wordprocessingShape">
                     <wps:wsp>
-                      <wps:cNvPr id="24" name="Graphic 24"/>
-                      <wps:cNvSpPr/>
+                      <wps:cNvSpPr>
+                        <a:spLocks/>
+                      </wps:cNvSpPr>
                       <wps:spPr>
                         <a:xfrm>
                           <a:off x="0" y="0"/>
@@ -3185,15 +3156,15 @@
           </mc:Choice>
           <mc:Fallback>
             <w:pict>
-              <v:shape style="position:absolute;margin-left:56.38139pt;margin-top:5.428137pt;width:3.2pt;height:3.2pt;mso-position-horizontal-relative:page;mso-position-vertical-relative:paragraph;z-index:15735808" id="docshape14" coordorigin="1128,109" coordsize="64,64" path="m1164,172l1155,172,1151,171,1128,145,1128,136,1155,109,1164,109,1191,140,1191,145,1164,172xe" filled="true" fillcolor="#000000" stroked="false">
+              <v:shape w14:anchorId="37C1B4C8" id="Graphic 24" o:spid="_x0000_s1026" style="position:absolute;margin-left:56.4pt;margin-top:5.45pt;width:3.2pt;height:3.2pt;z-index:15735808;visibility:visible;mso-wrap-style:square;mso-wrap-distance-left:0;mso-wrap-distance-top:0;mso-wrap-distance-right:0;mso-wrap-distance-bottom:0;mso-position-horizontal:absolute;mso-position-horizontal-relative:page;mso-position-vertical:absolute;mso-position-vertical-relative:text;v-text-anchor:top" coordsize="40640,40640" o:gfxdata="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" path="m22852,40353r-5351,l14927,39841,,22852,,17501,17501,r5351,l40353,20176r,2676l22852,40353xe" fillcolor="black" stroked="f">
                 <v:path arrowok="t"/>
-                <v:fill type="solid"/>
-                <w10:wrap type="none"/>
+                <w10:wrap anchorx="page"/>
               </v:shape>
             </w:pict>
           </mc:Fallback>
         </mc:AlternateContent>
       </w:r>
+      <w:proofErr w:type="gramStart"/>
       <w:r>
         <w:rPr>
           <w:rFonts w:ascii="Trebuchet MS"/>
@@ -3211,7 +3182,7 @@
           <w:position w:val="2"/>
           <w:sz w:val="22"/>
         </w:rPr>
-        <w:t> </w:t>
+        <w:t xml:space="preserve"> </w:t>
       </w:r>
       <w:r>
         <w:rPr>
@@ -3222,6 +3193,7 @@
         </w:rPr>
         <w:t>:</w:t>
       </w:r>
+      <w:proofErr w:type="gramEnd"/>
       <w:r>
         <w:rPr>
           <w:rFonts w:ascii="Trebuchet MS"/>
@@ -3230,20 +3202,42 @@
           <w:position w:val="2"/>
           <w:sz w:val="22"/>
         </w:rPr>
-        <w:t>  </w:t>
-      </w:r>
-      <w:r>
-        <w:rPr>
-          <w:rFonts w:ascii="Trebuchet MS"/>
-        </w:rPr>
-        <w:t>Games(cricket,Football),editing,programming,cleaning</w:t>
-      </w:r>
+        <w:t xml:space="preserve">  </w:t>
+      </w:r>
+      <w:r>
+        <w:rPr>
+          <w:rFonts w:ascii="Trebuchet MS"/>
+        </w:rPr>
+        <w:t>Games(</w:t>
+      </w:r>
+      <w:proofErr w:type="spellStart"/>
+      <w:r>
+        <w:rPr>
+          <w:rFonts w:ascii="Trebuchet MS"/>
+        </w:rPr>
+        <w:t>cricket,Football</w:t>
+      </w:r>
+      <w:proofErr w:type="spellEnd"/>
+      <w:r>
+        <w:rPr>
+          <w:rFonts w:ascii="Trebuchet MS"/>
+        </w:rPr>
+        <w:t>),</w:t>
+      </w:r>
+      <w:proofErr w:type="spellStart"/>
+      <w:r>
+        <w:rPr>
+          <w:rFonts w:ascii="Trebuchet MS"/>
+        </w:rPr>
+        <w:t>editing,programming,cleaning</w:t>
+      </w:r>
+      <w:proofErr w:type="spellEnd"/>
       <w:r>
         <w:rPr>
           <w:rFonts w:ascii="Trebuchet MS"/>
           <w:spacing w:val="14"/>
         </w:rPr>
-        <w:t> </w:t>
+        <w:t xml:space="preserve"> </w:t>
       </w:r>
       <w:r>
         <w:rPr>
@@ -3256,7 +3250,7 @@
           <w:rFonts w:ascii="Trebuchet MS"/>
           <w:spacing w:val="15"/>
         </w:rPr>
-        <w:t> </w:t>
+        <w:t xml:space="preserve"> </w:t>
       </w:r>
       <w:r>
         <w:rPr>
@@ -3278,7 +3272,6 @@
     <w:p>
       <w:pPr>
         <w:pStyle w:val="BodyText"/>
-        <w:spacing w:after="0"/>
         <w:rPr>
           <w:rFonts w:ascii="Trebuchet MS"/>
           <w:sz w:val="20"/>
@@ -3286,31 +3279,32 @@
         <w:sectPr>
           <w:type w:val="continuous"/>
           <w:pgSz w:w="11910" w:h="16850"/>
-          <w:pgMar w:header="225" w:footer="0" w:top="2000" w:bottom="0" w:left="992" w:right="141"/>
+          <w:pgMar w:top="2000" w:right="141" w:bottom="0" w:left="992" w:header="225" w:footer="0" w:gutter="0"/>
+          <w:cols w:space="720"/>
         </w:sectPr>
       </w:pPr>
     </w:p>
     <w:p>
       <w:pPr>
         <w:spacing w:before="101"/>
-        <w:ind w:left="427" w:right="0" w:firstLine="0"/>
-        <w:jc w:val="left"/>
-        <w:rPr>
-          <w:rFonts w:ascii="Trebuchet MS"/>
-          <w:b/>
-          <w:sz w:val="22"/>
-        </w:rPr>
-      </w:pPr>
-      <w:r>
-        <w:rPr>
-          <w:rFonts w:ascii="Trebuchet MS"/>
-          <w:b/>
-          <w:sz w:val="22"/>
-        </w:rPr>
+        <w:ind w:left="427"/>
+        <w:rPr>
+          <w:rFonts w:ascii="Trebuchet MS"/>
+          <w:b/>
+        </w:rPr>
+      </w:pPr>
+      <w:r>
+        <w:rPr>
+          <w:rFonts w:ascii="Trebuchet MS"/>
+          <w:b/>
+          <w:noProof/>
+          <w:lang w:val="en-IN" w:eastAsia="en-IN"/>
+        </w:rPr>
+        <w:lastRenderedPageBreak/>
         <mc:AlternateContent>
           <mc:Choice Requires="wps">
             <w:drawing>
-              <wp:anchor distT="0" distB="0" distL="0" distR="0" allowOverlap="1" layoutInCell="1" locked="0" behindDoc="0" simplePos="0" relativeHeight="15731712">
+              <wp:anchor distT="0" distB="0" distL="0" distR="0" simplePos="0" relativeHeight="15731712" behindDoc="0" locked="0" layoutInCell="1" allowOverlap="1">
                 <wp:simplePos x="0" y="0"/>
                 <wp:positionH relativeFrom="page">
                   <wp:posOffset>0</wp:posOffset>
@@ -3323,13 +3317,14 @@
                 <wp:wrapNone/>
                 <wp:docPr id="25" name="Graphic 25"/>
                 <wp:cNvGraphicFramePr>
-                  <a:graphicFrameLocks/>
+                  <a:graphicFrameLocks xmlns:a="http://schemas.openxmlformats.org/drawingml/2006/main"/>
                 </wp:cNvGraphicFramePr>
-                <a:graphic>
+                <a:graphic xmlns:a="http://schemas.openxmlformats.org/drawingml/2006/main">
                   <a:graphicData uri="http://schemas.microsoft.com/office/word/2010/wordprocessingShape">
                     <wps:wsp>
-                      <wps:cNvPr id="25" name="Graphic 25"/>
-                      <wps:cNvSpPr/>
+                      <wps:cNvSpPr>
+                        <a:spLocks/>
+                      </wps:cNvSpPr>
                       <wps:spPr>
                         <a:xfrm>
                           <a:off x="0" y="0"/>
@@ -3380,10 +3375,10 @@
           </mc:Choice>
           <mc:Fallback>
             <w:pict>
-              <v:rect style="position:absolute;margin-left:.000003pt;margin-top:163.238892pt;width:595.499994pt;height:3.0pt;mso-position-horizontal-relative:page;mso-position-vertical-relative:page;z-index:15731712" id="docshape15" filled="true" fillcolor="#000000" stroked="false">
-                <v:fill type="solid"/>
-                <w10:wrap type="none"/>
-              </v:rect>
+              <v:shape w14:anchorId="7DA5F459" id="Graphic 25" o:spid="_x0000_s1026" style="position:absolute;margin-left:0;margin-top:163.25pt;width:595.5pt;height:3pt;z-index:15731712;visibility:visible;mso-wrap-style:square;mso-wrap-distance-left:0;mso-wrap-distance-top:0;mso-wrap-distance-right:0;mso-wrap-distance-bottom:0;mso-position-horizontal:absolute;mso-position-horizontal-relative:page;mso-position-vertical:absolute;mso-position-vertical-relative:page;v-text-anchor:top" coordsize="7562850,38100" o:gfxdata="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" path="m7562849,r,38099l,38099,,,7562849,xe" fillcolor="black" stroked="f">
+                <v:path arrowok="t"/>
+                <w10:wrap anchorx="page" anchory="page"/>
+              </v:shape>
             </w:pict>
           </mc:Fallback>
         </mc:AlternateContent>
@@ -3392,12 +3387,13 @@
         <w:rPr>
           <w:rFonts w:ascii="Trebuchet MS"/>
           <w:b/>
-          <w:sz w:val="22"/>
+          <w:noProof/>
+          <w:lang w:val="en-IN" w:eastAsia="en-IN"/>
         </w:rPr>
         <mc:AlternateContent>
           <mc:Choice Requires="wps">
             <w:drawing>
-              <wp:anchor distT="0" distB="0" distL="0" distR="0" allowOverlap="1" layoutInCell="1" locked="0" behindDoc="0" simplePos="0" relativeHeight="15735296">
+              <wp:anchor distT="0" distB="0" distL="0" distR="0" simplePos="0" relativeHeight="15735296" behindDoc="0" locked="0" layoutInCell="1" allowOverlap="1">
                 <wp:simplePos x="0" y="0"/>
                 <wp:positionH relativeFrom="page">
                   <wp:posOffset>716043</wp:posOffset>
@@ -3410,13 +3406,14 @@
                 <wp:wrapNone/>
                 <wp:docPr id="26" name="Graphic 26"/>
                 <wp:cNvGraphicFramePr>
-                  <a:graphicFrameLocks/>
+                  <a:graphicFrameLocks xmlns:a="http://schemas.openxmlformats.org/drawingml/2006/main"/>
                 </wp:cNvGraphicFramePr>
-                <a:graphic>
+                <a:graphic xmlns:a="http://schemas.openxmlformats.org/drawingml/2006/main">
                   <a:graphicData uri="http://schemas.microsoft.com/office/word/2010/wordprocessingShape">
                     <wps:wsp>
-                      <wps:cNvPr id="26" name="Graphic 26"/>
-                      <wps:cNvSpPr/>
+                      <wps:cNvSpPr>
+                        <a:spLocks/>
+                      </wps:cNvSpPr>
                       <wps:spPr>
                         <a:xfrm>
                           <a:off x="0" y="0"/>
@@ -3482,10 +3479,9 @@
           </mc:Choice>
           <mc:Fallback>
             <w:pict>
-              <v:shape style="position:absolute;margin-left:56.38139pt;margin-top:10.611959pt;width:3.2pt;height:3.2pt;mso-position-horizontal-relative:page;mso-position-vertical-relative:paragraph;z-index:15735296" id="docshape16" coordorigin="1128,212" coordsize="64,64" path="m1164,276l1155,276,1151,275,1128,248,1128,240,1155,212,1164,212,1191,244,1191,248,1164,276xe" filled="true" fillcolor="#000000" stroked="false">
+              <v:shape w14:anchorId="14C25A2B" id="Graphic 26" o:spid="_x0000_s1026" style="position:absolute;margin-left:56.4pt;margin-top:10.6pt;width:3.2pt;height:3.2pt;z-index:15735296;visibility:visible;mso-wrap-style:square;mso-wrap-distance-left:0;mso-wrap-distance-top:0;mso-wrap-distance-right:0;mso-wrap-distance-bottom:0;mso-position-horizontal:absolute;mso-position-horizontal-relative:page;mso-position-vertical:absolute;mso-position-vertical-relative:text;v-text-anchor:top" coordsize="40640,40640" o:gfxdata="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" path="m22852,40353r-5351,l14927,39841,,22852,,17501,17501,r5351,l40353,20176r,2676l22852,40353xe" fillcolor="black" stroked="f">
                 <v:path arrowok="t"/>
-                <v:fill type="solid"/>
-                <w10:wrap type="none"/>
+                <w10:wrap anchorx="page"/>
               </v:shape>
             </w:pict>
           </mc:Fallback>
@@ -3495,12 +3491,13 @@
         <w:rPr>
           <w:rFonts w:ascii="Trebuchet MS"/>
           <w:b/>
-          <w:sz w:val="22"/>
+          <w:noProof/>
+          <w:lang w:val="en-IN" w:eastAsia="en-IN"/>
         </w:rPr>
         <mc:AlternateContent>
           <mc:Choice Requires="wps">
             <w:drawing>
-              <wp:anchor distT="0" distB="0" distL="0" distR="0" allowOverlap="1" layoutInCell="1" locked="0" behindDoc="0" simplePos="0" relativeHeight="15736320">
+              <wp:anchor distT="0" distB="0" distL="0" distR="0" simplePos="0" relativeHeight="15736320" behindDoc="0" locked="0" layoutInCell="1" allowOverlap="1">
                 <wp:simplePos x="0" y="0"/>
                 <wp:positionH relativeFrom="page">
                   <wp:posOffset>435948</wp:posOffset>
@@ -3513,13 +3510,14 @@
                 <wp:wrapNone/>
                 <wp:docPr id="27" name="Graphic 27"/>
                 <wp:cNvGraphicFramePr>
-                  <a:graphicFrameLocks/>
+                  <a:graphicFrameLocks xmlns:a="http://schemas.openxmlformats.org/drawingml/2006/main"/>
                 </wp:cNvGraphicFramePr>
-                <a:graphic>
+                <a:graphic xmlns:a="http://schemas.openxmlformats.org/drawingml/2006/main">
                   <a:graphicData uri="http://schemas.microsoft.com/office/word/2010/wordprocessingShape">
                     <wps:wsp>
-                      <wps:cNvPr id="27" name="Graphic 27"/>
-                      <wps:cNvSpPr/>
+                      <wps:cNvSpPr>
+                        <a:spLocks/>
+                      </wps:cNvSpPr>
                       <wps:spPr>
                         <a:xfrm>
                           <a:off x="0" y="0"/>
@@ -3532,7 +3530,7 @@
                           <a:cxnLst/>
                           <a:rect l="l" t="t" r="r" b="b"/>
                           <a:pathLst>
-                            <a:path w="6235065" h="0">
+                            <a:path w="6235065">
                               <a:moveTo>
                                 <a:pt x="6235007" y="0"/>
                               </a:moveTo>
@@ -3563,20 +3561,20 @@
           </mc:Choice>
           <mc:Fallback>
             <w:pict>
-              <v:line style="position:absolute;mso-position-horizontal-relative:page;mso-position-vertical-relative:page;z-index:15736320" from="525.272091pt,791.758606pt" to="34.326637pt,791.758606pt" stroked="true" strokeweight=".75pt" strokecolor="#000000">
-                <v:stroke dashstyle="solid"/>
-                <w10:wrap type="none"/>
-              </v:line>
+              <v:shape w14:anchorId="06E7C8F9" id="Graphic 27" o:spid="_x0000_s1026" style="position:absolute;margin-left:34.35pt;margin-top:791.75pt;width:490.95pt;height:.1pt;z-index:15736320;visibility:visible;mso-wrap-style:square;mso-wrap-distance-left:0;mso-wrap-distance-top:0;mso-wrap-distance-right:0;mso-wrap-distance-bottom:0;mso-position-horizontal:absolute;mso-position-horizontal-relative:page;mso-position-vertical:absolute;mso-position-vertical-relative:page;v-text-anchor:top" coordsize="6235065,1270" o:gfxdata="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" path="m6235007,l,e" filled="f" strokeweight=".26456mm">
+                <v:path arrowok="t"/>
+                <w10:wrap anchorx="page" anchory="page"/>
+              </v:shape>
             </w:pict>
           </mc:Fallback>
         </mc:AlternateContent>
       </w:r>
+      <w:proofErr w:type="gramStart"/>
       <w:r>
         <w:rPr>
           <w:rFonts w:ascii="Trebuchet MS"/>
           <w:b/>
           <w:spacing w:val="6"/>
-          <w:sz w:val="22"/>
         </w:rPr>
         <w:t>Languages</w:t>
       </w:r>
@@ -3585,23 +3583,22 @@
           <w:rFonts w:ascii="Trebuchet MS"/>
           <w:b/>
           <w:spacing w:val="33"/>
-          <w:sz w:val="22"/>
-        </w:rPr>
-        <w:t> </w:t>
+        </w:rPr>
+        <w:t xml:space="preserve"> </w:t>
       </w:r>
       <w:r>
         <w:rPr>
           <w:rFonts w:ascii="Trebuchet MS"/>
           <w:b/>
           <w:spacing w:val="-23"/>
-          <w:sz w:val="22"/>
         </w:rPr>
         <w:t>:</w:t>
       </w:r>
-    </w:p>
-    <w:p>
-      <w:pPr>
-        <w:spacing w:line="240" w:lineRule="auto" w:before="208"/>
+      <w:proofErr w:type="gramEnd"/>
+    </w:p>
+    <w:p>
+      <w:pPr>
+        <w:spacing w:before="208"/>
         <w:rPr>
           <w:rFonts w:ascii="Trebuchet MS"/>
           <w:b/>
@@ -3609,25 +3606,15 @@
         </w:rPr>
       </w:pPr>
       <w:r>
-        <w:rPr/>
         <w:br w:type="column"/>
       </w:r>
-      <w:r>
-        <w:rPr>
-          <w:rFonts w:ascii="Trebuchet MS"/>
-          <w:b/>
-          <w:sz w:val="21"/>
-        </w:rPr>
-      </w:r>
-    </w:p>
-    <w:p>
-      <w:pPr>
-        <w:spacing w:line="580" w:lineRule="auto" w:before="0"/>
-        <w:ind w:left="34" w:right="0" w:firstLine="144"/>
-        <w:jc w:val="left"/>
-        <w:rPr>
-          <w:rFonts w:ascii="Trebuchet MS"/>
-          <w:sz w:val="22"/>
+    </w:p>
+    <w:p>
+      <w:pPr>
+        <w:spacing w:line="580" w:lineRule="auto"/>
+        <w:ind w:left="34" w:firstLine="144"/>
+        <w:rPr>
+          <w:rFonts w:ascii="Trebuchet MS"/>
         </w:rPr>
       </w:pPr>
       <w:r>
@@ -3637,7 +3624,7 @@
           <w:w w:val="115"/>
           <w:sz w:val="19"/>
         </w:rPr>
-        <w:t>TAMIL </w:t>
+        <w:t xml:space="preserve">TAMIL </w:t>
       </w:r>
       <w:r>
         <w:rPr>
@@ -3646,49 +3633,41 @@
           <w:w w:val="115"/>
           <w:sz w:val="21"/>
         </w:rPr>
-        <w:t>ENGLISH </w:t>
+        <w:t xml:space="preserve">ENGLISH </w:t>
       </w:r>
       <w:r>
         <w:rPr>
           <w:rFonts w:ascii="Trebuchet MS"/>
           <w:spacing w:val="-2"/>
           <w:w w:val="115"/>
-          <w:sz w:val="22"/>
         </w:rPr>
         <w:t>KANNADA</w:t>
       </w:r>
     </w:p>
     <w:p>
       <w:pPr>
-        <w:spacing w:line="240" w:lineRule="auto" w:before="90"/>
+        <w:spacing w:before="90"/>
         <w:rPr>
           <w:rFonts w:ascii="Trebuchet MS"/>
           <w:sz w:val="28"/>
         </w:rPr>
       </w:pPr>
       <w:r>
-        <w:rPr/>
         <w:br w:type="column"/>
       </w:r>
-      <w:r>
-        <w:rPr>
-          <w:rFonts w:ascii="Trebuchet MS"/>
+    </w:p>
+    <w:p>
+      <w:pPr>
+        <w:ind w:left="314"/>
+        <w:rPr>
           <w:sz w:val="28"/>
         </w:rPr>
-      </w:r>
-    </w:p>
-    <w:p>
-      <w:pPr>
-        <w:spacing w:before="0"/>
-        <w:ind w:left="314" w:right="0" w:firstLine="0"/>
-        <w:jc w:val="left"/>
-        <w:rPr>
-          <w:sz w:val="28"/>
-        </w:rPr>
-      </w:pPr>
-      <w:r>
-        <w:rPr>
+      </w:pPr>
+      <w:r>
+        <w:rPr>
+          <w:noProof/>
           <w:position w:val="6"/>
+          <w:lang w:val="en-IN" w:eastAsia="en-IN"/>
         </w:rPr>
         <w:drawing>
           <wp:inline distT="0" distB="0" distL="0" distR="0">
@@ -3696,17 +3675,17 @@
             <wp:effectExtent l="0" t="0" r="0" b="0"/>
             <wp:docPr id="28" name="Image 28"/>
             <wp:cNvGraphicFramePr>
-              <a:graphicFrameLocks/>
+              <a:graphicFrameLocks xmlns:a="http://schemas.openxmlformats.org/drawingml/2006/main"/>
             </wp:cNvGraphicFramePr>
-            <a:graphic>
+            <a:graphic xmlns:a="http://schemas.openxmlformats.org/drawingml/2006/main">
               <a:graphicData uri="http://schemas.openxmlformats.org/drawingml/2006/picture">
-                <pic:pic>
+                <pic:pic xmlns:pic="http://schemas.openxmlformats.org/drawingml/2006/picture">
                   <pic:nvPicPr>
                     <pic:cNvPr id="28" name="Image 28"/>
                     <pic:cNvPicPr/>
                   </pic:nvPicPr>
                   <pic:blipFill>
-                    <a:blip r:embed="rId8" cstate="print"/>
+                    <a:blip r:embed="rId9" cstate="print"/>
                     <a:stretch>
                       <a:fillRect/>
                     </a:stretch>
@@ -3728,15 +3707,10 @@
       </w:r>
       <w:r>
         <w:rPr>
-          <w:position w:val="6"/>
-        </w:rPr>
-      </w:r>
-      <w:r>
-        <w:rPr>
           <w:rFonts w:ascii="Times New Roman"/>
           <w:sz w:val="20"/>
         </w:rPr>
-        <w:t> </w:t>
+        <w:t xml:space="preserve"> </w:t>
       </w:r>
       <w:r>
         <w:rPr>
@@ -3749,20 +3723,21 @@
     <w:p>
       <w:pPr>
         <w:spacing w:before="222"/>
-        <w:ind w:left="1645" w:right="0" w:firstLine="0"/>
-        <w:jc w:val="left"/>
+        <w:ind w:left="1645"/>
         <w:rPr>
           <w:sz w:val="28"/>
         </w:rPr>
       </w:pPr>
       <w:r>
         <w:rPr>
+          <w:noProof/>
           <w:sz w:val="28"/>
+          <w:lang w:val="en-IN" w:eastAsia="en-IN"/>
         </w:rPr>
         <mc:AlternateContent>
-          <mc:Choice Requires="wps">
+          <mc:Choice Requires="wpg">
             <w:drawing>
-              <wp:anchor distT="0" distB="0" distL="0" distR="0" allowOverlap="1" layoutInCell="1" locked="0" behindDoc="0" simplePos="0" relativeHeight="15730688">
+              <wp:anchor distT="0" distB="0" distL="0" distR="0" simplePos="0" relativeHeight="15730688" behindDoc="0" locked="0" layoutInCell="1" allowOverlap="1">
                 <wp:simplePos x="0" y="0"/>
                 <wp:positionH relativeFrom="page">
                   <wp:posOffset>2690498</wp:posOffset>
@@ -3775,17 +3750,19 @@
                 <wp:wrapNone/>
                 <wp:docPr id="29" name="Group 29"/>
                 <wp:cNvGraphicFramePr>
-                  <a:graphicFrameLocks/>
+                  <a:graphicFrameLocks xmlns:a="http://schemas.openxmlformats.org/drawingml/2006/main"/>
                 </wp:cNvGraphicFramePr>
-                <a:graphic>
+                <a:graphic xmlns:a="http://schemas.openxmlformats.org/drawingml/2006/main">
                   <a:graphicData uri="http://schemas.microsoft.com/office/word/2010/wordprocessingGroup">
                     <wpg:wgp>
-                      <wpg:cNvPr id="29" name="Group 29"/>
-                      <wpg:cNvGrpSpPr/>
+                      <wpg:cNvGrpSpPr>
+                        <a:grpSpLocks/>
+                      </wpg:cNvGrpSpPr>
                       <wpg:grpSpPr>
                         <a:xfrm>
                           <a:off x="0" y="0"/>
                           <a:ext cx="805180" cy="56515"/>
+                          <a:chOff x="0" y="0"/>
                           <a:chExt cx="805180" cy="56515"/>
                         </a:xfrm>
                       </wpg:grpSpPr>
@@ -3931,15 +3908,14 @@
           </mc:Choice>
           <mc:Fallback>
             <w:pict>
-              <v:group style="position:absolute;margin-left:211.850266pt;margin-top:17.210384pt;width:63.4pt;height:4.45pt;mso-position-horizontal-relative:page;mso-position-vertical-relative:paragraph;z-index:15730688" id="docshapegroup17" coordorigin="4237,344" coordsize="1268,89">
-                <v:rect style="position:absolute;left:5441;top:344;width:64;height:89" id="docshape18" filled="true" fillcolor="#e3e8e9" stroked="false">
-                  <v:fill type="solid"/>
-                </v:rect>
-                <v:shape style="position:absolute;left:4237;top:344;width:1205;height:89" id="docshape19" coordorigin="4237,344" coordsize="1205,89" path="m5397,433l4281,433,4264,429,4250,420,4240,406,4237,389,4240,371,4250,357,4264,348,4281,344,5397,344,5414,348,5428,357,5438,371,5441,389,5438,406,5428,420,5414,429,5397,433xe" filled="true" fillcolor="#000000" stroked="false">
+              <v:group w14:anchorId="7CCFE9AF" id="Group 29" o:spid="_x0000_s1026" style="position:absolute;margin-left:211.85pt;margin-top:17.2pt;width:63.4pt;height:4.45pt;z-index:15730688;mso-wrap-distance-left:0;mso-wrap-distance-right:0;mso-position-horizontal-relative:page" coordsize="8051,565" o:gfxdata="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">
+                <v:shape id="Graphic 30" o:spid="_x0000_s1027" style="position:absolute;left:7645;width:407;height:565;visibility:visible;mso-wrap-style:square;v-text-anchor:top" coordsize="40640,56515" o:gfxdata="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" path="m,56336r40240,l40240,,,,,56336xe" fillcolor="#e3e8e9" stroked="f">
                   <v:path arrowok="t"/>
-                  <v:fill type="solid"/>
                 </v:shape>
-                <w10:wrap type="none"/>
+                <v:shape id="Graphic 31" o:spid="_x0000_s1028" style="position:absolute;width:7651;height:565;visibility:visible;mso-wrap-style:square;v-text-anchor:top" coordsize="765175,56515" o:gfxdata="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" path="m736400,56336r-708232,l17203,54123,8250,48086,2213,39132,,28168,2213,17203,8250,8250,17203,2213,28168,,736400,r10964,2213l756318,8250r6036,8953l764568,28168r-2214,10964l756318,48086r-8954,6037l736400,56336xe" fillcolor="black" stroked="f">
+                  <v:path arrowok="t"/>
+                </v:shape>
+                <w10:wrap anchorx="page"/>
               </v:group>
             </w:pict>
           </mc:Fallback>
@@ -3957,20 +3933,21 @@
     <w:p>
       <w:pPr>
         <w:spacing w:before="268"/>
-        <w:ind w:left="1658" w:right="0" w:firstLine="0"/>
-        <w:jc w:val="left"/>
+        <w:ind w:left="1658"/>
         <w:rPr>
           <w:sz w:val="28"/>
         </w:rPr>
       </w:pPr>
       <w:r>
         <w:rPr>
+          <w:noProof/>
           <w:sz w:val="28"/>
+          <w:lang w:val="en-IN" w:eastAsia="en-IN"/>
         </w:rPr>
         <mc:AlternateContent>
-          <mc:Choice Requires="wps">
+          <mc:Choice Requires="wpg">
             <w:drawing>
-              <wp:anchor distT="0" distB="0" distL="0" distR="0" allowOverlap="1" layoutInCell="1" locked="0" behindDoc="0" simplePos="0" relativeHeight="15731200">
+              <wp:anchor distT="0" distB="0" distL="0" distR="0" simplePos="0" relativeHeight="15731200" behindDoc="0" locked="0" layoutInCell="1" allowOverlap="1">
                 <wp:simplePos x="0" y="0"/>
                 <wp:positionH relativeFrom="page">
                   <wp:posOffset>2698564</wp:posOffset>
@@ -3983,17 +3960,19 @@
                 <wp:wrapNone/>
                 <wp:docPr id="32" name="Group 32"/>
                 <wp:cNvGraphicFramePr>
-                  <a:graphicFrameLocks/>
+                  <a:graphicFrameLocks xmlns:a="http://schemas.openxmlformats.org/drawingml/2006/main"/>
                 </wp:cNvGraphicFramePr>
-                <a:graphic>
+                <a:graphic xmlns:a="http://schemas.openxmlformats.org/drawingml/2006/main">
                   <a:graphicData uri="http://schemas.microsoft.com/office/word/2010/wordprocessingGroup">
                     <wpg:wgp>
-                      <wpg:cNvPr id="32" name="Group 32"/>
-                      <wpg:cNvGrpSpPr/>
+                      <wpg:cNvGrpSpPr>
+                        <a:grpSpLocks/>
+                      </wpg:cNvGrpSpPr>
                       <wpg:grpSpPr>
                         <a:xfrm>
                           <a:off x="0" y="0"/>
                           <a:ext cx="805180" cy="56515"/>
+                          <a:chOff x="0" y="0"/>
                           <a:chExt cx="805180" cy="56515"/>
                         </a:xfrm>
                       </wpg:grpSpPr>
@@ -4181,16 +4160,14 @@
           </mc:Choice>
           <mc:Fallback>
             <w:pict>
-              <v:group style="position:absolute;margin-left:212.485382pt;margin-top:19.516623pt;width:63.4pt;height:4.45pt;mso-position-horizontal-relative:page;mso-position-vertical-relative:paragraph;z-index:15731200" id="docshapegroup20" coordorigin="4250,390" coordsize="1268,89">
-                <v:shape style="position:absolute;left:4249;top:390;width:1268;height:89" id="docshape21" coordorigin="4250,390" coordsize="1268,89" path="m5473,479l4294,479,4277,476,4263,466,4253,452,4250,435,4253,417,4263,403,4277,394,4294,390,5473,390,5490,394,5504,403,5514,417,5517,435,5514,452,5504,466,5490,476,5473,479xe" filled="true" fillcolor="#e3e8e9" stroked="false">
+              <v:group w14:anchorId="6E62FE44" id="Group 32" o:spid="_x0000_s1026" style="position:absolute;margin-left:212.5pt;margin-top:19.5pt;width:63.4pt;height:4.45pt;z-index:15731200;mso-wrap-distance-left:0;mso-wrap-distance-right:0;mso-position-horizontal-relative:page" coordsize="8051,565" o:gfxdata="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">
+                <v:shape id="Graphic 33" o:spid="_x0000_s1027" style="position:absolute;width:8051;height:565;visibility:visible;mso-wrap-style:square;v-text-anchor:top" coordsize="805180,56515" o:gfxdata="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" path="m776640,56336r-748472,l17203,54123,8250,48086,2213,39132,,28168,2213,17203,8250,8250,17203,2213,28168,,776640,r10965,2213l796558,8250r6037,8953l804809,28168r-2214,10964l796558,48086r-8953,6037l776640,56336xe" fillcolor="#e3e8e9" stroked="f">
                   <v:path arrowok="t"/>
-                  <v:fill type="solid"/>
                 </v:shape>
-                <v:shape style="position:absolute;left:4249;top:390;width:634;height:89" id="docshape22" coordorigin="4250,390" coordsize="634,89" path="m4839,479l4294,479,4277,476,4263,466,4253,452,4250,435,4253,417,4263,403,4277,394,4294,390,4839,390,4856,394,4870,403,4880,417,4883,435,4880,452,4870,466,4856,476,4839,479xe" filled="true" fillcolor="#000000" stroked="false">
+                <v:shape id="Graphic 34" o:spid="_x0000_s1028" style="position:absolute;width:4025;height:565;visibility:visible;mso-wrap-style:square;v-text-anchor:top" coordsize="402590,56515" o:gfxdata="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" path="m374236,56336r-346068,l17203,54123,8250,48086,2213,39132,,28168,2213,17203,8250,8250,17203,2213,28168,,374236,r10964,2213l394154,8250r6037,8953l402404,28168r-2213,10964l394154,48086r-8954,6037l374236,56336xe" fillcolor="black" stroked="f">
                   <v:path arrowok="t"/>
-                  <v:fill type="solid"/>
                 </v:shape>
-                <w10:wrap type="none"/>
+                <w10:wrap anchorx="page"/>
               </v:group>
             </w:pict>
           </mc:Fallback>
@@ -4202,14 +4179,23 @@
           <w:w w:val="110"/>
           <w:sz w:val="28"/>
         </w:rPr>
-        <w:t>50%</w:t>
-      </w:r>
+        <w:t>8</w:t>
+      </w:r>
+      <w:r>
+        <w:rPr>
+          <w:spacing w:val="-5"/>
+          <w:w w:val="110"/>
+          <w:sz w:val="28"/>
+        </w:rPr>
+        <w:t>0%</w:t>
+      </w:r>
+      <w:bookmarkStart w:id="0" w:name="_GoBack"/>
+      <w:bookmarkEnd w:id="0"/>
     </w:p>
     <w:p>
       <w:pPr>
         <w:spacing w:before="317"/>
-        <w:ind w:left="220" w:right="0" w:firstLine="0"/>
-        <w:jc w:val="left"/>
+        <w:ind w:left="220"/>
         <w:rPr>
           <w:rFonts w:ascii="Times New Roman"/>
           <w:sz w:val="49"/>
@@ -4230,7 +4216,7 @@
           <w:w w:val="105"/>
           <w:sz w:val="49"/>
         </w:rPr>
-        <w:t> </w:t>
+        <w:t xml:space="preserve"> </w:t>
       </w:r>
       <w:r>
         <w:rPr>
@@ -4245,8 +4231,8 @@
     <w:sectPr>
       <w:type w:val="continuous"/>
       <w:pgSz w:w="11910" w:h="16850"/>
-      <w:pgMar w:header="225" w:footer="0" w:top="2000" w:bottom="0" w:left="992" w:right="141"/>
-      <w:cols w:num="3" w:equalWidth="0">
+      <w:pgMar w:top="2000" w:right="141" w:bottom="0" w:left="992" w:header="225" w:footer="0" w:gutter="0"/>
+      <w:cols w:num="3" w:space="720" w:equalWidth="0">
         <w:col w:w="1708" w:space="40"/>
         <w:col w:w="1143" w:space="39"/>
         <w:col w:w="7847"/>
@@ -4256,8 +4242,46 @@
 </w:document>
 </file>
 
+<file path=word/endnotes.xml><?xml version="1.0" encoding="utf-8"?>
+<w:endnotes xmlns:wpc="http://schemas.microsoft.com/office/word/2010/wordprocessingCanvas" xmlns:cx="http://schemas.microsoft.com/office/drawing/2014/chartex" xmlns:mc="http://schemas.openxmlformats.org/markup-compatibility/2006" xmlns:o="urn:schemas-microsoft-com:office:office" xmlns:r="http://schemas.openxmlformats.org/officeDocument/2006/relationships" xmlns:m="http://schemas.openxmlformats.org/officeDocument/2006/math" xmlns:v="urn:schemas-microsoft-com:vml" xmlns:wp14="http://schemas.microsoft.com/office/word/2010/wordprocessingDrawing" xmlns:wp="http://schemas.openxmlformats.org/drawingml/2006/wordprocessingDrawing" xmlns:w10="urn:schemas-microsoft-com:office:word" xmlns:w="http://schemas.openxmlformats.org/wordprocessingml/2006/main" xmlns:w14="http://schemas.microsoft.com/office/word/2010/wordml" xmlns:w15="http://schemas.microsoft.com/office/word/2012/wordml" xmlns:w16se="http://schemas.microsoft.com/office/word/2015/wordml/symex" xmlns:wpg="http://schemas.microsoft.com/office/word/2010/wordprocessingGroup" xmlns:wpi="http://schemas.microsoft.com/office/word/2010/wordprocessingInk" xmlns:wne="http://schemas.microsoft.com/office/word/2006/wordml" xmlns:wps="http://schemas.microsoft.com/office/word/2010/wordprocessingShape" mc:Ignorable="w14 w15 w16se wp14">
+  <w:endnote w:type="separator" w:id="-1">
+    <w:p>
+      <w:r>
+        <w:separator/>
+      </w:r>
+    </w:p>
+  </w:endnote>
+  <w:endnote w:type="continuationSeparator" w:id="0">
+    <w:p>
+      <w:r>
+        <w:continuationSeparator/>
+      </w:r>
+    </w:p>
+  </w:endnote>
+</w:endnotes>
+</file>
+
+<file path=word/footnotes.xml><?xml version="1.0" encoding="utf-8"?>
+<w:footnotes xmlns:wpc="http://schemas.microsoft.com/office/word/2010/wordprocessingCanvas" xmlns:cx="http://schemas.microsoft.com/office/drawing/2014/chartex" xmlns:mc="http://schemas.openxmlformats.org/markup-compatibility/2006" xmlns:o="urn:schemas-microsoft-com:office:office" xmlns:r="http://schemas.openxmlformats.org/officeDocument/2006/relationships" xmlns:m="http://schemas.openxmlformats.org/officeDocument/2006/math" xmlns:v="urn:schemas-microsoft-com:vml" xmlns:wp14="http://schemas.microsoft.com/office/word/2010/wordprocessingDrawing" xmlns:wp="http://schemas.openxmlformats.org/drawingml/2006/wordprocessingDrawing" xmlns:w10="urn:schemas-microsoft-com:office:word" xmlns:w="http://schemas.openxmlformats.org/wordprocessingml/2006/main" xmlns:w14="http://schemas.microsoft.com/office/word/2010/wordml" xmlns:w15="http://schemas.microsoft.com/office/word/2012/wordml" xmlns:w16se="http://schemas.microsoft.com/office/word/2015/wordml/symex" xmlns:wpg="http://schemas.microsoft.com/office/word/2010/wordprocessingGroup" xmlns:wpi="http://schemas.microsoft.com/office/word/2010/wordprocessingInk" xmlns:wne="http://schemas.microsoft.com/office/word/2006/wordml" xmlns:wps="http://schemas.microsoft.com/office/word/2010/wordprocessingShape" mc:Ignorable="w14 w15 w16se wp14">
+  <w:footnote w:type="separator" w:id="-1">
+    <w:p>
+      <w:r>
+        <w:separator/>
+      </w:r>
+    </w:p>
+  </w:footnote>
+  <w:footnote w:type="continuationSeparator" w:id="0">
+    <w:p>
+      <w:r>
+        <w:continuationSeparator/>
+      </w:r>
+    </w:p>
+  </w:footnote>
+</w:footnotes>
+</file>
+
 <file path=word/header1.xml><?xml version="1.0" encoding="utf-8"?>
-<w:hdr xmlns:mc="http://schemas.openxmlformats.org/markup-compatibility/2006" xmlns:ve="http://schemas.openxmlformats.org/markup-compatibility/2006" xmlns:o="urn:schemas-microsoft-com:office:office" xmlns:r="http://schemas.openxmlformats.org/officeDocument/2006/relationships" xmlns:m="http://schemas.openxmlformats.org/officeDocument/2006/math" xmlns:v="urn:schemas-microsoft-com:vml" xmlns:wp="http://schemas.openxmlformats.org/drawingml/2006/wordprocessingDrawing" xmlns:w10="urn:schemas-microsoft-com:office:word" xmlns:w="http://schemas.openxmlformats.org/wordprocessingml/2006/main" xmlns:wne="http://schemas.microsoft.com/office/word/2006/wordml" xmlns:a="http://schemas.openxmlformats.org/drawingml/2006/main" xmlns:pic="http://schemas.openxmlformats.org/drawingml/2006/picture" xmlns:wpg="http://schemas.microsoft.com/office/word/2010/wordprocessingGroup" xmlns:wps="http://schemas.microsoft.com/office/word/2010/wordprocessingShape" xmlns:w14="http://schemas.microsoft.com/office/word/2010/wordml" mc:Ignorable="w14" xml:space="preserve">
+<w:hdr xmlns:wpc="http://schemas.microsoft.com/office/word/2010/wordprocessingCanvas" xmlns:cx="http://schemas.microsoft.com/office/drawing/2014/chartex" xmlns:mc="http://schemas.openxmlformats.org/markup-compatibility/2006" xmlns:o="urn:schemas-microsoft-com:office:office" xmlns:r="http://schemas.openxmlformats.org/officeDocument/2006/relationships" xmlns:m="http://schemas.openxmlformats.org/officeDocument/2006/math" xmlns:v="urn:schemas-microsoft-com:vml" xmlns:wp14="http://schemas.microsoft.com/office/word/2010/wordprocessingDrawing" xmlns:wp="http://schemas.openxmlformats.org/drawingml/2006/wordprocessingDrawing" xmlns:w10="urn:schemas-microsoft-com:office:word" xmlns:w="http://schemas.openxmlformats.org/wordprocessingml/2006/main" xmlns:w14="http://schemas.microsoft.com/office/word/2010/wordml" xmlns:w15="http://schemas.microsoft.com/office/word/2012/wordml" xmlns:w16se="http://schemas.microsoft.com/office/word/2015/wordml/symex" xmlns:wpg="http://schemas.microsoft.com/office/word/2010/wordprocessingGroup" xmlns:wpi="http://schemas.microsoft.com/office/word/2010/wordprocessingInk" xmlns:wne="http://schemas.microsoft.com/office/word/2006/wordml" xmlns:wps="http://schemas.microsoft.com/office/word/2010/wordprocessingShape" mc:Ignorable="w14 w15 w16se wp14">
   <w:p>
     <w:pPr>
       <w:pStyle w:val="BodyText"/>
@@ -4268,10 +4292,12 @@
     </w:pPr>
     <w:r>
       <w:rPr>
+        <w:noProof/>
         <w:sz w:val="20"/>
+        <w:lang w:val="en-IN" w:eastAsia="en-IN"/>
       </w:rPr>
       <w:drawing>
-        <wp:anchor distT="0" distB="0" distL="0" distR="0" allowOverlap="1" layoutInCell="1" locked="0" behindDoc="1" simplePos="0" relativeHeight="487512064">
+        <wp:anchor distT="0" distB="0" distL="0" distR="0" simplePos="0" relativeHeight="487512064" behindDoc="1" locked="0" layoutInCell="1" allowOverlap="1">
           <wp:simplePos x="0" y="0"/>
           <wp:positionH relativeFrom="page">
             <wp:posOffset>244520</wp:posOffset>
@@ -4284,11 +4310,11 @@
           <wp:wrapNone/>
           <wp:docPr id="1" name="Image 1"/>
           <wp:cNvGraphicFramePr>
-            <a:graphicFrameLocks/>
+            <a:graphicFrameLocks xmlns:a="http://schemas.openxmlformats.org/drawingml/2006/main"/>
           </wp:cNvGraphicFramePr>
-          <a:graphic>
+          <a:graphic xmlns:a="http://schemas.openxmlformats.org/drawingml/2006/main">
             <a:graphicData uri="http://schemas.openxmlformats.org/drawingml/2006/picture">
-              <pic:pic>
+              <pic:pic xmlns:pic="http://schemas.openxmlformats.org/drawingml/2006/picture">
                 <pic:nvPicPr>
                   <pic:cNvPr id="1" name="Image 1"/>
                   <pic:cNvPicPr/>
@@ -4316,10 +4342,12 @@
     </w:r>
     <w:r>
       <w:rPr>
+        <w:noProof/>
         <w:sz w:val="20"/>
+        <w:lang w:val="en-IN" w:eastAsia="en-IN"/>
       </w:rPr>
       <w:drawing>
-        <wp:anchor distT="0" distB="0" distL="0" distR="0" allowOverlap="1" layoutInCell="1" locked="0" behindDoc="1" simplePos="0" relativeHeight="487512576">
+        <wp:anchor distT="0" distB="0" distL="0" distR="0" simplePos="0" relativeHeight="487512576" behindDoc="1" locked="0" layoutInCell="1" allowOverlap="1">
           <wp:simplePos x="0" y="0"/>
           <wp:positionH relativeFrom="page">
             <wp:posOffset>5333571</wp:posOffset>
@@ -4332,11 +4360,11 @@
           <wp:wrapNone/>
           <wp:docPr id="2" name="Image 2"/>
           <wp:cNvGraphicFramePr>
-            <a:graphicFrameLocks/>
+            <a:graphicFrameLocks xmlns:a="http://schemas.openxmlformats.org/drawingml/2006/main"/>
           </wp:cNvGraphicFramePr>
-          <a:graphic>
+          <a:graphic xmlns:a="http://schemas.openxmlformats.org/drawingml/2006/main">
             <a:graphicData uri="http://schemas.openxmlformats.org/drawingml/2006/picture">
-              <pic:pic>
+              <pic:pic xmlns:pic="http://schemas.openxmlformats.org/drawingml/2006/picture">
                 <pic:nvPicPr>
                   <pic:cNvPr id="2" name="Image 2"/>
                   <pic:cNvPicPr/>
@@ -4364,12 +4392,14 @@
     </w:r>
     <w:r>
       <w:rPr>
+        <w:noProof/>
         <w:sz w:val="20"/>
+        <w:lang w:val="en-IN" w:eastAsia="en-IN"/>
       </w:rPr>
       <mc:AlternateContent>
         <mc:Choice Requires="wps">
           <w:drawing>
-            <wp:anchor distT="0" distB="0" distL="0" distR="0" allowOverlap="1" layoutInCell="1" locked="0" behindDoc="1" simplePos="0" relativeHeight="487513088">
+            <wp:anchor distT="0" distB="0" distL="0" distR="0" simplePos="0" relativeHeight="487513088" behindDoc="1" locked="0" layoutInCell="1" allowOverlap="1">
               <wp:simplePos x="0" y="0"/>
               <wp:positionH relativeFrom="page">
                 <wp:posOffset>2238653</wp:posOffset>
@@ -4382,13 +4412,14 @@
               <wp:wrapNone/>
               <wp:docPr id="3" name="Textbox 3"/>
               <wp:cNvGraphicFramePr>
-                <a:graphicFrameLocks/>
+                <a:graphicFrameLocks xmlns:a="http://schemas.openxmlformats.org/drawingml/2006/main"/>
               </wp:cNvGraphicFramePr>
-              <a:graphic>
+              <a:graphic xmlns:a="http://schemas.openxmlformats.org/drawingml/2006/main">
                 <a:graphicData uri="http://schemas.microsoft.com/office/word/2010/wordprocessingShape">
                   <wps:wsp>
-                    <wps:cNvPr id="3" name="Textbox 3"/>
-                    <wps:cNvSpPr txBox="1"/>
+                    <wps:cNvSpPr txBox="1">
+                      <a:spLocks/>
+                    </wps:cNvSpPr>
                     <wps:spPr>
                       <a:xfrm>
                         <a:off x="0" y="0"/>
@@ -4403,8 +4434,7 @@
                         <w:p>
                           <w:pPr>
                             <w:spacing w:before="22"/>
-                            <w:ind w:left="20" w:right="0" w:firstLine="0"/>
-                            <w:jc w:val="left"/>
+                            <w:ind w:left="20"/>
                             <w:rPr>
                               <w:rFonts w:ascii="Times New Roman"/>
                               <w:position w:val="1"/>
@@ -4426,7 +4456,7 @@
                               <w:w w:val="150"/>
                               <w:sz w:val="62"/>
                             </w:rPr>
-                            <w:t> </w:t>
+                            <w:t xml:space="preserve"> </w:t>
                           </w:r>
                           <w:r>
                             <w:rPr>
@@ -4453,18 +4483,18 @@
         </mc:Choice>
         <mc:Fallback>
           <w:pict>
-            <v:shapetype id="_x0000_t202" o:spt="202" coordsize="21600,21600" path="m,l,21600r21600,l21600,xe">
+            <v:shapetype id="_x0000_t202" coordsize="21600,21600" o:spt="202" path="m,l,21600r21600,l21600,xe">
               <v:stroke joinstyle="miter"/>
               <v:path gradientshapeok="t" o:connecttype="rect"/>
             </v:shapetype>
-            <v:shape style="position:absolute;margin-left:176.271896pt;margin-top:10.246572pt;width:177.15pt;height:43.65pt;mso-position-horizontal-relative:page;mso-position-vertical-relative:page;z-index:-15803392" type="#_x0000_t202" id="docshape1" filled="false" stroked="false">
+            <v:shape id="Textbox 3" o:spid="_x0000_s1026" type="#_x0000_t202" style="position:absolute;margin-left:176.25pt;margin-top:10.25pt;width:177.15pt;height:43.65pt;z-index:-15803392;visibility:visible;mso-wrap-style:square;mso-wrap-distance-left:0;mso-wrap-distance-top:0;mso-wrap-distance-right:0;mso-wrap-distance-bottom:0;mso-position-horizontal:absolute;mso-position-horizontal-relative:page;mso-position-vertical:absolute;mso-position-vertical-relative:page;v-text-anchor:top" o:gfxdata="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" filled="f" stroked="f">
+              <v:path arrowok="t"/>
               <v:textbox inset="0,0,0,0">
                 <w:txbxContent>
                   <w:p>
                     <w:pPr>
                       <w:spacing w:before="22"/>
-                      <w:ind w:left="20" w:right="0" w:firstLine="0"/>
-                      <w:jc w:val="left"/>
+                      <w:ind w:left="20"/>
                       <w:rPr>
                         <w:rFonts w:ascii="Times New Roman"/>
                         <w:position w:val="1"/>
@@ -4486,7 +4516,7 @@
                         <w:w w:val="150"/>
                         <w:sz w:val="62"/>
                       </w:rPr>
-                      <w:t> </w:t>
+                      <w:t xml:space="preserve"> </w:t>
                     </w:r>
                     <w:r>
                       <w:rPr>
@@ -4502,7 +4532,7 @@
                   </w:p>
                 </w:txbxContent>
               </v:textbox>
-              <w10:wrap type="none"/>
+              <w10:wrap anchorx="page" anchory="page"/>
             </v:shape>
           </w:pict>
         </mc:Fallback>
@@ -4510,12 +4540,14 @@
     </w:r>
     <w:r>
       <w:rPr>
+        <w:noProof/>
         <w:sz w:val="20"/>
+        <w:lang w:val="en-IN" w:eastAsia="en-IN"/>
       </w:rPr>
       <mc:AlternateContent>
         <mc:Choice Requires="wps">
           <w:drawing>
-            <wp:anchor distT="0" distB="0" distL="0" distR="0" allowOverlap="1" layoutInCell="1" locked="0" behindDoc="1" simplePos="0" relativeHeight="487513600">
+            <wp:anchor distT="0" distB="0" distL="0" distR="0" simplePos="0" relativeHeight="487513600" behindDoc="1" locked="0" layoutInCell="1" allowOverlap="1">
               <wp:simplePos x="0" y="0"/>
               <wp:positionH relativeFrom="page">
                 <wp:posOffset>475966</wp:posOffset>
@@ -4528,13 +4560,14 @@
               <wp:wrapNone/>
               <wp:docPr id="4" name="Textbox 4"/>
               <wp:cNvGraphicFramePr>
-                <a:graphicFrameLocks/>
+                <a:graphicFrameLocks xmlns:a="http://schemas.openxmlformats.org/drawingml/2006/main"/>
               </wp:cNvGraphicFramePr>
-              <a:graphic>
+              <a:graphic xmlns:a="http://schemas.openxmlformats.org/drawingml/2006/main">
                 <a:graphicData uri="http://schemas.microsoft.com/office/word/2010/wordprocessingShape">
                   <wps:wsp>
-                    <wps:cNvPr id="4" name="Textbox 4"/>
-                    <wps:cNvSpPr txBox="1"/>
+                    <wps:cNvSpPr txBox="1">
+                      <a:spLocks/>
+                    </wps:cNvSpPr>
                     <wps:spPr>
                       <a:xfrm>
                         <a:off x="0" y="0"/>
@@ -4549,8 +4582,7 @@
                         <w:p>
                           <w:pPr>
                             <w:spacing w:before="22"/>
-                            <w:ind w:left="20" w:right="0" w:firstLine="0"/>
-                            <w:jc w:val="left"/>
+                            <w:ind w:left="20"/>
                             <w:rPr>
                               <w:rFonts w:ascii="Trebuchet MS"/>
                               <w:sz w:val="21"/>
@@ -4571,7 +4603,7 @@
                               <w:w w:val="90"/>
                               <w:sz w:val="21"/>
                             </w:rPr>
-                            <w:t> </w:t>
+                            <w:t xml:space="preserve"> </w:t>
                           </w:r>
                           <w:r>
                             <w:rPr>
@@ -4596,14 +4628,14 @@
         </mc:Choice>
         <mc:Fallback>
           <w:pict>
-            <v:shape style="position:absolute;margin-left:37.477707pt;margin-top:77.19841pt;width:79.75pt;height:14.45pt;mso-position-horizontal-relative:page;mso-position-vertical-relative:page;z-index:-15802880" type="#_x0000_t202" id="docshape2" filled="false" stroked="false">
+            <v:shape id="Textbox 4" o:spid="_x0000_s1027" type="#_x0000_t202" style="position:absolute;margin-left:37.5pt;margin-top:77.2pt;width:79.75pt;height:14.45pt;z-index:-15802880;visibility:visible;mso-wrap-style:square;mso-wrap-distance-left:0;mso-wrap-distance-top:0;mso-wrap-distance-right:0;mso-wrap-distance-bottom:0;mso-position-horizontal:absolute;mso-position-horizontal-relative:page;mso-position-vertical:absolute;mso-position-vertical-relative:page;v-text-anchor:top" o:gfxdata="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" filled="f" stroked="f">
+              <v:path arrowok="t"/>
               <v:textbox inset="0,0,0,0">
                 <w:txbxContent>
                   <w:p>
                     <w:pPr>
                       <w:spacing w:before="22"/>
-                      <w:ind w:left="20" w:right="0" w:firstLine="0"/>
-                      <w:jc w:val="left"/>
+                      <w:ind w:left="20"/>
                       <w:rPr>
                         <w:rFonts w:ascii="Trebuchet MS"/>
                         <w:sz w:val="21"/>
@@ -4624,7 +4656,7 @@
                         <w:w w:val="90"/>
                         <w:sz w:val="21"/>
                       </w:rPr>
-                      <w:t> </w:t>
+                      <w:t xml:space="preserve"> </w:t>
                     </w:r>
                     <w:r>
                       <w:rPr>
@@ -4638,7 +4670,7 @@
                   </w:p>
                 </w:txbxContent>
               </v:textbox>
-              <w10:wrap type="none"/>
+              <w10:wrap anchorx="page" anchory="page"/>
             </v:shape>
           </w:pict>
         </mc:Fallback>
@@ -4646,12 +4678,14 @@
     </w:r>
     <w:r>
       <w:rPr>
+        <w:noProof/>
         <w:sz w:val="20"/>
+        <w:lang w:val="en-IN" w:eastAsia="en-IN"/>
       </w:rPr>
       <mc:AlternateContent>
         <mc:Choice Requires="wps">
           <w:drawing>
-            <wp:anchor distT="0" distB="0" distL="0" distR="0" allowOverlap="1" layoutInCell="1" locked="0" behindDoc="1" simplePos="0" relativeHeight="487514112">
+            <wp:anchor distT="0" distB="0" distL="0" distR="0" simplePos="0" relativeHeight="487514112" behindDoc="1" locked="0" layoutInCell="1" allowOverlap="1">
               <wp:simplePos x="0" y="0"/>
               <wp:positionH relativeFrom="page">
                 <wp:posOffset>5673128</wp:posOffset>
@@ -4664,13 +4698,14 @@
               <wp:wrapNone/>
               <wp:docPr id="5" name="Textbox 5"/>
               <wp:cNvGraphicFramePr>
-                <a:graphicFrameLocks/>
+                <a:graphicFrameLocks xmlns:a="http://schemas.openxmlformats.org/drawingml/2006/main"/>
               </wp:cNvGraphicFramePr>
-              <a:graphic>
+              <a:graphic xmlns:a="http://schemas.openxmlformats.org/drawingml/2006/main">
                 <a:graphicData uri="http://schemas.microsoft.com/office/word/2010/wordprocessingShape">
                   <wps:wsp>
-                    <wps:cNvPr id="5" name="Textbox 5"/>
-                    <wps:cNvSpPr txBox="1"/>
+                    <wps:cNvSpPr txBox="1">
+                      <a:spLocks/>
+                    </wps:cNvSpPr>
                     <wps:spPr>
                       <a:xfrm>
                         <a:off x="0" y="0"/>
@@ -4685,8 +4720,7 @@
                         <w:p>
                           <w:pPr>
                             <w:spacing w:before="22"/>
-                            <w:ind w:left="20" w:right="0" w:firstLine="0"/>
-                            <w:jc w:val="left"/>
+                            <w:ind w:left="20"/>
                             <w:rPr>
                               <w:rFonts w:ascii="Trebuchet MS"/>
                               <w:sz w:val="21"/>
@@ -4716,20 +4750,20 @@
         </mc:Choice>
         <mc:Fallback>
           <w:pict>
-            <v:shape style="position:absolute;margin-left:446.703003pt;margin-top:80.875282pt;width:119.65pt;height:14.45pt;mso-position-horizontal-relative:page;mso-position-vertical-relative:page;z-index:-15802368" type="#_x0000_t202" id="docshape3" filled="false" stroked="false">
+            <v:shape id="Textbox 5" o:spid="_x0000_s1028" type="#_x0000_t202" style="position:absolute;margin-left:446.7pt;margin-top:80.9pt;width:119.65pt;height:14.45pt;z-index:-15802368;visibility:visible;mso-wrap-style:square;mso-wrap-distance-left:0;mso-wrap-distance-top:0;mso-wrap-distance-right:0;mso-wrap-distance-bottom:0;mso-position-horizontal:absolute;mso-position-horizontal-relative:page;mso-position-vertical:absolute;mso-position-vertical-relative:page;v-text-anchor:top" o:gfxdata="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" filled="f" stroked="f">
+              <v:path arrowok="t"/>
               <v:textbox inset="0,0,0,0">
                 <w:txbxContent>
                   <w:p>
                     <w:pPr>
                       <w:spacing w:before="22"/>
-                      <w:ind w:left="20" w:right="0" w:firstLine="0"/>
-                      <w:jc w:val="left"/>
+                      <w:ind w:left="20"/>
                       <w:rPr>
                         <w:rFonts w:ascii="Trebuchet MS"/>
                         <w:sz w:val="21"/>
                       </w:rPr>
                     </w:pPr>
-                    <w:hyperlink r:id="rId3">
+                    <w:hyperlink r:id="rId4">
                       <w:r>
                         <w:rPr>
                           <w:rFonts w:ascii="Trebuchet MS"/>
@@ -4742,7 +4776,7 @@
                   </w:p>
                 </w:txbxContent>
               </v:textbox>
-              <w10:wrap type="none"/>
+              <w10:wrap anchorx="page" anchory="page"/>
             </v:shape>
           </w:pict>
         </mc:Fallback>
@@ -4753,14 +4787,14 @@
 </file>
 
 <file path=word/styles.xml><?xml version="1.0" encoding="utf-8"?>
-<w:styles xmlns:r="http://schemas.openxmlformats.org/officeDocument/2006/relationships" xmlns:w="http://schemas.openxmlformats.org/wordprocessingml/2006/main">
+<w:styles xmlns:mc="http://schemas.openxmlformats.org/markup-compatibility/2006" xmlns:r="http://schemas.openxmlformats.org/officeDocument/2006/relationships" xmlns:w="http://schemas.openxmlformats.org/wordprocessingml/2006/main" xmlns:w14="http://schemas.microsoft.com/office/word/2010/wordml" xmlns:w15="http://schemas.microsoft.com/office/word/2012/wordml" xmlns:w16se="http://schemas.microsoft.com/office/word/2015/wordml/symex" mc:Ignorable="w14 w15 w16se">
   <w:docDefaults>
     <w:rPrDefault>
       <w:rPr>
-        <w:rFonts w:cstheme="minorBidi" w:hAnsiTheme="minorHAnsi" w:eastAsiaTheme="minorHAnsi" w:asciiTheme="minorHAnsi"/>
+        <w:rFonts w:asciiTheme="minorHAnsi" w:eastAsiaTheme="minorHAnsi" w:hAnsiTheme="minorHAnsi" w:cstheme="minorBidi"/>
         <w:sz w:val="22"/>
         <w:szCs w:val="22"/>
-        <w:lang w:val="en-US" w:bidi="ar-SA" w:eastAsia="en-US"/>
+        <w:lang w:val="en-US" w:eastAsia="en-US" w:bidi="ar-SA"/>
       </w:rPr>
     </w:rPrDefault>
     <w:pPrDefault>
@@ -4768,100 +4802,462 @@
         <w:widowControl w:val="0"/>
         <w:autoSpaceDE w:val="0"/>
         <w:autoSpaceDN w:val="0"/>
-        <w:spacing w:lineRule="auto" w:line="240" w:before="0" w:after="0"/>
-        <w:ind w:left="0" w:right="0"/>
-        <w:jc w:val="left"/>
       </w:pPr>
     </w:pPrDefault>
   </w:docDefaults>
-  <w:style w:styleId="DefaultParagraphFont" w:default="1" w:type="character">
+  <w:latentStyles w:defLockedState="0" w:defUIPriority="99" w:defSemiHidden="0" w:defUnhideWhenUsed="0" w:defQFormat="0" w:count="371">
+    <w:lsdException w:name="Normal" w:uiPriority="0" w:qFormat="1"/>
+    <w:lsdException w:name="heading 1" w:uiPriority="9" w:qFormat="1"/>
+    <w:lsdException w:name="heading 2" w:semiHidden="1" w:uiPriority="9" w:unhideWhenUsed="1" w:qFormat="1"/>
+    <w:lsdException w:name="heading 3" w:semiHidden="1" w:uiPriority="9" w:unhideWhenUsed="1" w:qFormat="1"/>
+    <w:lsdException w:name="heading 4" w:semiHidden="1" w:uiPriority="9" w:unhideWhenUsed="1" w:qFormat="1"/>
+    <w:lsdException w:name="heading 5" w:semiHidden="1" w:uiPriority="9" w:unhideWhenUsed="1" w:qFormat="1"/>
+    <w:lsdException w:name="heading 6" w:semiHidden="1" w:uiPriority="9" w:unhideWhenUsed="1" w:qFormat="1"/>
+    <w:lsdException w:name="heading 7" w:semiHidden="1" w:uiPriority="9" w:unhideWhenUsed="1" w:qFormat="1"/>
+    <w:lsdException w:name="heading 8" w:semiHidden="1" w:uiPriority="9" w:unhideWhenUsed="1" w:qFormat="1"/>
+    <w:lsdException w:name="heading 9" w:semiHidden="1" w:uiPriority="9" w:unhideWhenUsed="1" w:qFormat="1"/>
+    <w:lsdException w:name="index 1" w:semiHidden="1" w:unhideWhenUsed="1"/>
+    <w:lsdException w:name="index 2" w:semiHidden="1" w:unhideWhenUsed="1"/>
+    <w:lsdException w:name="index 3" w:semiHidden="1" w:unhideWhenUsed="1"/>
+    <w:lsdException w:name="index 4" w:semiHidden="1" w:unhideWhenUsed="1"/>
+    <w:lsdException w:name="index 5" w:semiHidden="1" w:unhideWhenUsed="1"/>
+    <w:lsdException w:name="index 6" w:semiHidden="1" w:unhideWhenUsed="1"/>
+    <w:lsdException w:name="index 7" w:semiHidden="1" w:unhideWhenUsed="1"/>
+    <w:lsdException w:name="index 8" w:semiHidden="1" w:unhideWhenUsed="1"/>
+    <w:lsdException w:name="index 9" w:semiHidden="1" w:unhideWhenUsed="1"/>
+    <w:lsdException w:name="toc 1" w:semiHidden="1" w:uiPriority="39" w:unhideWhenUsed="1"/>
+    <w:lsdException w:name="toc 2" w:semiHidden="1" w:uiPriority="39" w:unhideWhenUsed="1"/>
+    <w:lsdException w:name="toc 3" w:semiHidden="1" w:uiPriority="39" w:unhideWhenUsed="1"/>
+    <w:lsdException w:name="toc 4" w:semiHidden="1" w:uiPriority="39" w:unhideWhenUsed="1"/>
+    <w:lsdException w:name="toc 5" w:semiHidden="1" w:uiPriority="39" w:unhideWhenUsed="1"/>
+    <w:lsdException w:name="toc 6" w:semiHidden="1" w:uiPriority="39" w:unhideWhenUsed="1"/>
+    <w:lsdException w:name="toc 7" w:semiHidden="1" w:uiPriority="39" w:unhideWhenUsed="1"/>
+    <w:lsdException w:name="toc 8" w:semiHidden="1" w:uiPriority="39" w:unhideWhenUsed="1"/>
+    <w:lsdException w:name="toc 9" w:semiHidden="1" w:uiPriority="39" w:unhideWhenUsed="1"/>
+    <w:lsdException w:name="Normal Indent" w:semiHidden="1" w:unhideWhenUsed="1"/>
+    <w:lsdException w:name="footnote text" w:semiHidden="1" w:unhideWhenUsed="1"/>
+    <w:lsdException w:name="annotation text" w:semiHidden="1" w:unhideWhenUsed="1"/>
+    <w:lsdException w:name="header" w:semiHidden="1" w:unhideWhenUsed="1"/>
+    <w:lsdException w:name="footer" w:semiHidden="1" w:unhideWhenUsed="1"/>
+    <w:lsdException w:name="index heading" w:semiHidden="1" w:unhideWhenUsed="1"/>
+    <w:lsdException w:name="caption" w:semiHidden="1" w:uiPriority="35" w:unhideWhenUsed="1" w:qFormat="1"/>
+    <w:lsdException w:name="table of figures" w:semiHidden="1" w:unhideWhenUsed="1"/>
+    <w:lsdException w:name="envelope address" w:semiHidden="1" w:unhideWhenUsed="1"/>
+    <w:lsdException w:name="envelope return" w:semiHidden="1" w:unhideWhenUsed="1"/>
+    <w:lsdException w:name="footnote reference" w:semiHidden="1" w:unhideWhenUsed="1"/>
+    <w:lsdException w:name="annotation reference" w:semiHidden="1" w:unhideWhenUsed="1"/>
+    <w:lsdException w:name="line number" w:semiHidden="1" w:unhideWhenUsed="1"/>
+    <w:lsdException w:name="page number" w:semiHidden="1" w:unhideWhenUsed="1"/>
+    <w:lsdException w:name="endnote reference" w:semiHidden="1" w:unhideWhenUsed="1"/>
+    <w:lsdException w:name="endnote text" w:semiHidden="1" w:unhideWhenUsed="1"/>
+    <w:lsdException w:name="table of authorities" w:semiHidden="1" w:unhideWhenUsed="1"/>
+    <w:lsdException w:name="macro" w:semiHidden="1" w:unhideWhenUsed="1"/>
+    <w:lsdException w:name="toa heading" w:semiHidden="1" w:unhideWhenUsed="1"/>
+    <w:lsdException w:name="List" w:semiHidden="1" w:unhideWhenUsed="1"/>
+    <w:lsdException w:name="List Bullet" w:semiHidden="1" w:unhideWhenUsed="1"/>
+    <w:lsdException w:name="List Number" w:semiHidden="1" w:unhideWhenUsed="1"/>
+    <w:lsdException w:name="List 2" w:semiHidden="1" w:unhideWhenUsed="1"/>
+    <w:lsdException w:name="List 3" w:semiHidden="1" w:unhideWhenUsed="1"/>
+    <w:lsdException w:name="List 4" w:semiHidden="1" w:unhideWhenUsed="1"/>
+    <w:lsdException w:name="List 5" w:semiHidden="1" w:unhideWhenUsed="1"/>
+    <w:lsdException w:name="List Bullet 2" w:semiHidden="1" w:unhideWhenUsed="1"/>
+    <w:lsdException w:name="List Bullet 3" w:semiHidden="1" w:unhideWhenUsed="1"/>
+    <w:lsdException w:name="List Bullet 4" w:semiHidden="1" w:unhideWhenUsed="1"/>
+    <w:lsdException w:name="List Bullet 5" w:semiHidden="1" w:unhideWhenUsed="1"/>
+    <w:lsdException w:name="List Number 2" w:semiHidden="1" w:unhideWhenUsed="1"/>
+    <w:lsdException w:name="List Number 3" w:semiHidden="1" w:unhideWhenUsed="1"/>
+    <w:lsdException w:name="List Number 4" w:semiHidden="1" w:unhideWhenUsed="1"/>
+    <w:lsdException w:name="List Number 5" w:semiHidden="1" w:unhideWhenUsed="1"/>
+    <w:lsdException w:name="Title" w:uiPriority="10" w:qFormat="1"/>
+    <w:lsdException w:name="Closing" w:semiHidden="1" w:unhideWhenUsed="1"/>
+    <w:lsdException w:name="Signature" w:semiHidden="1" w:unhideWhenUsed="1"/>
+    <w:lsdException w:name="Default Paragraph Font" w:semiHidden="1" w:uiPriority="1" w:unhideWhenUsed="1"/>
+    <w:lsdException w:name="Body Text" w:semiHidden="1" w:unhideWhenUsed="1"/>
+    <w:lsdException w:name="Body Text Indent" w:semiHidden="1" w:unhideWhenUsed="1"/>
+    <w:lsdException w:name="List Continue" w:semiHidden="1" w:unhideWhenUsed="1"/>
+    <w:lsdException w:name="List Continue 2" w:semiHidden="1" w:unhideWhenUsed="1"/>
+    <w:lsdException w:name="List Continue 3" w:semiHidden="1" w:unhideWhenUsed="1"/>
+    <w:lsdException w:name="List Continue 4" w:semiHidden="1" w:unhideWhenUsed="1"/>
+    <w:lsdException w:name="List Continue 5" w:semiHidden="1" w:unhideWhenUsed="1"/>
+    <w:lsdException w:name="Message Header" w:semiHidden="1" w:unhideWhenUsed="1"/>
+    <w:lsdException w:name="Subtitle" w:uiPriority="11" w:qFormat="1"/>
+    <w:lsdException w:name="Salutation" w:semiHidden="1" w:unhideWhenUsed="1"/>
+    <w:lsdException w:name="Date" w:semiHidden="1" w:unhideWhenUsed="1"/>
+    <w:lsdException w:name="Body Text First Indent" w:semiHidden="1" w:unhideWhenUsed="1"/>
+    <w:lsdException w:name="Body Text First Indent 2" w:semiHidden="1" w:unhideWhenUsed="1"/>
+    <w:lsdException w:name="Note Heading" w:semiHidden="1" w:unhideWhenUsed="1"/>
+    <w:lsdException w:name="Body Text 2" w:semiHidden="1" w:unhideWhenUsed="1"/>
+    <w:lsdException w:name="Body Text 3" w:semiHidden="1" w:unhideWhenUsed="1"/>
+    <w:lsdException w:name="Body Text Indent 2" w:semiHidden="1" w:unhideWhenUsed="1"/>
+    <w:lsdException w:name="Body Text Indent 3" w:semiHidden="1" w:unhideWhenUsed="1"/>
+    <w:lsdException w:name="Block Text" w:semiHidden="1" w:unhideWhenUsed="1"/>
+    <w:lsdException w:name="Hyperlink" w:semiHidden="1" w:unhideWhenUsed="1"/>
+    <w:lsdException w:name="FollowedHyperlink" w:semiHidden="1" w:unhideWhenUsed="1"/>
+    <w:lsdException w:name="Strong" w:uiPriority="22" w:qFormat="1"/>
+    <w:lsdException w:name="Emphasis" w:uiPriority="20" w:qFormat="1"/>
+    <w:lsdException w:name="Document Map" w:semiHidden="1" w:unhideWhenUsed="1"/>
+    <w:lsdException w:name="Plain Text" w:semiHidden="1" w:unhideWhenUsed="1"/>
+    <w:lsdException w:name="E-mail Signature" w:semiHidden="1" w:unhideWhenUsed="1"/>
+    <w:lsdException w:name="HTML Top of Form" w:semiHidden="1" w:unhideWhenUsed="1"/>
+    <w:lsdException w:name="HTML Bottom of Form" w:semiHidden="1" w:unhideWhenUsed="1"/>
+    <w:lsdException w:name="Normal (Web)" w:semiHidden="1" w:unhideWhenUsed="1"/>
+    <w:lsdException w:name="HTML Acronym" w:semiHidden="1" w:unhideWhenUsed="1"/>
+    <w:lsdException w:name="HTML Address" w:semiHidden="1" w:unhideWhenUsed="1"/>
+    <w:lsdException w:name="HTML Cite" w:semiHidden="1" w:unhideWhenUsed="1"/>
+    <w:lsdException w:name="HTML Code" w:semiHidden="1" w:unhideWhenUsed="1"/>
+    <w:lsdException w:name="HTML Definition" w:semiHidden="1" w:unhideWhenUsed="1"/>
+    <w:lsdException w:name="HTML Keyboard" w:semiHidden="1" w:unhideWhenUsed="1"/>
+    <w:lsdException w:name="HTML Preformatted" w:semiHidden="1" w:unhideWhenUsed="1"/>
+    <w:lsdException w:name="HTML Sample" w:semiHidden="1" w:unhideWhenUsed="1"/>
+    <w:lsdException w:name="HTML Typewriter" w:semiHidden="1" w:unhideWhenUsed="1"/>
+    <w:lsdException w:name="HTML Variable" w:semiHidden="1" w:unhideWhenUsed="1"/>
+    <w:lsdException w:name="Normal Table" w:semiHidden="1" w:unhideWhenUsed="1"/>
+    <w:lsdException w:name="annotation subject" w:semiHidden="1" w:unhideWhenUsed="1"/>
+    <w:lsdException w:name="No List" w:semiHidden="1" w:unhideWhenUsed="1"/>
+    <w:lsdException w:name="Outline List 1" w:semiHidden="1" w:unhideWhenUsed="1"/>
+    <w:lsdException w:name="Outline List 2" w:semiHidden="1" w:unhideWhenUsed="1"/>
+    <w:lsdException w:name="Outline List 3" w:semiHidden="1" w:unhideWhenUsed="1"/>
+    <w:lsdException w:name="Table Simple 1" w:semiHidden="1" w:unhideWhenUsed="1"/>
+    <w:lsdException w:name="Table Simple 2" w:semiHidden="1" w:unhideWhenUsed="1"/>
+    <w:lsdException w:name="Table Simple 3" w:semiHidden="1" w:unhideWhenUsed="1"/>
+    <w:lsdException w:name="Table Classic 1" w:semiHidden="1" w:unhideWhenUsed="1"/>
+    <w:lsdException w:name="Table Classic 2" w:semiHidden="1" w:unhideWhenUsed="1"/>
+    <w:lsdException w:name="Table Classic 3" w:semiHidden="1" w:unhideWhenUsed="1"/>
+    <w:lsdException w:name="Table Classic 4" w:semiHidden="1" w:unhideWhenUsed="1"/>
+    <w:lsdException w:name="Table Colorful 1" w:semiHidden="1" w:unhideWhenUsed="1"/>
+    <w:lsdException w:name="Table Colorful 2" w:semiHidden="1" w:unhideWhenUsed="1"/>
+    <w:lsdException w:name="Table Colorful 3" w:semiHidden="1" w:unhideWhenUsed="1"/>
+    <w:lsdException w:name="Table Columns 1" w:semiHidden="1" w:unhideWhenUsed="1"/>
+    <w:lsdException w:name="Table Columns 2" w:semiHidden="1" w:unhideWhenUsed="1"/>
+    <w:lsdException w:name="Table Columns 3" w:semiHidden="1" w:unhideWhenUsed="1"/>
+    <w:lsdException w:name="Table Columns 4" w:semiHidden="1" w:unhideWhenUsed="1"/>
+    <w:lsdException w:name="Table Columns 5" w:semiHidden="1" w:unhideWhenUsed="1"/>
+    <w:lsdException w:name="Table Grid 1" w:semiHidden="1" w:unhideWhenUsed="1"/>
+    <w:lsdException w:name="Table Grid 2" w:semiHidden="1" w:unhideWhenUsed="1"/>
+    <w:lsdException w:name="Table Grid 3" w:semiHidden="1" w:unhideWhenUsed="1"/>
+    <w:lsdException w:name="Table Grid 4" w:semiHidden="1" w:unhideWhenUsed="1"/>
+    <w:lsdException w:name="Table Grid 5" w:semiHidden="1" w:unhideWhenUsed="1"/>
+    <w:lsdException w:name="Table Grid 6" w:semiHidden="1" w:unhideWhenUsed="1"/>
+    <w:lsdException w:name="Table Grid 7" w:semiHidden="1" w:unhideWhenUsed="1"/>
+    <w:lsdException w:name="Table Grid 8" w:semiHidden="1" w:unhideWhenUsed="1"/>
+    <w:lsdException w:name="Table List 1" w:semiHidden="1" w:unhideWhenUsed="1"/>
+    <w:lsdException w:name="Table List 2" w:semiHidden="1" w:unhideWhenUsed="1"/>
+    <w:lsdException w:name="Table List 3" w:semiHidden="1" w:unhideWhenUsed="1"/>
+    <w:lsdException w:name="Table List 4" w:semiHidden="1" w:unhideWhenUsed="1"/>
+    <w:lsdException w:name="Table List 5" w:semiHidden="1" w:unhideWhenUsed="1"/>
+    <w:lsdException w:name="Table List 6" w:semiHidden="1" w:unhideWhenUsed="1"/>
+    <w:lsdException w:name="Table List 7" w:semiHidden="1" w:unhideWhenUsed="1"/>
+    <w:lsdException w:name="Table List 8" w:semiHidden="1" w:unhideWhenUsed="1"/>
+    <w:lsdException w:name="Table 3D effects 1" w:semiHidden="1" w:unhideWhenUsed="1"/>
+    <w:lsdException w:name="Table 3D effects 2" w:semiHidden="1" w:unhideWhenUsed="1"/>
+    <w:lsdException w:name="Table 3D effects 3" w:semiHidden="1" w:unhideWhenUsed="1"/>
+    <w:lsdException w:name="Table Contemporary" w:semiHidden="1" w:unhideWhenUsed="1"/>
+    <w:lsdException w:name="Table Elegant" w:semiHidden="1" w:unhideWhenUsed="1"/>
+    <w:lsdException w:name="Table Professional" w:semiHidden="1" w:unhideWhenUsed="1"/>
+    <w:lsdException w:name="Table Subtle 1" w:semiHidden="1" w:unhideWhenUsed="1"/>
+    <w:lsdException w:name="Table Subtle 2" w:semiHidden="1" w:unhideWhenUsed="1"/>
+    <w:lsdException w:name="Table Web 1" w:semiHidden="1" w:unhideWhenUsed="1"/>
+    <w:lsdException w:name="Table Web 2" w:semiHidden="1" w:unhideWhenUsed="1"/>
+    <w:lsdException w:name="Table Web 3" w:semiHidden="1" w:unhideWhenUsed="1"/>
+    <w:lsdException w:name="Balloon Text" w:semiHidden="1" w:unhideWhenUsed="1"/>
+    <w:lsdException w:name="Table Grid" w:uiPriority="39"/>
+    <w:lsdException w:name="Table Theme" w:semiHidden="1" w:unhideWhenUsed="1"/>
+    <w:lsdException w:name="Placeholder Text" w:semiHidden="1"/>
+    <w:lsdException w:name="No Spacing" w:uiPriority="1" w:qFormat="1"/>
+    <w:lsdException w:name="Light Shading" w:uiPriority="60"/>
+    <w:lsdException w:name="Light List" w:uiPriority="61"/>
+    <w:lsdException w:name="Light Grid" w:uiPriority="62"/>
+    <w:lsdException w:name="Medium Shading 1" w:uiPriority="63"/>
+    <w:lsdException w:name="Medium Shading 2" w:uiPriority="64"/>
+    <w:lsdException w:name="Medium List 1" w:uiPriority="65"/>
+    <w:lsdException w:name="Medium List 2" w:uiPriority="66"/>
+    <w:lsdException w:name="Medium Grid 1" w:uiPriority="67"/>
+    <w:lsdException w:name="Medium Grid 2" w:uiPriority="68"/>
+    <w:lsdException w:name="Medium Grid 3" w:uiPriority="69"/>
+    <w:lsdException w:name="Dark List" w:uiPriority="70"/>
+    <w:lsdException w:name="Colorful Shading" w:uiPriority="71"/>
+    <w:lsdException w:name="Colorful List" w:uiPriority="72"/>
+    <w:lsdException w:name="Colorful Grid" w:uiPriority="73"/>
+    <w:lsdException w:name="Light Shading Accent 1" w:uiPriority="60"/>
+    <w:lsdException w:name="Light List Accent 1" w:uiPriority="61"/>
+    <w:lsdException w:name="Light Grid Accent 1" w:uiPriority="62"/>
+    <w:lsdException w:name="Medium Shading 1 Accent 1" w:uiPriority="63"/>
+    <w:lsdException w:name="Medium Shading 2 Accent 1" w:uiPriority="64"/>
+    <w:lsdException w:name="Medium List 1 Accent 1" w:uiPriority="65"/>
+    <w:lsdException w:name="Revision" w:semiHidden="1"/>
+    <w:lsdException w:name="List Paragraph" w:uiPriority="34" w:qFormat="1"/>
+    <w:lsdException w:name="Quote" w:uiPriority="29" w:qFormat="1"/>
+    <w:lsdException w:name="Intense Quote" w:uiPriority="30" w:qFormat="1"/>
+    <w:lsdException w:name="Medium List 2 Accent 1" w:uiPriority="66"/>
+    <w:lsdException w:name="Medium Grid 1 Accent 1" w:uiPriority="67"/>
+    <w:lsdException w:name="Medium Grid 2 Accent 1" w:uiPriority="68"/>
+    <w:lsdException w:name="Medium Grid 3 Accent 1" w:uiPriority="69"/>
+    <w:lsdException w:name="Dark List Accent 1" w:uiPriority="70"/>
+    <w:lsdException w:name="Colorful Shading Accent 1" w:uiPriority="71"/>
+    <w:lsdException w:name="Colorful List Accent 1" w:uiPriority="72"/>
+    <w:lsdException w:name="Colorful Grid Accent 1" w:uiPriority="73"/>
+    <w:lsdException w:name="Light Shading Accent 2" w:uiPriority="60"/>
+    <w:lsdException w:name="Light List Accent 2" w:uiPriority="61"/>
+    <w:lsdException w:name="Light Grid Accent 2" w:uiPriority="62"/>
+    <w:lsdException w:name="Medium Shading 1 Accent 2" w:uiPriority="63"/>
+    <w:lsdException w:name="Medium Shading 2 Accent 2" w:uiPriority="64"/>
+    <w:lsdException w:name="Medium List 1 Accent 2" w:uiPriority="65"/>
+    <w:lsdException w:name="Medium List 2 Accent 2" w:uiPriority="66"/>
+    <w:lsdException w:name="Medium Grid 1 Accent 2" w:uiPriority="67"/>
+    <w:lsdException w:name="Medium Grid 2 Accent 2" w:uiPriority="68"/>
+    <w:lsdException w:name="Medium Grid 3 Accent 2" w:uiPriority="69"/>
+    <w:lsdException w:name="Dark List Accent 2" w:uiPriority="70"/>
+    <w:lsdException w:name="Colorful Shading Accent 2" w:uiPriority="71"/>
+    <w:lsdException w:name="Colorful List Accent 2" w:uiPriority="72"/>
+    <w:lsdException w:name="Colorful Grid Accent 2" w:uiPriority="73"/>
+    <w:lsdException w:name="Light Shading Accent 3" w:uiPriority="60"/>
+    <w:lsdException w:name="Light List Accent 3" w:uiPriority="61"/>
+    <w:lsdException w:name="Light Grid Accent 3" w:uiPriority="62"/>
+    <w:lsdException w:name="Medium Shading 1 Accent 3" w:uiPriority="63"/>
+    <w:lsdException w:name="Medium Shading 2 Accent 3" w:uiPriority="64"/>
+    <w:lsdException w:name="Medium List 1 Accent 3" w:uiPriority="65"/>
+    <w:lsdException w:name="Medium List 2 Accent 3" w:uiPriority="66"/>
+    <w:lsdException w:name="Medium Grid 1 Accent 3" w:uiPriority="67"/>
+    <w:lsdException w:name="Medium Grid 2 Accent 3" w:uiPriority="68"/>
+    <w:lsdException w:name="Medium Grid 3 Accent 3" w:uiPriority="69"/>
+    <w:lsdException w:name="Dark List Accent 3" w:uiPriority="70"/>
+    <w:lsdException w:name="Colorful Shading Accent 3" w:uiPriority="71"/>
+    <w:lsdException w:name="Colorful List Accent 3" w:uiPriority="72"/>
+    <w:lsdException w:name="Colorful Grid Accent 3" w:uiPriority="73"/>
+    <w:lsdException w:name="Light Shading Accent 4" w:uiPriority="60"/>
+    <w:lsdException w:name="Light List Accent 4" w:uiPriority="61"/>
+    <w:lsdException w:name="Light Grid Accent 4" w:uiPriority="62"/>
+    <w:lsdException w:name="Medium Shading 1 Accent 4" w:uiPriority="63"/>
+    <w:lsdException w:name="Medium Shading 2 Accent 4" w:uiPriority="64"/>
+    <w:lsdException w:name="Medium List 1 Accent 4" w:uiPriority="65"/>
+    <w:lsdException w:name="Medium List 2 Accent 4" w:uiPriority="66"/>
+    <w:lsdException w:name="Medium Grid 1 Accent 4" w:uiPriority="67"/>
+    <w:lsdException w:name="Medium Grid 2 Accent 4" w:uiPriority="68"/>
+    <w:lsdException w:name="Medium Grid 3 Accent 4" w:uiPriority="69"/>
+    <w:lsdException w:name="Dark List Accent 4" w:uiPriority="70"/>
+    <w:lsdException w:name="Colorful Shading Accent 4" w:uiPriority="71"/>
+    <w:lsdException w:name="Colorful List Accent 4" w:uiPriority="72"/>
+    <w:lsdException w:name="Colorful Grid Accent 4" w:uiPriority="73"/>
+    <w:lsdException w:name="Light Shading Accent 5" w:uiPriority="60"/>
+    <w:lsdException w:name="Light List Accent 5" w:uiPriority="61"/>
+    <w:lsdException w:name="Light Grid Accent 5" w:uiPriority="62"/>
+    <w:lsdException w:name="Medium Shading 1 Accent 5" w:uiPriority="63"/>
+    <w:lsdException w:name="Medium Shading 2 Accent 5" w:uiPriority="64"/>
+    <w:lsdException w:name="Medium List 1 Accent 5" w:uiPriority="65"/>
+    <w:lsdException w:name="Medium List 2 Accent 5" w:uiPriority="66"/>
+    <w:lsdException w:name="Medium Grid 1 Accent 5" w:uiPriority="67"/>
+    <w:lsdException w:name="Medium Grid 2 Accent 5" w:uiPriority="68"/>
+    <w:lsdException w:name="Medium Grid 3 Accent 5" w:uiPriority="69"/>
+    <w:lsdException w:name="Dark List Accent 5" w:uiPriority="70"/>
+    <w:lsdException w:name="Colorful Shading Accent 5" w:uiPriority="71"/>
+    <w:lsdException w:name="Colorful List Accent 5" w:uiPriority="72"/>
+    <w:lsdException w:name="Colorful Grid Accent 5" w:uiPriority="73"/>
+    <w:lsdException w:name="Light Shading Accent 6" w:uiPriority="60"/>
+    <w:lsdException w:name="Light List Accent 6" w:uiPriority="61"/>
+    <w:lsdException w:name="Light Grid Accent 6" w:uiPriority="62"/>
+    <w:lsdException w:name="Medium Shading 1 Accent 6" w:uiPriority="63"/>
+    <w:lsdException w:name="Medium Shading 2 Accent 6" w:uiPriority="64"/>
+    <w:lsdException w:name="Medium List 1 Accent 6" w:uiPriority="65"/>
+    <w:lsdException w:name="Medium List 2 Accent 6" w:uiPriority="66"/>
+    <w:lsdException w:name="Medium Grid 1 Accent 6" w:uiPriority="67"/>
+    <w:lsdException w:name="Medium Grid 2 Accent 6" w:uiPriority="68"/>
+    <w:lsdException w:name="Medium Grid 3 Accent 6" w:uiPriority="69"/>
+    <w:lsdException w:name="Dark List Accent 6" w:uiPriority="70"/>
+    <w:lsdException w:name="Colorful Shading Accent 6" w:uiPriority="71"/>
+    <w:lsdException w:name="Colorful List Accent 6" w:uiPriority="72"/>
+    <w:lsdException w:name="Colorful Grid Accent 6" w:uiPriority="73"/>
+    <w:lsdException w:name="Subtle Emphasis" w:uiPriority="19" w:qFormat="1"/>
+    <w:lsdException w:name="Intense Emphasis" w:uiPriority="21" w:qFormat="1"/>
+    <w:lsdException w:name="Subtle Reference" w:uiPriority="31" w:qFormat="1"/>
+    <w:lsdException w:name="Intense Reference" w:uiPriority="32" w:qFormat="1"/>
+    <w:lsdException w:name="Book Title" w:uiPriority="33" w:qFormat="1"/>
+    <w:lsdException w:name="Bibliography" w:semiHidden="1" w:uiPriority="37" w:unhideWhenUsed="1"/>
+    <w:lsdException w:name="TOC Heading" w:semiHidden="1" w:uiPriority="39" w:unhideWhenUsed="1" w:qFormat="1"/>
+    <w:lsdException w:name="Plain Table 1" w:uiPriority="41"/>
+    <w:lsdException w:name="Plain Table 2" w:uiPriority="42"/>
+    <w:lsdException w:name="Plain Table 3" w:uiPriority="43"/>
+    <w:lsdException w:name="Plain Table 4" w:uiPriority="44"/>
+    <w:lsdException w:name="Plain Table 5" w:uiPriority="45"/>
+    <w:lsdException w:name="Grid Table Light" w:uiPriority="40"/>
+    <w:lsdException w:name="Grid Table 1 Light" w:uiPriority="46"/>
+    <w:lsdException w:name="Grid Table 2" w:uiPriority="47"/>
+    <w:lsdException w:name="Grid Table 3" w:uiPriority="48"/>
+    <w:lsdException w:name="Grid Table 4" w:uiPriority="49"/>
+    <w:lsdException w:name="Grid Table 5 Dark" w:uiPriority="50"/>
+    <w:lsdException w:name="Grid Table 6 Colorful" w:uiPriority="51"/>
+    <w:lsdException w:name="Grid Table 7 Colorful" w:uiPriority="52"/>
+    <w:lsdException w:name="Grid Table 1 Light Accent 1" w:uiPriority="46"/>
+    <w:lsdException w:name="Grid Table 2 Accent 1" w:uiPriority="47"/>
+    <w:lsdException w:name="Grid Table 3 Accent 1" w:uiPriority="48"/>
+    <w:lsdException w:name="Grid Table 4 Accent 1" w:uiPriority="49"/>
+    <w:lsdException w:name="Grid Table 5 Dark Accent 1" w:uiPriority="50"/>
+    <w:lsdException w:name="Grid Table 6 Colorful Accent 1" w:uiPriority="51"/>
+    <w:lsdException w:name="Grid Table 7 Colorful Accent 1" w:uiPriority="52"/>
+    <w:lsdException w:name="Grid Table 1 Light Accent 2" w:uiPriority="46"/>
+    <w:lsdException w:name="Grid Table 2 Accent 2" w:uiPriority="47"/>
+    <w:lsdException w:name="Grid Table 3 Accent 2" w:uiPriority="48"/>
+    <w:lsdException w:name="Grid Table 4 Accent 2" w:uiPriority="49"/>
+    <w:lsdException w:name="Grid Table 5 Dark Accent 2" w:uiPriority="50"/>
+    <w:lsdException w:name="Grid Table 6 Colorful Accent 2" w:uiPriority="51"/>
+    <w:lsdException w:name="Grid Table 7 Colorful Accent 2" w:uiPriority="52"/>
+    <w:lsdException w:name="Grid Table 1 Light Accent 3" w:uiPriority="46"/>
+    <w:lsdException w:name="Grid Table 2 Accent 3" w:uiPriority="47"/>
+    <w:lsdException w:name="Grid Table 3 Accent 3" w:uiPriority="48"/>
+    <w:lsdException w:name="Grid Table 4 Accent 3" w:uiPriority="49"/>
+    <w:lsdException w:name="Grid Table 5 Dark Accent 3" w:uiPriority="50"/>
+    <w:lsdException w:name="Grid Table 6 Colorful Accent 3" w:uiPriority="51"/>
+    <w:lsdException w:name="Grid Table 7 Colorful Accent 3" w:uiPriority="52"/>
+    <w:lsdException w:name="Grid Table 1 Light Accent 4" w:uiPriority="46"/>
+    <w:lsdException w:name="Grid Table 2 Accent 4" w:uiPriority="47"/>
+    <w:lsdException w:name="Grid Table 3 Accent 4" w:uiPriority="48"/>
+    <w:lsdException w:name="Grid Table 4 Accent 4" w:uiPriority="49"/>
+    <w:lsdException w:name="Grid Table 5 Dark Accent 4" w:uiPriority="50"/>
+    <w:lsdException w:name="Grid Table 6 Colorful Accent 4" w:uiPriority="51"/>
+    <w:lsdException w:name="Grid Table 7 Colorful Accent 4" w:uiPriority="52"/>
+    <w:lsdException w:name="Grid Table 1 Light Accent 5" w:uiPriority="46"/>
+    <w:lsdException w:name="Grid Table 2 Accent 5" w:uiPriority="47"/>
+    <w:lsdException w:name="Grid Table 3 Accent 5" w:uiPriority="48"/>
+    <w:lsdException w:name="Grid Table 4 Accent 5" w:uiPriority="49"/>
+    <w:lsdException w:name="Grid Table 5 Dark Accent 5" w:uiPriority="50"/>
+    <w:lsdException w:name="Grid Table 6 Colorful Accent 5" w:uiPriority="51"/>
+    <w:lsdException w:name="Grid Table 7 Colorful Accent 5" w:uiPriority="52"/>
+    <w:lsdException w:name="Grid Table 1 Light Accent 6" w:uiPriority="46"/>
+    <w:lsdException w:name="Grid Table 2 Accent 6" w:uiPriority="47"/>
+    <w:lsdException w:name="Grid Table 3 Accent 6" w:uiPriority="48"/>
+    <w:lsdException w:name="Grid Table 4 Accent 6" w:uiPriority="49"/>
+    <w:lsdException w:name="Grid Table 5 Dark Accent 6" w:uiPriority="50"/>
+    <w:lsdException w:name="Grid Table 6 Colorful Accent 6" w:uiPriority="51"/>
+    <w:lsdException w:name="Grid Table 7 Colorful Accent 6" w:uiPriority="52"/>
+    <w:lsdException w:name="List Table 1 Light" w:uiPriority="46"/>
+    <w:lsdException w:name="List Table 2" w:uiPriority="47"/>
+    <w:lsdException w:name="List Table 3" w:uiPriority="48"/>
+    <w:lsdException w:name="List Table 4" w:uiPriority="49"/>
+    <w:lsdException w:name="List Table 5 Dark" w:uiPriority="50"/>
+    <w:lsdException w:name="List Table 6 Colorful" w:uiPriority="51"/>
+    <w:lsdException w:name="List Table 7 Colorful" w:uiPriority="52"/>
+    <w:lsdException w:name="List Table 1 Light Accent 1" w:uiPriority="46"/>
+    <w:lsdException w:name="List Table 2 Accent 1" w:uiPriority="47"/>
+    <w:lsdException w:name="List Table 3 Accent 1" w:uiPriority="48"/>
+    <w:lsdException w:name="List Table 4 Accent 1" w:uiPriority="49"/>
+    <w:lsdException w:name="List Table 5 Dark Accent 1" w:uiPriority="50"/>
+    <w:lsdException w:name="List Table 6 Colorful Accent 1" w:uiPriority="51"/>
+    <w:lsdException w:name="List Table 7 Colorful Accent 1" w:uiPriority="52"/>
+    <w:lsdException w:name="List Table 1 Light Accent 2" w:uiPriority="46"/>
+    <w:lsdException w:name="List Table 2 Accent 2" w:uiPriority="47"/>
+    <w:lsdException w:name="List Table 3 Accent 2" w:uiPriority="48"/>
+    <w:lsdException w:name="List Table 4 Accent 2" w:uiPriority="49"/>
+    <w:lsdException w:name="List Table 5 Dark Accent 2" w:uiPriority="50"/>
+    <w:lsdException w:name="List Table 6 Colorful Accent 2" w:uiPriority="51"/>
+    <w:lsdException w:name="List Table 7 Colorful Accent 2" w:uiPriority="52"/>
+    <w:lsdException w:name="List Table 1 Light Accent 3" w:uiPriority="46"/>
+    <w:lsdException w:name="List Table 2 Accent 3" w:uiPriority="47"/>
+    <w:lsdException w:name="List Table 3 Accent 3" w:uiPriority="48"/>
+    <w:lsdException w:name="List Table 4 Accent 3" w:uiPriority="49"/>
+    <w:lsdException w:name="List Table 5 Dark Accent 3" w:uiPriority="50"/>
+    <w:lsdException w:name="List Table 6 Colorful Accent 3" w:uiPriority="51"/>
+    <w:lsdException w:name="List Table 7 Colorful Accent 3" w:uiPriority="52"/>
+    <w:lsdException w:name="List Table 1 Light Accent 4" w:uiPriority="46"/>
+    <w:lsdException w:name="List Table 2 Accent 4" w:uiPriority="47"/>
+    <w:lsdException w:name="List Table 3 Accent 4" w:uiPriority="48"/>
+    <w:lsdException w:name="List Table 4 Accent 4" w:uiPriority="49"/>
+    <w:lsdException w:name="List Table 5 Dark Accent 4" w:uiPriority="50"/>
+    <w:lsdException w:name="List Table 6 Colorful Accent 4" w:uiPriority="51"/>
+    <w:lsdException w:name="List Table 7 Colorful Accent 4" w:uiPriority="52"/>
+    <w:lsdException w:name="List Table 1 Light Accent 5" w:uiPriority="46"/>
+    <w:lsdException w:name="List Table 2 Accent 5" w:uiPriority="47"/>
+    <w:lsdException w:name="List Table 3 Accent 5" w:uiPriority="48"/>
+    <w:lsdException w:name="List Table 4 Accent 5" w:uiPriority="49"/>
+    <w:lsdException w:name="List Table 5 Dark Accent 5" w:uiPriority="50"/>
+    <w:lsdException w:name="List Table 6 Colorful Accent 5" w:uiPriority="51"/>
+    <w:lsdException w:name="List Table 7 Colorful Accent 5" w:uiPriority="52"/>
+    <w:lsdException w:name="List Table 1 Light Accent 6" w:uiPriority="46"/>
+    <w:lsdException w:name="List Table 2 Accent 6" w:uiPriority="47"/>
+    <w:lsdException w:name="List Table 3 Accent 6" w:uiPriority="48"/>
+    <w:lsdException w:name="List Table 4 Accent 6" w:uiPriority="49"/>
+    <w:lsdException w:name="List Table 5 Dark Accent 6" w:uiPriority="50"/>
+    <w:lsdException w:name="List Table 6 Colorful Accent 6" w:uiPriority="51"/>
+    <w:lsdException w:name="List Table 7 Colorful Accent 6" w:uiPriority="52"/>
+  </w:latentStyles>
+  <w:style w:type="paragraph" w:default="1" w:styleId="Normal">
+    <w:name w:val="Normal"/>
+    <w:uiPriority w:val="1"/>
+    <w:qFormat/>
+    <w:rPr>
+      <w:rFonts w:ascii="Tahoma" w:eastAsia="Tahoma" w:hAnsi="Tahoma" w:cs="Tahoma"/>
+    </w:rPr>
+  </w:style>
+  <w:style w:type="paragraph" w:styleId="Heading1">
+    <w:name w:val="heading 1"/>
+    <w:basedOn w:val="Normal"/>
+    <w:uiPriority w:val="1"/>
+    <w:qFormat/>
+    <w:pPr>
+      <w:ind w:left="272"/>
+      <w:outlineLvl w:val="0"/>
+    </w:pPr>
+    <w:rPr>
+      <w:rFonts w:ascii="Trebuchet MS" w:eastAsia="Trebuchet MS" w:hAnsi="Trebuchet MS" w:cs="Trebuchet MS"/>
+      <w:b/>
+      <w:bCs/>
+      <w:sz w:val="24"/>
+      <w:szCs w:val="24"/>
+    </w:rPr>
+  </w:style>
+  <w:style w:type="paragraph" w:styleId="Heading2">
+    <w:name w:val="heading 2"/>
+    <w:basedOn w:val="Normal"/>
+    <w:uiPriority w:val="1"/>
+    <w:qFormat/>
+    <w:pPr>
+      <w:ind w:left="1926"/>
+      <w:outlineLvl w:val="1"/>
+    </w:pPr>
+    <w:rPr>
+      <w:rFonts w:ascii="Arial" w:eastAsia="Arial" w:hAnsi="Arial" w:cs="Arial"/>
+      <w:b/>
+      <w:bCs/>
+      <w:sz w:val="20"/>
+      <w:szCs w:val="20"/>
+    </w:rPr>
+  </w:style>
+  <w:style w:type="character" w:default="1" w:styleId="DefaultParagraphFont">
     <w:name w:val="Default Paragraph Font"/>
     <w:uiPriority w:val="1"/>
     <w:semiHidden/>
     <w:unhideWhenUsed/>
   </w:style>
-  <w:style w:styleId="TableNormal" w:default="1" w:type="table">
-    <w:name w:val="Table Normal"/>
-    <w:uiPriority w:val="2"/>
+  <w:style w:type="table" w:default="1" w:styleId="TableNormal">
+    <w:name w:val="Normal Table"/>
+    <w:uiPriority w:val="99"/>
     <w:semiHidden/>
     <w:unhideWhenUsed/>
-    <w:qFormat/>
     <w:tblPr>
       <w:tblInd w:w="0" w:type="dxa"/>
       <w:tblCellMar>
         <w:top w:w="0" w:type="dxa"/>
-        <w:left w:w="0" w:type="dxa"/>
+        <w:left w:w="108" w:type="dxa"/>
         <w:bottom w:w="0" w:type="dxa"/>
-        <w:right w:w="0" w:type="dxa"/>
+        <w:right w:w="108" w:type="dxa"/>
       </w:tblCellMar>
     </w:tblPr>
   </w:style>
-  <w:style w:styleId="NoList" w:default="1" w:type="numbering">
+  <w:style w:type="numbering" w:default="1" w:styleId="NoList">
     <w:name w:val="No List"/>
     <w:uiPriority w:val="99"/>
     <w:semiHidden/>
     <w:unhideWhenUsed/>
   </w:style>
-  <w:style w:default="1" w:styleId="Normal" w:type="paragraph">
-    <w:name w:val="Normal"/>
-    <w:uiPriority w:val="1"/>
-    <w:qFormat/>
-    <w:pPr/>
-    <w:rPr>
-      <w:rFonts w:ascii="Tahoma" w:hAnsi="Tahoma" w:eastAsia="Tahoma" w:cs="Tahoma"/>
-      <w:lang w:val="en-US" w:eastAsia="en-US" w:bidi="ar-SA"/>
-    </w:rPr>
-  </w:style>
-  <w:style w:styleId="BodyText" w:type="paragraph">
+  <w:style w:type="paragraph" w:styleId="BodyText">
     <w:name w:val="Body Text"/>
     <w:basedOn w:val="Normal"/>
     <w:uiPriority w:val="1"/>
     <w:qFormat/>
-    <w:pPr/>
     <w:rPr>
-      <w:rFonts w:ascii="Tahoma" w:hAnsi="Tahoma" w:eastAsia="Tahoma" w:cs="Tahoma"/>
       <w:sz w:val="19"/>
       <w:szCs w:val="19"/>
-      <w:lang w:val="en-US" w:eastAsia="en-US" w:bidi="ar-SA"/>
     </w:rPr>
   </w:style>
-  <w:style w:styleId="Heading1" w:type="paragraph">
-    <w:name w:val="Heading 1"/>
-    <w:basedOn w:val="Normal"/>
-    <w:uiPriority w:val="1"/>
-    <w:qFormat/>
-    <w:pPr>
-      <w:ind w:left="272"/>
-      <w:outlineLvl w:val="1"/>
-    </w:pPr>
-    <w:rPr>
-      <w:rFonts w:ascii="Trebuchet MS" w:hAnsi="Trebuchet MS" w:eastAsia="Trebuchet MS" w:cs="Trebuchet MS"/>
-      <w:b/>
-      <w:bCs/>
-      <w:sz w:val="24"/>
-      <w:szCs w:val="24"/>
-      <w:lang w:val="en-US" w:eastAsia="en-US" w:bidi="ar-SA"/>
-    </w:rPr>
-  </w:style>
-  <w:style w:styleId="Heading2" w:type="paragraph">
-    <w:name w:val="Heading 2"/>
-    <w:basedOn w:val="Normal"/>
-    <w:uiPriority w:val="1"/>
-    <w:qFormat/>
-    <w:pPr>
-      <w:ind w:left="1926"/>
-      <w:outlineLvl w:val="2"/>
-    </w:pPr>
-    <w:rPr>
-      <w:rFonts w:ascii="Arial" w:hAnsi="Arial" w:eastAsia="Arial" w:cs="Arial"/>
-      <w:b/>
-      <w:bCs/>
-      <w:sz w:val="20"/>
-      <w:szCs w:val="20"/>
-      <w:lang w:val="en-US" w:eastAsia="en-US" w:bidi="ar-SA"/>
-    </w:rPr>
-  </w:style>
-  <w:style w:styleId="Title" w:type="paragraph">
+  <w:style w:type="paragraph" w:styleId="Title">
     <w:name w:val="Title"/>
     <w:basedOn w:val="Normal"/>
     <w:uiPriority w:val="1"/>
@@ -4871,31 +5267,22 @@
       <w:ind w:left="20"/>
     </w:pPr>
     <w:rPr>
-      <w:rFonts w:ascii="Times New Roman" w:hAnsi="Times New Roman" w:eastAsia="Times New Roman" w:cs="Times New Roman"/>
+      <w:rFonts w:ascii="Times New Roman" w:eastAsia="Times New Roman" w:hAnsi="Times New Roman" w:cs="Times New Roman"/>
       <w:sz w:val="62"/>
       <w:szCs w:val="62"/>
-      <w:lang w:val="en-US" w:eastAsia="en-US" w:bidi="ar-SA"/>
     </w:rPr>
   </w:style>
-  <w:style w:styleId="ListParagraph" w:type="paragraph">
+  <w:style w:type="paragraph" w:styleId="ListParagraph">
     <w:name w:val="List Paragraph"/>
     <w:basedOn w:val="Normal"/>
     <w:uiPriority w:val="1"/>
     <w:qFormat/>
-    <w:pPr/>
-    <w:rPr>
-      <w:lang w:val="en-US" w:eastAsia="en-US" w:bidi="ar-SA"/>
-    </w:rPr>
   </w:style>
-  <w:style w:styleId="TableParagraph" w:type="paragraph">
+  <w:style w:type="paragraph" w:customStyle="1" w:styleId="TableParagraph">
     <w:name w:val="Table Paragraph"/>
     <w:basedOn w:val="Normal"/>
     <w:uiPriority w:val="1"/>
     <w:qFormat/>
-    <w:pPr/>
-    <w:rPr>
-      <w:lang w:val="en-US" w:eastAsia="en-US" w:bidi="ar-SA"/>
-    </w:rPr>
   </w:style>
 </w:styles>
 </file>

</xml_diff>